<commit_message>
Latest files for final project
</commit_message>
<xml_diff>
--- a/Machine-Learning/Week-8/Assignment-3Final-Report.docx
+++ b/Machine-Learning/Week-8/Assignment-3Final-Report.docx
@@ -842,15 +842,7 @@
           <w:sz w:val="24"/>
           <w:szCs w:val="24"/>
         </w:rPr>
-        <w:t xml:space="preserve"> </w:t>
-      </w:r>
-      <w:r>
-        <w:rPr>
-          <w:rFonts w:ascii="Times New Roman" w:hAnsi="Times New Roman" w:cs="Times New Roman"/>
-          <w:sz w:val="24"/>
-          <w:szCs w:val="24"/>
-        </w:rPr>
-        <w:t>In general model prediction percentage rate is average and not to the acceptable range</w:t>
+        <w:t xml:space="preserve"> In general model prediction percentage rate is average and not to the acceptable range</w:t>
       </w:r>
       <w:r>
         <w:rPr>
@@ -2284,16 +2276,7 @@
           <w:sz w:val="24"/>
           <w:szCs w:val="24"/>
         </w:rPr>
-        <w:t>68665</w:t>
-      </w:r>
-      <w:r>
-        <w:rPr>
-          <w:rFonts w:ascii="Times New Roman" w:eastAsia="Times New Roman" w:hAnsi="Times New Roman" w:cs="Times New Roman"/>
-          <w:color w:val="262626"/>
-          <w:sz w:val="24"/>
-          <w:szCs w:val="24"/>
-        </w:rPr>
-        <w:t xml:space="preserve"> records had missing value for weight which is close 90%, so weight variable was excluded from analysis.</w:t>
+        <w:t>68665 records had missing value for weight which is close 90%, so weight variable was excluded from analysis.</w:t>
       </w:r>
     </w:p>
     <w:p>
@@ -2316,52 +2299,7 @@
           <w:sz w:val="24"/>
           <w:szCs w:val="24"/>
         </w:rPr>
-        <w:t xml:space="preserve">34477 missing values </w:t>
-      </w:r>
-      <w:r>
-        <w:rPr>
-          <w:rFonts w:ascii="Times New Roman" w:eastAsia="Times New Roman" w:hAnsi="Times New Roman" w:cs="Times New Roman"/>
-          <w:color w:val="262626"/>
-          <w:sz w:val="24"/>
-          <w:szCs w:val="24"/>
-        </w:rPr>
-        <w:t xml:space="preserve">for medical specialty </w:t>
-      </w:r>
-      <w:r>
-        <w:rPr>
-          <w:rFonts w:ascii="Times New Roman" w:eastAsia="Times New Roman" w:hAnsi="Times New Roman" w:cs="Times New Roman"/>
-          <w:color w:val="262626"/>
-          <w:sz w:val="24"/>
-          <w:szCs w:val="24"/>
-        </w:rPr>
-        <w:t>which is close 50% of the dataset size</w:t>
-      </w:r>
-      <w:r>
-        <w:rPr>
-          <w:rFonts w:ascii="Times New Roman" w:eastAsia="Times New Roman" w:hAnsi="Times New Roman" w:cs="Times New Roman"/>
-          <w:color w:val="262626"/>
-          <w:sz w:val="24"/>
-          <w:szCs w:val="24"/>
-        </w:rPr>
-        <w:t xml:space="preserve"> </w:t>
-      </w:r>
-      <w:r>
-        <w:rPr>
-          <w:rFonts w:ascii="Times New Roman" w:eastAsia="Times New Roman" w:hAnsi="Times New Roman" w:cs="Times New Roman"/>
-          <w:color w:val="262626"/>
-          <w:sz w:val="24"/>
-          <w:szCs w:val="24"/>
-        </w:rPr>
-        <w:t>hence dropping</w:t>
-      </w:r>
-      <w:r>
-        <w:rPr>
-          <w:rFonts w:ascii="Times New Roman" w:eastAsia="Times New Roman" w:hAnsi="Times New Roman" w:cs="Times New Roman"/>
-          <w:color w:val="262626"/>
-          <w:sz w:val="24"/>
-          <w:szCs w:val="24"/>
-        </w:rPr>
-        <w:t xml:space="preserve"> from analysis.</w:t>
+        <w:t>34477 missing values for medical specialty which is close 50% of the dataset size hence dropping from analysis.</w:t>
       </w:r>
     </w:p>
     <w:p>
@@ -2372,25 +2310,14 @@
           <w:numId w:val="20"/>
         </w:numPr>
       </w:pPr>
-      <w:proofErr w:type="spellStart"/>
-      <w:r>
-        <w:rPr>
-          <w:rFonts w:ascii="Times New Roman" w:eastAsia="Times New Roman" w:hAnsi="Times New Roman" w:cs="Times New Roman"/>
-          <w:color w:val="262626"/>
-          <w:sz w:val="24"/>
-          <w:szCs w:val="24"/>
-        </w:rPr>
-        <w:t>Payer_code</w:t>
-      </w:r>
-      <w:proofErr w:type="spellEnd"/>
-      <w:r>
-        <w:rPr>
-          <w:rFonts w:ascii="Times New Roman" w:eastAsia="Times New Roman" w:hAnsi="Times New Roman" w:cs="Times New Roman"/>
-          <w:color w:val="262626"/>
-          <w:sz w:val="24"/>
-          <w:szCs w:val="24"/>
-        </w:rPr>
-        <w:t xml:space="preserve"> - 31043 missing values which is a large proportion hence dropping the variable</w:t>
+      <w:r>
+        <w:rPr>
+          <w:rFonts w:ascii="Times New Roman" w:eastAsia="Times New Roman" w:hAnsi="Times New Roman" w:cs="Times New Roman"/>
+          <w:color w:val="262626"/>
+          <w:sz w:val="24"/>
+          <w:szCs w:val="24"/>
+        </w:rPr>
+        <w:t>Payer_code - 31043 missing values which is a large proportion hence dropping the variable</w:t>
       </w:r>
     </w:p>
     <w:p>
@@ -2575,34 +2502,70 @@
           <w:sz w:val="24"/>
           <w:szCs w:val="24"/>
         </w:rPr>
-        <w:t xml:space="preserve">, these were consolidated to 9 unique groups/value. Age was ordinal encoded to 4 categorical </w:t>
-      </w:r>
-      <w:r>
-        <w:rPr>
-          <w:rFonts w:ascii="Times New Roman" w:eastAsia="Times New Roman" w:hAnsi="Times New Roman" w:cs="Times New Roman"/>
-          <w:color w:val="262626"/>
-          <w:sz w:val="24"/>
-          <w:szCs w:val="24"/>
-        </w:rPr>
-        <w:t xml:space="preserve">values; race was target encoded. Admission source was consolidated from 26 unique values to 5 categorical values and was target encoded. </w:t>
-      </w:r>
-      <w:r>
-        <w:rPr>
-          <w:rFonts w:ascii="Times New Roman" w:eastAsia="Times New Roman" w:hAnsi="Times New Roman" w:cs="Times New Roman"/>
-          <w:color w:val="262626"/>
-          <w:sz w:val="24"/>
-          <w:szCs w:val="24"/>
-        </w:rPr>
-        <w:t>Admission type</w:t>
-      </w:r>
-      <w:r>
-        <w:rPr>
-          <w:rFonts w:ascii="Times New Roman" w:eastAsia="Times New Roman" w:hAnsi="Times New Roman" w:cs="Times New Roman"/>
-          <w:color w:val="262626"/>
-          <w:sz w:val="24"/>
-          <w:szCs w:val="24"/>
-        </w:rPr>
-        <w:t xml:space="preserve"> was consolidated to 4 unique values and target encoded.</w:t>
+        <w:t>, these were consolidated to 9 unique groups/value</w:t>
+      </w:r>
+      <w:r>
+        <w:rPr>
+          <w:rFonts w:ascii="Times New Roman" w:eastAsia="Times New Roman" w:hAnsi="Times New Roman" w:cs="Times New Roman"/>
+          <w:color w:val="262626"/>
+          <w:sz w:val="24"/>
+          <w:szCs w:val="24"/>
+        </w:rPr>
+        <w:t xml:space="preserve"> (See Figure </w:t>
+      </w:r>
+      <w:r>
+        <w:rPr>
+          <w:rFonts w:ascii="Times New Roman" w:eastAsia="Times New Roman" w:hAnsi="Times New Roman" w:cs="Times New Roman"/>
+          <w:color w:val="262626"/>
+          <w:sz w:val="24"/>
+          <w:szCs w:val="24"/>
+        </w:rPr>
+        <w:t>5</w:t>
+      </w:r>
+      <w:r>
+        <w:rPr>
+          <w:rFonts w:ascii="Times New Roman" w:eastAsia="Times New Roman" w:hAnsi="Times New Roman" w:cs="Times New Roman"/>
+          <w:color w:val="262626"/>
+          <w:sz w:val="24"/>
+          <w:szCs w:val="24"/>
+        </w:rPr>
+        <w:t xml:space="preserve"> for consolidation and distribution)</w:t>
+      </w:r>
+      <w:r>
+        <w:rPr>
+          <w:rFonts w:ascii="Times New Roman" w:eastAsia="Times New Roman" w:hAnsi="Times New Roman" w:cs="Times New Roman"/>
+          <w:color w:val="262626"/>
+          <w:sz w:val="24"/>
+          <w:szCs w:val="24"/>
+        </w:rPr>
+        <w:t xml:space="preserve">. Age was ordinal encoded to 4 categorical </w:t>
+      </w:r>
+      <w:r>
+        <w:rPr>
+          <w:rFonts w:ascii="Times New Roman" w:eastAsia="Times New Roman" w:hAnsi="Times New Roman" w:cs="Times New Roman"/>
+          <w:color w:val="262626"/>
+          <w:sz w:val="24"/>
+          <w:szCs w:val="24"/>
+        </w:rPr>
+        <w:t>values; race was target encoded. Admission source was consolidated from 26 unique values to 5 categorical values and was target encoded</w:t>
+      </w:r>
+      <w:r>
+        <w:rPr>
+          <w:rFonts w:ascii="Times New Roman" w:eastAsia="Times New Roman" w:hAnsi="Times New Roman" w:cs="Times New Roman"/>
+          <w:color w:val="262626"/>
+          <w:sz w:val="24"/>
+          <w:szCs w:val="24"/>
+        </w:rPr>
+        <w:t xml:space="preserve"> (See Figure 4)</w:t>
+      </w:r>
+      <w:r>
+        <w:rPr>
+          <w:rFonts w:ascii="Times New Roman" w:eastAsia="Times New Roman" w:hAnsi="Times New Roman" w:cs="Times New Roman"/>
+          <w:color w:val="262626"/>
+          <w:sz w:val="24"/>
+          <w:szCs w:val="24"/>
+        </w:rPr>
+        <w:t>. Admission type was consolidated to 4 unique values and target encoded</w:t>
       </w:r>
       <w:r>
         <w:rPr>
@@ -2620,6 +2583,33 @@
           <w:sz w:val="24"/>
           <w:szCs w:val="24"/>
         </w:rPr>
+        <w:t>(See Figure 4)</w:t>
+      </w:r>
+      <w:r>
+        <w:rPr>
+          <w:rFonts w:ascii="Times New Roman" w:eastAsia="Times New Roman" w:hAnsi="Times New Roman" w:cs="Times New Roman"/>
+          <w:color w:val="262626"/>
+          <w:sz w:val="24"/>
+          <w:szCs w:val="24"/>
+        </w:rPr>
+        <w:t>.</w:t>
+      </w:r>
+      <w:r>
+        <w:rPr>
+          <w:rFonts w:ascii="Times New Roman" w:eastAsia="Times New Roman" w:hAnsi="Times New Roman" w:cs="Times New Roman"/>
+          <w:color w:val="262626"/>
+          <w:sz w:val="24"/>
+          <w:szCs w:val="24"/>
+        </w:rPr>
+        <w:t xml:space="preserve"> </w:t>
+      </w:r>
+      <w:r>
+        <w:rPr>
+          <w:rFonts w:ascii="Times New Roman" w:eastAsia="Times New Roman" w:hAnsi="Times New Roman" w:cs="Times New Roman"/>
+          <w:color w:val="262626"/>
+          <w:sz w:val="24"/>
+          <w:szCs w:val="24"/>
+        </w:rPr>
         <w:t xml:space="preserve">Discharge disposition id again was consolidated to 4 </w:t>
       </w:r>
       <w:r>
@@ -2667,7 +2657,6 @@
         </w:rPr>
         <w:t xml:space="preserve"> and </w:t>
       </w:r>
-      <w:proofErr w:type="spellStart"/>
       <w:r>
         <w:rPr>
           <w:rFonts w:ascii="Times New Roman" w:eastAsia="Times New Roman" w:hAnsi="Times New Roman" w:cs="Times New Roman"/>
@@ -2677,7 +2666,6 @@
         </w:rPr>
         <w:t>max_glu_serum</w:t>
       </w:r>
-      <w:proofErr w:type="spellEnd"/>
       <w:r>
         <w:rPr>
           <w:rFonts w:ascii="Times New Roman" w:eastAsia="Times New Roman" w:hAnsi="Times New Roman" w:cs="Times New Roman"/>
@@ -2690,13 +2678,430 @@
     </w:p>
     <w:p>
       <w:pPr>
-        <w:rPr>
-          <w:rFonts w:ascii="Times New Roman" w:eastAsia="Times New Roman" w:hAnsi="Times New Roman" w:cs="Times New Roman"/>
-          <w:color w:val="262626"/>
-          <w:sz w:val="24"/>
-          <w:szCs w:val="24"/>
-        </w:rPr>
-      </w:pPr>
+        <w:keepNext/>
+        <w:jc w:val="center"/>
+      </w:pPr>
+      <w:r>
+        <w:rPr>
+          <w:noProof/>
+        </w:rPr>
+        <w:drawing>
+          <wp:inline distT="0" distB="0" distL="0" distR="0" wp14:anchorId="1610FA90" wp14:editId="18D4B729">
+            <wp:extent cx="3573076" cy="2142490"/>
+            <wp:effectExtent l="19050" t="19050" r="27940" b="10160"/>
+            <wp:docPr id="11" name="Picture 11"/>
+            <wp:cNvGraphicFramePr>
+              <a:graphicFrameLocks xmlns:a="http://schemas.openxmlformats.org/drawingml/2006/main" noChangeAspect="1"/>
+            </wp:cNvGraphicFramePr>
+            <a:graphic xmlns:a="http://schemas.openxmlformats.org/drawingml/2006/main">
+              <a:graphicData uri="http://schemas.openxmlformats.org/drawingml/2006/picture">
+                <pic:pic xmlns:pic="http://schemas.openxmlformats.org/drawingml/2006/picture">
+                  <pic:nvPicPr>
+                    <pic:cNvPr id="1" name=""/>
+                    <pic:cNvPicPr/>
+                  </pic:nvPicPr>
+                  <pic:blipFill>
+                    <a:blip r:embed="rId11"/>
+                    <a:stretch>
+                      <a:fillRect/>
+                    </a:stretch>
+                  </pic:blipFill>
+                  <pic:spPr>
+                    <a:xfrm>
+                      <a:off x="0" y="0"/>
+                      <a:ext cx="3670717" cy="2201038"/>
+                    </a:xfrm>
+                    <a:prstGeom prst="rect">
+                      <a:avLst/>
+                    </a:prstGeom>
+                    <a:ln>
+                      <a:solidFill>
+                        <a:schemeClr val="accent1"/>
+                      </a:solidFill>
+                    </a:ln>
+                  </pic:spPr>
+                </pic:pic>
+              </a:graphicData>
+            </a:graphic>
+          </wp:inline>
+        </w:drawing>
+      </w:r>
+    </w:p>
+    <w:p>
+      <w:pPr>
+        <w:pStyle w:val="Caption"/>
+        <w:jc w:val="center"/>
+        <w:rPr>
+          <w:rFonts w:ascii="Times New Roman" w:eastAsia="Times New Roman" w:hAnsi="Times New Roman" w:cs="Times New Roman"/>
+          <w:color w:val="262626"/>
+          <w:sz w:val="24"/>
+          <w:szCs w:val="24"/>
+        </w:rPr>
+      </w:pPr>
+      <w:r>
+        <w:t xml:space="preserve">Figure </w:t>
+      </w:r>
+      <w:fldSimple w:instr=" SEQ Figure \* ARABIC ">
+        <w:r>
+          <w:rPr>
+            <w:noProof/>
+          </w:rPr>
+          <w:t>4</w:t>
+        </w:r>
+      </w:fldSimple>
+      <w:r>
+        <w:t>: Admission type and source distribution</w:t>
+      </w:r>
+    </w:p>
+    <w:p>
+      <w:pPr>
+        <w:keepNext/>
+        <w:jc w:val="center"/>
+      </w:pPr>
+      <w:r>
+        <w:rPr>
+          <w:noProof/>
+        </w:rPr>
+        <w:lastRenderedPageBreak/>
+        <w:drawing>
+          <wp:inline distT="0" distB="0" distL="0" distR="0" wp14:anchorId="7803662B" wp14:editId="32159A3B">
+            <wp:extent cx="4816547" cy="3046879"/>
+            <wp:effectExtent l="19050" t="19050" r="22225" b="20320"/>
+            <wp:docPr id="7" name="Picture 7"/>
+            <wp:cNvGraphicFramePr>
+              <a:graphicFrameLocks xmlns:a="http://schemas.openxmlformats.org/drawingml/2006/main" noChangeAspect="1"/>
+            </wp:cNvGraphicFramePr>
+            <a:graphic xmlns:a="http://schemas.openxmlformats.org/drawingml/2006/main">
+              <a:graphicData uri="http://schemas.openxmlformats.org/drawingml/2006/picture">
+                <pic:pic xmlns:pic="http://schemas.openxmlformats.org/drawingml/2006/picture">
+                  <pic:nvPicPr>
+                    <pic:cNvPr id="1" name=""/>
+                    <pic:cNvPicPr/>
+                  </pic:nvPicPr>
+                  <pic:blipFill>
+                    <a:blip r:embed="rId12"/>
+                    <a:stretch>
+                      <a:fillRect/>
+                    </a:stretch>
+                  </pic:blipFill>
+                  <pic:spPr>
+                    <a:xfrm>
+                      <a:off x="0" y="0"/>
+                      <a:ext cx="4864012" cy="3076904"/>
+                    </a:xfrm>
+                    <a:prstGeom prst="rect">
+                      <a:avLst/>
+                    </a:prstGeom>
+                    <a:ln>
+                      <a:solidFill>
+                        <a:schemeClr val="accent1"/>
+                      </a:solidFill>
+                    </a:ln>
+                  </pic:spPr>
+                </pic:pic>
+              </a:graphicData>
+            </a:graphic>
+          </wp:inline>
+        </w:drawing>
+      </w:r>
+    </w:p>
+    <w:p>
+      <w:pPr>
+        <w:pStyle w:val="Caption"/>
+        <w:jc w:val="center"/>
+        <w:rPr>
+          <w:rFonts w:ascii="Times New Roman" w:eastAsia="Times New Roman" w:hAnsi="Times New Roman" w:cs="Times New Roman"/>
+          <w:color w:val="262626"/>
+          <w:sz w:val="24"/>
+          <w:szCs w:val="24"/>
+        </w:rPr>
+      </w:pPr>
+      <w:r>
+        <w:t xml:space="preserve">Figure </w:t>
+      </w:r>
+      <w:fldSimple w:instr=" SEQ Figure \* ARABIC ">
+        <w:r>
+          <w:rPr>
+            <w:noProof/>
+          </w:rPr>
+          <w:t>5</w:t>
+        </w:r>
+      </w:fldSimple>
+      <w:r>
+        <w:t>: Diagnosis 1, 2 and 3 consolidation and their distribution across dataset</w:t>
+      </w:r>
+    </w:p>
+    <w:p>
+      <w:pPr>
+        <w:pStyle w:val="Heading2"/>
+        <w:rPr>
+          <w:rFonts w:eastAsia="Times New Roman"/>
+        </w:rPr>
+      </w:pPr>
+      <w:r>
+        <w:rPr>
+          <w:rFonts w:eastAsia="Times New Roman"/>
+        </w:rPr>
+        <w:t xml:space="preserve">Approach </w:t>
+      </w:r>
+    </w:p>
+    <w:p>
+      <w:pPr>
+        <w:rPr>
+          <w:rFonts w:ascii="Times New Roman" w:eastAsia="Times New Roman" w:hAnsi="Times New Roman" w:cs="Times New Roman"/>
+          <w:color w:val="262626"/>
+          <w:sz w:val="24"/>
+          <w:szCs w:val="24"/>
+        </w:rPr>
+      </w:pPr>
+      <w:r>
+        <w:rPr>
+          <w:rFonts w:ascii="Times New Roman" w:eastAsia="Times New Roman" w:hAnsi="Times New Roman" w:cs="Times New Roman"/>
+          <w:color w:val="262626"/>
+          <w:sz w:val="24"/>
+          <w:szCs w:val="24"/>
+        </w:rPr>
+        <w:t xml:space="preserve">For building the machine learning model the business objective is identified </w:t>
+      </w:r>
+      <w:r>
+        <w:rPr>
+          <w:rFonts w:ascii="Times New Roman" w:eastAsia="Times New Roman" w:hAnsi="Times New Roman" w:cs="Times New Roman"/>
+          <w:color w:val="262626"/>
+          <w:sz w:val="24"/>
+          <w:szCs w:val="24"/>
+        </w:rPr>
+        <w:t xml:space="preserve">which is </w:t>
+      </w:r>
+      <w:r>
+        <w:rPr>
+          <w:rFonts w:ascii="Times New Roman" w:eastAsia="Times New Roman" w:hAnsi="Times New Roman" w:cs="Times New Roman"/>
+          <w:color w:val="262626"/>
+          <w:sz w:val="24"/>
+          <w:szCs w:val="24"/>
+        </w:rPr>
+        <w:t xml:space="preserve">to minimize the patient readmittance, hence Supervised learning was chosen. Since the target variable is qualitative/categorical one, it was a classification problem hence random forest was chosen.  To compare the performance with of random forest model, neural network was the second choice. </w:t>
+      </w:r>
+      <w:r>
+        <w:rPr>
+          <w:rFonts w:ascii="Times New Roman" w:eastAsia="Times New Roman" w:hAnsi="Times New Roman" w:cs="Times New Roman"/>
+          <w:color w:val="262626"/>
+          <w:sz w:val="24"/>
+          <w:szCs w:val="24"/>
+        </w:rPr>
+        <w:t xml:space="preserve">Along with these 2 algorithms logistic regression was evaluated as well to understand if the </w:t>
+      </w:r>
+      <w:r>
+        <w:rPr>
+          <w:rFonts w:ascii="Times New Roman" w:eastAsia="Times New Roman" w:hAnsi="Times New Roman" w:cs="Times New Roman"/>
+          <w:color w:val="262626"/>
+          <w:sz w:val="24"/>
+          <w:szCs w:val="24"/>
+        </w:rPr>
+        <w:t>m</w:t>
+      </w:r>
+      <w:r>
+        <w:rPr>
+          <w:rFonts w:ascii="Times New Roman" w:eastAsia="Times New Roman" w:hAnsi="Times New Roman" w:cs="Times New Roman"/>
+          <w:color w:val="262626"/>
+          <w:sz w:val="24"/>
+          <w:szCs w:val="24"/>
+        </w:rPr>
+        <w:t>odel performance improves with it. Model built with logistic regression results had poor performance results compared to that of random forest or neural network, hence discarded.</w:t>
+      </w:r>
+    </w:p>
+    <w:p>
+      <w:pPr>
+        <w:rPr>
+          <w:rFonts w:ascii="Times New Roman" w:eastAsia="Times New Roman" w:hAnsi="Times New Roman" w:cs="Times New Roman"/>
+          <w:color w:val="262626"/>
+          <w:sz w:val="24"/>
+          <w:szCs w:val="24"/>
+        </w:rPr>
+      </w:pPr>
+      <w:r>
+        <w:rPr>
+          <w:rFonts w:ascii="Times New Roman" w:eastAsia="Times New Roman" w:hAnsi="Times New Roman" w:cs="Times New Roman"/>
+          <w:color w:val="262626"/>
+          <w:sz w:val="24"/>
+          <w:szCs w:val="24"/>
+        </w:rPr>
+        <w:t xml:space="preserve">It was a 2-step approach, first step was to identify the baseline model performance for both Random forest and neural network. Once the base line performance has been identified then various techniques were applied to increase the model performance, these techniques included </w:t>
+      </w:r>
+    </w:p>
+    <w:p>
+      <w:pPr>
+        <w:pStyle w:val="ListParagraph"/>
+        <w:numPr>
+          <w:ilvl w:val="0"/>
+          <w:numId w:val="22"/>
+        </w:numPr>
+        <w:rPr>
+          <w:rFonts w:ascii="Times New Roman" w:eastAsia="Times New Roman" w:hAnsi="Times New Roman" w:cs="Times New Roman"/>
+          <w:color w:val="262626"/>
+          <w:sz w:val="24"/>
+          <w:szCs w:val="24"/>
+        </w:rPr>
+      </w:pPr>
+      <w:r>
+        <w:rPr>
+          <w:rFonts w:ascii="Times New Roman" w:eastAsia="Times New Roman" w:hAnsi="Times New Roman" w:cs="Times New Roman"/>
+          <w:color w:val="262626"/>
+          <w:sz w:val="24"/>
+          <w:szCs w:val="24"/>
+        </w:rPr>
+        <w:t>Removing class imbalance by running with over sampling, under sampling and SMOTE.</w:t>
+      </w:r>
+    </w:p>
+    <w:p>
+      <w:pPr>
+        <w:pStyle w:val="ListParagraph"/>
+        <w:numPr>
+          <w:ilvl w:val="0"/>
+          <w:numId w:val="22"/>
+        </w:numPr>
+        <w:rPr>
+          <w:rFonts w:ascii="Times New Roman" w:eastAsia="Times New Roman" w:hAnsi="Times New Roman" w:cs="Times New Roman"/>
+          <w:color w:val="262626"/>
+          <w:sz w:val="24"/>
+          <w:szCs w:val="24"/>
+        </w:rPr>
+      </w:pPr>
+      <w:r>
+        <w:rPr>
+          <w:rFonts w:ascii="Times New Roman" w:eastAsia="Times New Roman" w:hAnsi="Times New Roman" w:cs="Times New Roman"/>
+          <w:color w:val="262626"/>
+          <w:sz w:val="24"/>
+          <w:szCs w:val="24"/>
+        </w:rPr>
+        <w:t>Reducing the dimensions.</w:t>
+      </w:r>
+    </w:p>
+    <w:p>
+      <w:pPr>
+        <w:pStyle w:val="ListParagraph"/>
+        <w:numPr>
+          <w:ilvl w:val="0"/>
+          <w:numId w:val="22"/>
+        </w:numPr>
+        <w:rPr>
+          <w:rFonts w:ascii="Times New Roman" w:eastAsia="Times New Roman" w:hAnsi="Times New Roman" w:cs="Times New Roman"/>
+          <w:color w:val="262626"/>
+          <w:sz w:val="24"/>
+          <w:szCs w:val="24"/>
+        </w:rPr>
+      </w:pPr>
+      <w:r>
+        <w:rPr>
+          <w:rFonts w:ascii="Times New Roman" w:eastAsia="Times New Roman" w:hAnsi="Times New Roman" w:cs="Times New Roman"/>
+          <w:color w:val="262626"/>
+          <w:sz w:val="24"/>
+          <w:szCs w:val="24"/>
+        </w:rPr>
+        <w:t xml:space="preserve">Removing the data from the dataset which is of not of significance as far as target variable is concerned, one e.g. is removing the records of </w:t>
+      </w:r>
+      <w:r>
+        <w:rPr>
+          <w:rFonts w:ascii="Times New Roman" w:eastAsia="Times New Roman" w:hAnsi="Times New Roman" w:cs="Times New Roman"/>
+          <w:color w:val="262626"/>
+          <w:sz w:val="24"/>
+          <w:szCs w:val="24"/>
+        </w:rPr>
+        <w:t xml:space="preserve">expired patients, as they would never </w:t>
+      </w:r>
+      <w:r>
+        <w:rPr>
+          <w:rFonts w:ascii="Times New Roman" w:eastAsia="Times New Roman" w:hAnsi="Times New Roman" w:cs="Times New Roman"/>
+          <w:color w:val="262626"/>
+          <w:sz w:val="24"/>
+          <w:szCs w:val="24"/>
+        </w:rPr>
+        <w:t>be readmitted</w:t>
+      </w:r>
+      <w:r>
+        <w:rPr>
+          <w:rFonts w:ascii="Times New Roman" w:eastAsia="Times New Roman" w:hAnsi="Times New Roman" w:cs="Times New Roman"/>
+          <w:color w:val="262626"/>
+          <w:sz w:val="24"/>
+          <w:szCs w:val="24"/>
+        </w:rPr>
+        <w:t xml:space="preserve">. </w:t>
+      </w:r>
+      <w:r>
+        <w:rPr>
+          <w:rFonts w:ascii="Times New Roman" w:eastAsia="Times New Roman" w:hAnsi="Times New Roman" w:cs="Times New Roman"/>
+          <w:color w:val="262626"/>
+          <w:sz w:val="24"/>
+          <w:szCs w:val="24"/>
+        </w:rPr>
+        <w:t xml:space="preserve">  </w:t>
+      </w:r>
+    </w:p>
+    <w:p>
+      <w:pPr>
+        <w:pStyle w:val="Heading1"/>
+      </w:pPr>
+      <w:r>
+        <w:t>Detailed Findings</w:t>
+      </w:r>
+    </w:p>
+    <w:p>
+      <w:pPr>
+        <w:rPr>
+          <w:rFonts w:ascii="Times New Roman" w:eastAsia="Times New Roman" w:hAnsi="Times New Roman" w:cs="Times New Roman"/>
+          <w:color w:val="262626"/>
+          <w:sz w:val="24"/>
+          <w:szCs w:val="24"/>
+        </w:rPr>
+      </w:pPr>
+      <w:r>
+        <w:rPr>
+          <w:rFonts w:ascii="Times New Roman" w:eastAsia="Times New Roman" w:hAnsi="Times New Roman" w:cs="Times New Roman"/>
+          <w:color w:val="262626"/>
+          <w:sz w:val="24"/>
+          <w:szCs w:val="24"/>
+        </w:rPr>
+        <w:t xml:space="preserve">Neural network prediction percentage is slightly better than random forest. </w:t>
+      </w:r>
+      <w:r>
+        <w:rPr>
+          <w:rFonts w:ascii="Times New Roman" w:eastAsia="Times New Roman" w:hAnsi="Times New Roman" w:cs="Times New Roman"/>
+          <w:color w:val="262626"/>
+          <w:sz w:val="24"/>
+          <w:szCs w:val="24"/>
+        </w:rPr>
+        <w:t xml:space="preserve">Neural network prediction percentage is </w:t>
+      </w:r>
+      <w:r>
+        <w:rPr>
+          <w:rFonts w:ascii="Times New Roman" w:eastAsia="Times New Roman" w:hAnsi="Times New Roman" w:cs="Times New Roman"/>
+          <w:b/>
+          <w:bCs/>
+          <w:color w:val="262626"/>
+          <w:sz w:val="24"/>
+          <w:szCs w:val="24"/>
+        </w:rPr>
+        <w:t>63.21%</w:t>
+      </w:r>
+      <w:r>
+        <w:rPr>
+          <w:rFonts w:ascii="Times New Roman" w:eastAsia="Times New Roman" w:hAnsi="Times New Roman" w:cs="Times New Roman"/>
+          <w:color w:val="262626"/>
+          <w:sz w:val="24"/>
+          <w:szCs w:val="24"/>
+        </w:rPr>
+        <w:t xml:space="preserve"> while that of random forest is </w:t>
+      </w:r>
+      <w:r>
+        <w:rPr>
+          <w:rFonts w:ascii="Times New Roman" w:eastAsia="Times New Roman" w:hAnsi="Times New Roman" w:cs="Times New Roman"/>
+          <w:b/>
+          <w:bCs/>
+          <w:color w:val="262626"/>
+          <w:sz w:val="24"/>
+          <w:szCs w:val="24"/>
+        </w:rPr>
+        <w:t>62.15%.</w:t>
+      </w:r>
       <w:r>
         <w:rPr>
           <w:rFonts w:ascii="Times New Roman" w:eastAsia="Times New Roman" w:hAnsi="Times New Roman" w:cs="Times New Roman"/>
@@ -2706,31 +3111,1850 @@
         </w:rPr>
         <w:t xml:space="preserve"> </w:t>
       </w:r>
-      <w:r>
-        <w:rPr>
-          <w:rFonts w:ascii="Times New Roman" w:eastAsia="Times New Roman" w:hAnsi="Times New Roman" w:cs="Times New Roman"/>
-          <w:color w:val="262626"/>
-          <w:sz w:val="24"/>
-          <w:szCs w:val="24"/>
-        </w:rPr>
-        <w:t xml:space="preserve">  </w:t>
-      </w:r>
+    </w:p>
+    <w:p>
+      <w:pPr>
+        <w:pStyle w:val="Heading2"/>
+        <w:rPr>
+          <w:rFonts w:eastAsia="Times New Roman"/>
+        </w:rPr>
+      </w:pPr>
+      <w:r>
+        <w:rPr>
+          <w:rFonts w:eastAsia="Times New Roman"/>
+        </w:rPr>
+        <w:t>Feature importance</w:t>
+      </w:r>
+    </w:p>
+    <w:p>
+      <w:pPr>
+        <w:rPr>
+          <w:rFonts w:ascii="Times New Roman" w:eastAsia="Times New Roman" w:hAnsi="Times New Roman" w:cs="Times New Roman"/>
+          <w:color w:val="262626"/>
+          <w:sz w:val="24"/>
+          <w:szCs w:val="24"/>
+        </w:rPr>
+      </w:pPr>
+      <w:r>
+        <w:rPr>
+          <w:rFonts w:ascii="Times New Roman" w:eastAsia="Times New Roman" w:hAnsi="Times New Roman" w:cs="Times New Roman"/>
+          <w:color w:val="262626"/>
+          <w:sz w:val="24"/>
+          <w:szCs w:val="24"/>
+        </w:rPr>
+        <w:t xml:space="preserve">Below are the important features which have significant impact on the patient readmittance. </w:t>
+      </w:r>
+    </w:p>
+    <w:p>
+      <w:pPr>
+        <w:keepNext/>
+      </w:pPr>
+      <w:r>
+        <w:rPr>
+          <w:noProof/>
+        </w:rPr>
+        <w:lastRenderedPageBreak/>
+        <w:drawing>
+          <wp:inline distT="0" distB="0" distL="0" distR="0" wp14:anchorId="5FE06014" wp14:editId="4FD64E64">
+            <wp:extent cx="5943600" cy="3676650"/>
+            <wp:effectExtent l="19050" t="19050" r="19050" b="19050"/>
+            <wp:docPr id="2" name="Picture 2"/>
+            <wp:cNvGraphicFramePr>
+              <a:graphicFrameLocks xmlns:a="http://schemas.openxmlformats.org/drawingml/2006/main" noChangeAspect="1"/>
+            </wp:cNvGraphicFramePr>
+            <a:graphic xmlns:a="http://schemas.openxmlformats.org/drawingml/2006/main">
+              <a:graphicData uri="http://schemas.openxmlformats.org/drawingml/2006/picture">
+                <pic:pic xmlns:pic="http://schemas.openxmlformats.org/drawingml/2006/picture">
+                  <pic:nvPicPr>
+                    <pic:cNvPr id="0" name="Picture 1"/>
+                    <pic:cNvPicPr>
+                      <a:picLocks noChangeAspect="1" noChangeArrowheads="1"/>
+                    </pic:cNvPicPr>
+                  </pic:nvPicPr>
+                  <pic:blipFill>
+                    <a:blip r:embed="rId13" r:link="rId14">
+                      <a:extLst>
+                        <a:ext uri="{28A0092B-C50C-407E-A947-70E740481C1C}">
+                          <a14:useLocalDpi xmlns:a14="http://schemas.microsoft.com/office/drawing/2010/main" val="0"/>
+                        </a:ext>
+                      </a:extLst>
+                    </a:blip>
+                    <a:srcRect/>
+                    <a:stretch>
+                      <a:fillRect/>
+                    </a:stretch>
+                  </pic:blipFill>
+                  <pic:spPr bwMode="auto">
+                    <a:xfrm>
+                      <a:off x="0" y="0"/>
+                      <a:ext cx="5943600" cy="3676650"/>
+                    </a:xfrm>
+                    <a:prstGeom prst="rect">
+                      <a:avLst/>
+                    </a:prstGeom>
+                    <a:noFill/>
+                    <a:ln>
+                      <a:solidFill>
+                        <a:schemeClr val="accent1"/>
+                      </a:solidFill>
+                    </a:ln>
+                  </pic:spPr>
+                </pic:pic>
+              </a:graphicData>
+            </a:graphic>
+          </wp:inline>
+        </w:drawing>
+      </w:r>
+    </w:p>
+    <w:p>
+      <w:pPr>
+        <w:pStyle w:val="Caption"/>
+        <w:jc w:val="center"/>
+      </w:pPr>
+      <w:r>
+        <w:t xml:space="preserve">Figure </w:t>
+      </w:r>
+      <w:r>
+        <w:fldChar w:fldCharType="begin"/>
+      </w:r>
+      <w:r>
+        <w:instrText xml:space="preserve"> SEQ Figure \* ARABIC </w:instrText>
+      </w:r>
+      <w:r>
+        <w:fldChar w:fldCharType="separate"/>
+      </w:r>
+      <w:r>
+        <w:rPr>
+          <w:noProof/>
+        </w:rPr>
+        <w:t>6</w:t>
+      </w:r>
+      <w:r>
+        <w:rPr>
+          <w:noProof/>
+        </w:rPr>
+        <w:fldChar w:fldCharType="end"/>
+      </w:r>
+      <w:r>
+        <w:t>: Feature Importance</w:t>
+      </w:r>
+    </w:p>
+    <w:p>
+      <w:pPr>
+        <w:keepNext/>
+      </w:pPr>
+      <w:r>
+        <w:rPr>
+          <w:noProof/>
+        </w:rPr>
+        <w:drawing>
+          <wp:inline distT="0" distB="0" distL="0" distR="0" wp14:anchorId="051857F7" wp14:editId="5B871B46">
+            <wp:extent cx="2824311" cy="1251930"/>
+            <wp:effectExtent l="19050" t="19050" r="14605" b="24765"/>
+            <wp:docPr id="3" name="Picture 3"/>
+            <wp:cNvGraphicFramePr>
+              <a:graphicFrameLocks xmlns:a="http://schemas.openxmlformats.org/drawingml/2006/main" noChangeAspect="1"/>
+            </wp:cNvGraphicFramePr>
+            <a:graphic xmlns:a="http://schemas.openxmlformats.org/drawingml/2006/main">
+              <a:graphicData uri="http://schemas.openxmlformats.org/drawingml/2006/picture">
+                <pic:pic xmlns:pic="http://schemas.openxmlformats.org/drawingml/2006/picture">
+                  <pic:nvPicPr>
+                    <pic:cNvPr id="0" name="Picture 3"/>
+                    <pic:cNvPicPr>
+                      <a:picLocks noChangeAspect="1" noChangeArrowheads="1"/>
+                    </pic:cNvPicPr>
+                  </pic:nvPicPr>
+                  <pic:blipFill>
+                    <a:blip r:embed="rId15" r:link="rId16">
+                      <a:extLst>
+                        <a:ext uri="{28A0092B-C50C-407E-A947-70E740481C1C}">
+                          <a14:useLocalDpi xmlns:a14="http://schemas.microsoft.com/office/drawing/2010/main" val="0"/>
+                        </a:ext>
+                      </a:extLst>
+                    </a:blip>
+                    <a:srcRect/>
+                    <a:stretch>
+                      <a:fillRect/>
+                    </a:stretch>
+                  </pic:blipFill>
+                  <pic:spPr bwMode="auto">
+                    <a:xfrm>
+                      <a:off x="0" y="0"/>
+                      <a:ext cx="2849788" cy="1263223"/>
+                    </a:xfrm>
+                    <a:prstGeom prst="rect">
+                      <a:avLst/>
+                    </a:prstGeom>
+                    <a:noFill/>
+                    <a:ln>
+                      <a:solidFill>
+                        <a:schemeClr val="accent1"/>
+                      </a:solidFill>
+                    </a:ln>
+                  </pic:spPr>
+                </pic:pic>
+              </a:graphicData>
+            </a:graphic>
+          </wp:inline>
+        </w:drawing>
+      </w:r>
+      <w:r>
+        <w:t xml:space="preserve"> </w:t>
+      </w:r>
+      <w:r>
+        <w:rPr>
+          <w:noProof/>
+        </w:rPr>
+        <w:drawing>
+          <wp:inline distT="0" distB="0" distL="0" distR="0" wp14:anchorId="6C68C893" wp14:editId="29A76070">
+            <wp:extent cx="2877736" cy="1280152"/>
+            <wp:effectExtent l="19050" t="19050" r="18415" b="15875"/>
+            <wp:docPr id="5" name="Picture 5"/>
+            <wp:cNvGraphicFramePr>
+              <a:graphicFrameLocks xmlns:a="http://schemas.openxmlformats.org/drawingml/2006/main" noChangeAspect="1"/>
+            </wp:cNvGraphicFramePr>
+            <a:graphic xmlns:a="http://schemas.openxmlformats.org/drawingml/2006/main">
+              <a:graphicData uri="http://schemas.openxmlformats.org/drawingml/2006/picture">
+                <pic:pic xmlns:pic="http://schemas.openxmlformats.org/drawingml/2006/picture">
+                  <pic:nvPicPr>
+                    <pic:cNvPr id="0" name="Picture 2"/>
+                    <pic:cNvPicPr>
+                      <a:picLocks noChangeAspect="1" noChangeArrowheads="1"/>
+                    </pic:cNvPicPr>
+                  </pic:nvPicPr>
+                  <pic:blipFill>
+                    <a:blip r:embed="rId17" r:link="rId18">
+                      <a:extLst>
+                        <a:ext uri="{28A0092B-C50C-407E-A947-70E740481C1C}">
+                          <a14:useLocalDpi xmlns:a14="http://schemas.microsoft.com/office/drawing/2010/main" val="0"/>
+                        </a:ext>
+                      </a:extLst>
+                    </a:blip>
+                    <a:srcRect/>
+                    <a:stretch>
+                      <a:fillRect/>
+                    </a:stretch>
+                  </pic:blipFill>
+                  <pic:spPr bwMode="auto">
+                    <a:xfrm>
+                      <a:off x="0" y="0"/>
+                      <a:ext cx="2920385" cy="1299124"/>
+                    </a:xfrm>
+                    <a:prstGeom prst="rect">
+                      <a:avLst/>
+                    </a:prstGeom>
+                    <a:noFill/>
+                    <a:ln>
+                      <a:solidFill>
+                        <a:schemeClr val="accent1"/>
+                      </a:solidFill>
+                    </a:ln>
+                  </pic:spPr>
+                </pic:pic>
+              </a:graphicData>
+            </a:graphic>
+          </wp:inline>
+        </w:drawing>
+      </w:r>
+    </w:p>
+    <w:p>
+      <w:pPr>
+        <w:pStyle w:val="Caption"/>
+        <w:jc w:val="center"/>
+      </w:pPr>
+      <w:r>
+        <w:t xml:space="preserve">Figure </w:t>
+      </w:r>
+      <w:r>
+        <w:fldChar w:fldCharType="begin"/>
+      </w:r>
+      <w:r>
+        <w:instrText xml:space="preserve"> SEQ Figure \* ARABIC </w:instrText>
+      </w:r>
+      <w:r>
+        <w:fldChar w:fldCharType="separate"/>
+      </w:r>
+      <w:r>
+        <w:rPr>
+          <w:noProof/>
+        </w:rPr>
+        <w:t>7</w:t>
+      </w:r>
+      <w:r>
+        <w:rPr>
+          <w:noProof/>
+        </w:rPr>
+        <w:fldChar w:fldCharType="end"/>
+      </w:r>
+      <w:r>
+        <w:t>: Feature Importance %</w:t>
+      </w:r>
+    </w:p>
+    <w:p>
+      <w:pPr>
+        <w:rPr>
+          <w:rFonts w:ascii="Times New Roman" w:eastAsia="Times New Roman" w:hAnsi="Times New Roman" w:cs="Times New Roman"/>
+          <w:color w:val="262626"/>
+          <w:sz w:val="24"/>
+          <w:szCs w:val="24"/>
+        </w:rPr>
+      </w:pPr>
+      <w:r>
+        <w:rPr>
+          <w:rFonts w:ascii="Times New Roman" w:eastAsia="Times New Roman" w:hAnsi="Times New Roman" w:cs="Times New Roman"/>
+          <w:color w:val="262626"/>
+          <w:sz w:val="24"/>
+          <w:szCs w:val="24"/>
+        </w:rPr>
+        <w:t>Based on variable importance below is the box plot for the some of the quantitative variables</w:t>
+      </w:r>
+      <w:r>
+        <w:rPr>
+          <w:rFonts w:ascii="Times New Roman" w:eastAsia="Times New Roman" w:hAnsi="Times New Roman" w:cs="Times New Roman"/>
+          <w:color w:val="262626"/>
+          <w:sz w:val="24"/>
+          <w:szCs w:val="24"/>
+        </w:rPr>
+        <w:t xml:space="preserve">. </w:t>
+      </w:r>
+    </w:p>
+    <w:p>
+      <w:pPr>
+        <w:keepNext/>
+        <w:jc w:val="center"/>
+      </w:pPr>
+      <w:r>
+        <w:rPr>
+          <w:noProof/>
+        </w:rPr>
+        <w:lastRenderedPageBreak/>
+        <w:drawing>
+          <wp:inline distT="0" distB="0" distL="0" distR="0" wp14:anchorId="05E45EDA" wp14:editId="28216C9C">
+            <wp:extent cx="3921487" cy="2511679"/>
+            <wp:effectExtent l="19050" t="19050" r="22225" b="22225"/>
+            <wp:docPr id="6" name="Picture 6"/>
+            <wp:cNvGraphicFramePr>
+              <a:graphicFrameLocks xmlns:a="http://schemas.openxmlformats.org/drawingml/2006/main" noChangeAspect="1"/>
+            </wp:cNvGraphicFramePr>
+            <a:graphic xmlns:a="http://schemas.openxmlformats.org/drawingml/2006/main">
+              <a:graphicData uri="http://schemas.openxmlformats.org/drawingml/2006/picture">
+                <pic:pic xmlns:pic="http://schemas.openxmlformats.org/drawingml/2006/picture">
+                  <pic:nvPicPr>
+                    <pic:cNvPr id="1" name=""/>
+                    <pic:cNvPicPr/>
+                  </pic:nvPicPr>
+                  <pic:blipFill>
+                    <a:blip r:embed="rId19"/>
+                    <a:stretch>
+                      <a:fillRect/>
+                    </a:stretch>
+                  </pic:blipFill>
+                  <pic:spPr>
+                    <a:xfrm>
+                      <a:off x="0" y="0"/>
+                      <a:ext cx="3942414" cy="2525082"/>
+                    </a:xfrm>
+                    <a:prstGeom prst="rect">
+                      <a:avLst/>
+                    </a:prstGeom>
+                    <a:ln>
+                      <a:solidFill>
+                        <a:schemeClr val="accent1"/>
+                      </a:solidFill>
+                    </a:ln>
+                  </pic:spPr>
+                </pic:pic>
+              </a:graphicData>
+            </a:graphic>
+          </wp:inline>
+        </w:drawing>
+      </w:r>
+    </w:p>
+    <w:p>
+      <w:pPr>
+        <w:pStyle w:val="Caption"/>
+        <w:jc w:val="center"/>
+      </w:pPr>
+      <w:r>
+        <w:t xml:space="preserve">Figure </w:t>
+      </w:r>
+      <w:r>
+        <w:fldChar w:fldCharType="begin"/>
+      </w:r>
+      <w:r>
+        <w:instrText xml:space="preserve"> SEQ Figure \* ARABIC </w:instrText>
+      </w:r>
+      <w:r>
+        <w:fldChar w:fldCharType="separate"/>
+      </w:r>
+      <w:r>
+        <w:rPr>
+          <w:noProof/>
+        </w:rPr>
+        <w:t>8</w:t>
+      </w:r>
+      <w:r>
+        <w:rPr>
+          <w:noProof/>
+        </w:rPr>
+        <w:fldChar w:fldCharType="end"/>
+      </w:r>
+      <w:r>
+        <w:t>: Box plot for important variables</w:t>
+      </w:r>
+    </w:p>
+    <w:p>
+      <w:pPr>
+        <w:rPr>
+          <w:rFonts w:ascii="Times New Roman" w:hAnsi="Times New Roman" w:cs="Times New Roman"/>
+          <w:sz w:val="24"/>
+          <w:szCs w:val="24"/>
+        </w:rPr>
+      </w:pPr>
+      <w:r>
+        <w:rPr>
+          <w:rFonts w:ascii="Times New Roman" w:hAnsi="Times New Roman" w:cs="Times New Roman"/>
+          <w:sz w:val="24"/>
+          <w:szCs w:val="24"/>
+        </w:rPr>
+        <w:t>Based on the above important variables</w:t>
+      </w:r>
+      <w:r>
+        <w:rPr>
+          <w:rFonts w:ascii="Times New Roman" w:hAnsi="Times New Roman" w:cs="Times New Roman"/>
+          <w:sz w:val="24"/>
+          <w:szCs w:val="24"/>
+        </w:rPr>
+        <w:t xml:space="preserve"> for quantitative variables</w:t>
+      </w:r>
+      <w:r>
+        <w:rPr>
+          <w:rFonts w:ascii="Times New Roman" w:hAnsi="Times New Roman" w:cs="Times New Roman"/>
+          <w:sz w:val="24"/>
+          <w:szCs w:val="24"/>
+        </w:rPr>
+        <w:t>, if the patient has below data points then it likely that patient would get readmitted.</w:t>
+      </w:r>
+    </w:p>
+    <w:p>
+      <w:pPr>
+        <w:pStyle w:val="ListParagraph"/>
+        <w:numPr>
+          <w:ilvl w:val="0"/>
+          <w:numId w:val="26"/>
+        </w:numPr>
+        <w:rPr>
+          <w:rFonts w:ascii="Times New Roman" w:hAnsi="Times New Roman" w:cs="Times New Roman"/>
+          <w:sz w:val="24"/>
+          <w:szCs w:val="24"/>
+        </w:rPr>
+      </w:pPr>
+      <w:r>
+        <w:rPr>
+          <w:rFonts w:ascii="Times New Roman" w:hAnsi="Times New Roman" w:cs="Times New Roman"/>
+          <w:sz w:val="24"/>
+          <w:szCs w:val="24"/>
+        </w:rPr>
+        <w:t>Number of lab procedures around 45 or greater.</w:t>
+      </w:r>
+    </w:p>
+    <w:p>
+      <w:pPr>
+        <w:pStyle w:val="ListParagraph"/>
+        <w:numPr>
+          <w:ilvl w:val="0"/>
+          <w:numId w:val="26"/>
+        </w:numPr>
+        <w:rPr>
+          <w:rFonts w:ascii="Times New Roman" w:hAnsi="Times New Roman" w:cs="Times New Roman"/>
+          <w:sz w:val="24"/>
+          <w:szCs w:val="24"/>
+        </w:rPr>
+      </w:pPr>
+      <w:r>
+        <w:rPr>
+          <w:rFonts w:ascii="Times New Roman" w:hAnsi="Times New Roman" w:cs="Times New Roman"/>
+          <w:sz w:val="24"/>
+          <w:szCs w:val="24"/>
+        </w:rPr>
+        <w:t>Number of medications around 15 or greater.</w:t>
+      </w:r>
+    </w:p>
+    <w:p>
+      <w:pPr>
+        <w:pStyle w:val="ListParagraph"/>
+        <w:numPr>
+          <w:ilvl w:val="0"/>
+          <w:numId w:val="26"/>
+        </w:numPr>
+        <w:rPr>
+          <w:rFonts w:ascii="Times New Roman" w:hAnsi="Times New Roman" w:cs="Times New Roman"/>
+          <w:sz w:val="24"/>
+          <w:szCs w:val="24"/>
+        </w:rPr>
+      </w:pPr>
+      <w:r>
+        <w:rPr>
+          <w:rFonts w:ascii="Times New Roman" w:hAnsi="Times New Roman" w:cs="Times New Roman"/>
+          <w:sz w:val="24"/>
+          <w:szCs w:val="24"/>
+        </w:rPr>
+        <w:t>Spent 4 days or greater in hospital</w:t>
+      </w:r>
+    </w:p>
+    <w:p>
+      <w:pPr>
+        <w:pStyle w:val="ListParagraph"/>
+        <w:numPr>
+          <w:ilvl w:val="0"/>
+          <w:numId w:val="26"/>
+        </w:numPr>
+        <w:rPr>
+          <w:rFonts w:ascii="Times New Roman" w:hAnsi="Times New Roman" w:cs="Times New Roman"/>
+          <w:sz w:val="24"/>
+          <w:szCs w:val="24"/>
+        </w:rPr>
+      </w:pPr>
+      <w:r>
+        <w:rPr>
+          <w:rFonts w:ascii="Times New Roman" w:hAnsi="Times New Roman" w:cs="Times New Roman"/>
+          <w:sz w:val="24"/>
+          <w:szCs w:val="24"/>
+        </w:rPr>
+        <w:t>Number of diagnosis around 8.</w:t>
+      </w:r>
+    </w:p>
+    <w:p>
+      <w:pPr>
+        <w:rPr>
+          <w:rFonts w:ascii="Times New Roman" w:hAnsi="Times New Roman" w:cs="Times New Roman"/>
+          <w:sz w:val="24"/>
+          <w:szCs w:val="24"/>
+        </w:rPr>
+      </w:pPr>
+      <w:r>
+        <w:rPr>
+          <w:rFonts w:ascii="Times New Roman" w:hAnsi="Times New Roman" w:cs="Times New Roman"/>
+          <w:sz w:val="24"/>
+          <w:szCs w:val="24"/>
+        </w:rPr>
+        <w:t>For qualitative variables, below are the indicators for readmittance</w:t>
+      </w:r>
+    </w:p>
+    <w:p>
+      <w:pPr>
+        <w:pStyle w:val="ListParagraph"/>
+        <w:numPr>
+          <w:ilvl w:val="0"/>
+          <w:numId w:val="27"/>
+        </w:numPr>
+        <w:rPr>
+          <w:rFonts w:ascii="Times New Roman" w:hAnsi="Times New Roman" w:cs="Times New Roman"/>
+          <w:sz w:val="24"/>
+          <w:szCs w:val="24"/>
+        </w:rPr>
+      </w:pPr>
+      <w:r>
+        <w:rPr>
+          <w:rFonts w:ascii="Times New Roman" w:hAnsi="Times New Roman" w:cs="Times New Roman"/>
+          <w:sz w:val="24"/>
+          <w:szCs w:val="24"/>
+        </w:rPr>
+        <w:t>For diagnosis 1,2 or 3, if the diagnosis is Other or Neoplasm</w:t>
+      </w:r>
+    </w:p>
+    <w:p>
+      <w:pPr>
+        <w:pStyle w:val="ListParagraph"/>
+        <w:numPr>
+          <w:ilvl w:val="0"/>
+          <w:numId w:val="27"/>
+        </w:numPr>
+        <w:rPr>
+          <w:rFonts w:ascii="Times New Roman" w:hAnsi="Times New Roman" w:cs="Times New Roman"/>
+          <w:sz w:val="24"/>
+          <w:szCs w:val="24"/>
+        </w:rPr>
+      </w:pPr>
+      <w:r>
+        <w:rPr>
+          <w:rFonts w:ascii="Times New Roman" w:hAnsi="Times New Roman" w:cs="Times New Roman"/>
+          <w:sz w:val="24"/>
+          <w:szCs w:val="24"/>
+        </w:rPr>
+        <w:t>For Age between 50 to 90</w:t>
+      </w:r>
+    </w:p>
+    <w:p>
+      <w:pPr>
+        <w:pStyle w:val="ListParagraph"/>
+        <w:numPr>
+          <w:ilvl w:val="0"/>
+          <w:numId w:val="27"/>
+        </w:numPr>
+        <w:rPr>
+          <w:rFonts w:ascii="Times New Roman" w:hAnsi="Times New Roman" w:cs="Times New Roman"/>
+          <w:sz w:val="24"/>
+          <w:szCs w:val="24"/>
+        </w:rPr>
+      </w:pPr>
+      <w:r>
+        <w:rPr>
+          <w:rFonts w:ascii="Times New Roman" w:hAnsi="Times New Roman" w:cs="Times New Roman"/>
+          <w:sz w:val="24"/>
+          <w:szCs w:val="24"/>
+        </w:rPr>
+        <w:t>Admission type is emergency</w:t>
+      </w:r>
+    </w:p>
+    <w:p>
+      <w:pPr>
+        <w:pStyle w:val="ListParagraph"/>
+        <w:numPr>
+          <w:ilvl w:val="0"/>
+          <w:numId w:val="27"/>
+        </w:numPr>
+        <w:rPr>
+          <w:rFonts w:ascii="Times New Roman" w:hAnsi="Times New Roman" w:cs="Times New Roman"/>
+          <w:sz w:val="24"/>
+          <w:szCs w:val="24"/>
+        </w:rPr>
+      </w:pPr>
+      <w:r>
+        <w:rPr>
+          <w:rFonts w:ascii="Times New Roman" w:hAnsi="Times New Roman" w:cs="Times New Roman"/>
+          <w:sz w:val="24"/>
+          <w:szCs w:val="24"/>
+        </w:rPr>
+        <w:t>Admission source is Misc</w:t>
+      </w:r>
+      <w:r>
+        <w:rPr>
+          <w:rFonts w:ascii="Times New Roman" w:hAnsi="Times New Roman" w:cs="Times New Roman"/>
+          <w:sz w:val="24"/>
+          <w:szCs w:val="24"/>
+        </w:rPr>
+        <w:t>.</w:t>
+      </w:r>
+    </w:p>
+    <w:p>
+      <w:pPr>
+        <w:pStyle w:val="ListParagraph"/>
+        <w:numPr>
+          <w:ilvl w:val="0"/>
+          <w:numId w:val="27"/>
+        </w:numPr>
+        <w:rPr>
+          <w:rFonts w:ascii="Times New Roman" w:hAnsi="Times New Roman" w:cs="Times New Roman"/>
+          <w:sz w:val="24"/>
+          <w:szCs w:val="24"/>
+        </w:rPr>
+      </w:pPr>
+      <w:r>
+        <w:rPr>
+          <w:rFonts w:ascii="Times New Roman" w:hAnsi="Times New Roman" w:cs="Times New Roman"/>
+          <w:sz w:val="24"/>
+          <w:szCs w:val="24"/>
+        </w:rPr>
+        <w:t>Race is Caucasian or African-American</w:t>
+      </w:r>
+      <w:r>
+        <w:rPr>
+          <w:rFonts w:ascii="Times New Roman" w:hAnsi="Times New Roman" w:cs="Times New Roman"/>
+          <w:sz w:val="24"/>
+          <w:szCs w:val="24"/>
+        </w:rPr>
+        <w:t xml:space="preserve"> </w:t>
+      </w:r>
+    </w:p>
+    <w:p>
+      <w:pPr>
+        <w:pStyle w:val="ListParagraph"/>
+        <w:rPr>
+          <w:rFonts w:ascii="Times New Roman" w:hAnsi="Times New Roman" w:cs="Times New Roman"/>
+          <w:sz w:val="24"/>
+          <w:szCs w:val="24"/>
+        </w:rPr>
+      </w:pPr>
     </w:p>
     <w:p>
       <w:pPr>
         <w:pStyle w:val="Heading1"/>
       </w:pPr>
       <w:r>
-        <w:t>Detailed Findings</w:t>
-      </w:r>
-    </w:p>
-    <w:p>
-      <w:pPr>
-        <w:pStyle w:val="Heading1"/>
-      </w:pPr>
-      <w:r>
         <w:t>Evaluation</w:t>
       </w:r>
+    </w:p>
+    <w:p>
+      <w:pPr>
+        <w:rPr>
+          <w:rFonts w:ascii="Times New Roman" w:eastAsia="Times New Roman" w:hAnsi="Times New Roman" w:cs="Times New Roman"/>
+          <w:color w:val="262626"/>
+          <w:sz w:val="24"/>
+          <w:szCs w:val="24"/>
+        </w:rPr>
+      </w:pPr>
+      <w:r>
+        <w:rPr>
+          <w:rFonts w:ascii="Times New Roman" w:eastAsia="Times New Roman" w:hAnsi="Times New Roman" w:cs="Times New Roman"/>
+          <w:color w:val="262626"/>
+          <w:sz w:val="24"/>
+          <w:szCs w:val="24"/>
+        </w:rPr>
+        <w:t xml:space="preserve">Evaluation of both models was done using </w:t>
+      </w:r>
+    </w:p>
+    <w:p>
+      <w:pPr>
+        <w:pStyle w:val="ListParagraph"/>
+        <w:numPr>
+          <w:ilvl w:val="0"/>
+          <w:numId w:val="24"/>
+        </w:numPr>
+        <w:rPr>
+          <w:rFonts w:ascii="Times New Roman" w:eastAsia="Times New Roman" w:hAnsi="Times New Roman" w:cs="Times New Roman"/>
+          <w:color w:val="262626"/>
+          <w:sz w:val="24"/>
+          <w:szCs w:val="24"/>
+        </w:rPr>
+      </w:pPr>
+      <w:r>
+        <w:rPr>
+          <w:rFonts w:ascii="Times New Roman" w:eastAsia="Times New Roman" w:hAnsi="Times New Roman" w:cs="Times New Roman"/>
+          <w:color w:val="262626"/>
+          <w:sz w:val="24"/>
+          <w:szCs w:val="24"/>
+        </w:rPr>
+        <w:t>ROC Curves and AUC</w:t>
+      </w:r>
+    </w:p>
+    <w:p>
+      <w:pPr>
+        <w:pStyle w:val="ListParagraph"/>
+        <w:numPr>
+          <w:ilvl w:val="0"/>
+          <w:numId w:val="24"/>
+        </w:numPr>
+        <w:rPr>
+          <w:rFonts w:ascii="Times New Roman" w:eastAsia="Times New Roman" w:hAnsi="Times New Roman" w:cs="Times New Roman"/>
+          <w:color w:val="262626"/>
+          <w:sz w:val="24"/>
+          <w:szCs w:val="24"/>
+        </w:rPr>
+      </w:pPr>
+      <w:r>
+        <w:rPr>
+          <w:rFonts w:ascii="Times New Roman" w:eastAsia="Times New Roman" w:hAnsi="Times New Roman" w:cs="Times New Roman"/>
+          <w:color w:val="262626"/>
+          <w:sz w:val="24"/>
+          <w:szCs w:val="24"/>
+        </w:rPr>
+        <w:t>Calibration curve</w:t>
+      </w:r>
+    </w:p>
+    <w:p>
+      <w:pPr>
+        <w:pStyle w:val="Heading2"/>
+      </w:pPr>
+      <w:r>
+        <w:t>Random forest</w:t>
+      </w:r>
+    </w:p>
+    <w:p>
+      <w:pPr>
+        <w:rPr>
+          <w:rFonts w:ascii="Times New Roman" w:eastAsia="Times New Roman" w:hAnsi="Times New Roman" w:cs="Times New Roman"/>
+          <w:color w:val="262626"/>
+          <w:sz w:val="24"/>
+          <w:szCs w:val="24"/>
+        </w:rPr>
+      </w:pPr>
+      <w:r>
+        <w:rPr>
+          <w:rFonts w:ascii="Times New Roman" w:eastAsia="Times New Roman" w:hAnsi="Times New Roman" w:cs="Times New Roman"/>
+          <w:color w:val="262626"/>
+          <w:sz w:val="24"/>
+          <w:szCs w:val="24"/>
+        </w:rPr>
+        <w:t xml:space="preserve">Below is the ROC curve for random forest, it shows the performance of the random forest model. </w:t>
+      </w:r>
+      <w:r>
+        <w:rPr>
+          <w:rFonts w:ascii="Times New Roman" w:eastAsia="Times New Roman" w:hAnsi="Times New Roman" w:cs="Times New Roman"/>
+          <w:color w:val="262626"/>
+          <w:sz w:val="24"/>
+          <w:szCs w:val="24"/>
+        </w:rPr>
+        <w:t>A good classifier model will have the ROC curve hugging the top left corner, which is not happening in this case of the random forest model. AUC value of a good classifier has to be 0.8 to 0.9 in this it is 0.62, so the model is not performing moderately for classifying the patient readmittance.</w:t>
+      </w:r>
+    </w:p>
+    <w:p>
+      <w:pPr>
+        <w:keepNext/>
+        <w:jc w:val="center"/>
+      </w:pPr>
+      <w:r>
+        <w:rPr>
+          <w:noProof/>
+        </w:rPr>
+        <w:lastRenderedPageBreak/>
+        <w:drawing>
+          <wp:inline distT="0" distB="0" distL="0" distR="0" wp14:anchorId="45C0FBEC" wp14:editId="1366B9C0">
+            <wp:extent cx="5943600" cy="3409950"/>
+            <wp:effectExtent l="19050" t="19050" r="19050" b="19050"/>
+            <wp:docPr id="12" name="Picture 12"/>
+            <wp:cNvGraphicFramePr>
+              <a:graphicFrameLocks xmlns:a="http://schemas.openxmlformats.org/drawingml/2006/main" noChangeAspect="1"/>
+            </wp:cNvGraphicFramePr>
+            <a:graphic xmlns:a="http://schemas.openxmlformats.org/drawingml/2006/main">
+              <a:graphicData uri="http://schemas.openxmlformats.org/drawingml/2006/picture">
+                <pic:pic xmlns:pic="http://schemas.openxmlformats.org/drawingml/2006/picture">
+                  <pic:nvPicPr>
+                    <pic:cNvPr id="0" name="Picture 1"/>
+                    <pic:cNvPicPr>
+                      <a:picLocks noChangeAspect="1" noChangeArrowheads="1"/>
+                    </pic:cNvPicPr>
+                  </pic:nvPicPr>
+                  <pic:blipFill>
+                    <a:blip r:embed="rId20" r:link="rId21">
+                      <a:extLst>
+                        <a:ext uri="{28A0092B-C50C-407E-A947-70E740481C1C}">
+                          <a14:useLocalDpi xmlns:a14="http://schemas.microsoft.com/office/drawing/2010/main" val="0"/>
+                        </a:ext>
+                      </a:extLst>
+                    </a:blip>
+                    <a:srcRect/>
+                    <a:stretch>
+                      <a:fillRect/>
+                    </a:stretch>
+                  </pic:blipFill>
+                  <pic:spPr bwMode="auto">
+                    <a:xfrm>
+                      <a:off x="0" y="0"/>
+                      <a:ext cx="5943600" cy="3409950"/>
+                    </a:xfrm>
+                    <a:prstGeom prst="rect">
+                      <a:avLst/>
+                    </a:prstGeom>
+                    <a:noFill/>
+                    <a:ln>
+                      <a:solidFill>
+                        <a:schemeClr val="accent1"/>
+                      </a:solidFill>
+                    </a:ln>
+                  </pic:spPr>
+                </pic:pic>
+              </a:graphicData>
+            </a:graphic>
+          </wp:inline>
+        </w:drawing>
+      </w:r>
+    </w:p>
+    <w:p>
+      <w:pPr>
+        <w:pStyle w:val="Caption"/>
+        <w:jc w:val="center"/>
+        <w:rPr>
+          <w:rFonts w:ascii="Times New Roman" w:eastAsia="Times New Roman" w:hAnsi="Times New Roman" w:cs="Times New Roman"/>
+          <w:color w:val="262626"/>
+          <w:sz w:val="24"/>
+          <w:szCs w:val="24"/>
+        </w:rPr>
+      </w:pPr>
+      <w:r>
+        <w:t xml:space="preserve">Figure </w:t>
+      </w:r>
+      <w:fldSimple w:instr=" SEQ Figure \* ARABIC ">
+        <w:r>
+          <w:rPr>
+            <w:noProof/>
+          </w:rPr>
+          <w:t>9</w:t>
+        </w:r>
+      </w:fldSimple>
+      <w:r>
+        <w:t>: ROC Curve for random forest</w:t>
+      </w:r>
+    </w:p>
+    <w:p>
+      <w:pPr>
+        <w:shd w:val="clear" w:color="auto" w:fill="FFFFFF"/>
+        <w:spacing w:after="0" w:line="240" w:lineRule="auto"/>
+        <w:rPr>
+          <w:rFonts w:ascii="Times New Roman" w:eastAsia="Times New Roman" w:hAnsi="Times New Roman" w:cs="Times New Roman"/>
+          <w:color w:val="262626"/>
+          <w:sz w:val="24"/>
+          <w:szCs w:val="24"/>
+        </w:rPr>
+      </w:pPr>
+      <w:r>
+        <w:rPr>
+          <w:rFonts w:ascii="Times New Roman" w:eastAsia="Times New Roman" w:hAnsi="Times New Roman" w:cs="Times New Roman"/>
+          <w:color w:val="262626"/>
+          <w:sz w:val="24"/>
+          <w:szCs w:val="24"/>
+        </w:rPr>
+        <w:t xml:space="preserve">Below is the calibration curve for random forest. </w:t>
+      </w:r>
+      <w:r>
+        <w:rPr>
+          <w:rFonts w:ascii="Times New Roman" w:eastAsia="Times New Roman" w:hAnsi="Times New Roman" w:cs="Times New Roman"/>
+          <w:color w:val="262626"/>
+          <w:sz w:val="24"/>
+          <w:szCs w:val="24"/>
+        </w:rPr>
+        <w:t>In this case, the calibration curve is not precisely near the diagonal line which indicates the model is not performing that well and is below average.</w:t>
+      </w:r>
+    </w:p>
+    <w:p>
+      <w:pPr>
+        <w:keepNext/>
+        <w:shd w:val="clear" w:color="auto" w:fill="FFFFFF"/>
+        <w:spacing w:after="0" w:line="240" w:lineRule="auto"/>
+      </w:pPr>
+      <w:r>
+        <w:rPr>
+          <w:noProof/>
+        </w:rPr>
+        <w:drawing>
+          <wp:inline distT="0" distB="0" distL="0" distR="0" wp14:anchorId="288890F8" wp14:editId="2B1F5DED">
+            <wp:extent cx="5943600" cy="3432810"/>
+            <wp:effectExtent l="19050" t="19050" r="19050" b="15240"/>
+            <wp:docPr id="13" name="Picture 13"/>
+            <wp:cNvGraphicFramePr>
+              <a:graphicFrameLocks xmlns:a="http://schemas.openxmlformats.org/drawingml/2006/main" noChangeAspect="1"/>
+            </wp:cNvGraphicFramePr>
+            <a:graphic xmlns:a="http://schemas.openxmlformats.org/drawingml/2006/main">
+              <a:graphicData uri="http://schemas.openxmlformats.org/drawingml/2006/picture">
+                <pic:pic xmlns:pic="http://schemas.openxmlformats.org/drawingml/2006/picture">
+                  <pic:nvPicPr>
+                    <pic:cNvPr id="0" name="Picture 2"/>
+                    <pic:cNvPicPr>
+                      <a:picLocks noChangeAspect="1" noChangeArrowheads="1"/>
+                    </pic:cNvPicPr>
+                  </pic:nvPicPr>
+                  <pic:blipFill>
+                    <a:blip r:embed="rId22" r:link="rId23">
+                      <a:extLst>
+                        <a:ext uri="{28A0092B-C50C-407E-A947-70E740481C1C}">
+                          <a14:useLocalDpi xmlns:a14="http://schemas.microsoft.com/office/drawing/2010/main" val="0"/>
+                        </a:ext>
+                      </a:extLst>
+                    </a:blip>
+                    <a:srcRect/>
+                    <a:stretch>
+                      <a:fillRect/>
+                    </a:stretch>
+                  </pic:blipFill>
+                  <pic:spPr bwMode="auto">
+                    <a:xfrm>
+                      <a:off x="0" y="0"/>
+                      <a:ext cx="5943600" cy="3432810"/>
+                    </a:xfrm>
+                    <a:prstGeom prst="rect">
+                      <a:avLst/>
+                    </a:prstGeom>
+                    <a:noFill/>
+                    <a:ln>
+                      <a:solidFill>
+                        <a:schemeClr val="accent1"/>
+                      </a:solidFill>
+                    </a:ln>
+                  </pic:spPr>
+                </pic:pic>
+              </a:graphicData>
+            </a:graphic>
+          </wp:inline>
+        </w:drawing>
+      </w:r>
+    </w:p>
+    <w:p>
+      <w:pPr>
+        <w:pStyle w:val="Caption"/>
+        <w:jc w:val="center"/>
+        <w:rPr>
+          <w:rFonts w:ascii="Times New Roman" w:eastAsia="Times New Roman" w:hAnsi="Times New Roman" w:cs="Times New Roman"/>
+          <w:color w:val="262626"/>
+          <w:sz w:val="24"/>
+          <w:szCs w:val="24"/>
+        </w:rPr>
+      </w:pPr>
+      <w:r>
+        <w:t xml:space="preserve">Figure </w:t>
+      </w:r>
+      <w:fldSimple w:instr=" SEQ Figure \* ARABIC ">
+        <w:r>
+          <w:rPr>
+            <w:noProof/>
+          </w:rPr>
+          <w:t>10</w:t>
+        </w:r>
+      </w:fldSimple>
+      <w:r>
+        <w:t>: Calibration curve</w:t>
+      </w:r>
+    </w:p>
+    <w:p>
+      <w:pPr>
+        <w:pStyle w:val="Heading2"/>
+      </w:pPr>
+      <w:r>
+        <w:lastRenderedPageBreak/>
+        <w:t>Neural network</w:t>
+      </w:r>
+    </w:p>
+    <w:p>
+      <w:pPr>
+        <w:shd w:val="clear" w:color="auto" w:fill="FFFFFF"/>
+        <w:spacing w:after="0" w:line="240" w:lineRule="auto"/>
+        <w:rPr>
+          <w:rFonts w:ascii="Times New Roman" w:eastAsia="Times New Roman" w:hAnsi="Times New Roman" w:cs="Times New Roman"/>
+          <w:color w:val="262626"/>
+          <w:sz w:val="24"/>
+          <w:szCs w:val="24"/>
+        </w:rPr>
+      </w:pPr>
+      <w:r>
+        <w:rPr>
+          <w:rFonts w:ascii="Times New Roman" w:eastAsia="Times New Roman" w:hAnsi="Times New Roman" w:cs="Times New Roman"/>
+          <w:color w:val="262626"/>
+          <w:sz w:val="24"/>
+          <w:szCs w:val="24"/>
+        </w:rPr>
+        <w:t>Roc curve for neural network.</w:t>
+      </w:r>
+      <w:r>
+        <w:rPr>
+          <w:rFonts w:ascii="Times New Roman" w:eastAsia="Times New Roman" w:hAnsi="Times New Roman" w:cs="Times New Roman"/>
+          <w:color w:val="262626"/>
+          <w:sz w:val="24"/>
+          <w:szCs w:val="24"/>
+        </w:rPr>
+        <w:t xml:space="preserve"> </w:t>
+      </w:r>
+      <w:r>
+        <w:rPr>
+          <w:rFonts w:ascii="Times New Roman" w:eastAsia="Times New Roman" w:hAnsi="Times New Roman" w:cs="Times New Roman"/>
+          <w:color w:val="262626"/>
+          <w:sz w:val="24"/>
+          <w:szCs w:val="24"/>
+        </w:rPr>
+        <w:t xml:space="preserve">AUC value that was achieved with multiple runs was </w:t>
+      </w:r>
+      <w:r>
+        <w:rPr>
+          <w:rFonts w:ascii="Times New Roman" w:eastAsia="Times New Roman" w:hAnsi="Times New Roman" w:cs="Times New Roman"/>
+          <w:b/>
+          <w:bCs/>
+          <w:color w:val="262626"/>
+          <w:sz w:val="28"/>
+          <w:szCs w:val="28"/>
+        </w:rPr>
+        <w:t>0.6</w:t>
+      </w:r>
+      <w:r>
+        <w:rPr>
+          <w:rFonts w:ascii="Times New Roman" w:eastAsia="Times New Roman" w:hAnsi="Times New Roman" w:cs="Times New Roman"/>
+          <w:b/>
+          <w:bCs/>
+          <w:color w:val="262626"/>
+          <w:sz w:val="28"/>
+          <w:szCs w:val="28"/>
+        </w:rPr>
+        <w:t>32</w:t>
+      </w:r>
+      <w:r>
+        <w:rPr>
+          <w:rFonts w:ascii="Times New Roman" w:eastAsia="Times New Roman" w:hAnsi="Times New Roman" w:cs="Times New Roman"/>
+          <w:color w:val="262626"/>
+          <w:sz w:val="24"/>
+          <w:szCs w:val="24"/>
+        </w:rPr>
+        <w:t>. This value is greater than the random forest, so it is a clear indicator that the neural network model performs better than the random forest.</w:t>
+      </w:r>
+    </w:p>
+    <w:p>
+      <w:pPr>
+        <w:keepNext/>
+        <w:shd w:val="clear" w:color="auto" w:fill="FFFFFF"/>
+        <w:spacing w:after="0" w:line="240" w:lineRule="auto"/>
+        <w:jc w:val="center"/>
+      </w:pPr>
+      <w:r>
+        <w:rPr>
+          <w:noProof/>
+        </w:rPr>
+        <w:drawing>
+          <wp:inline distT="0" distB="0" distL="0" distR="0" wp14:anchorId="44FCB0E0" wp14:editId="6275D188">
+            <wp:extent cx="5743975" cy="3315059"/>
+            <wp:effectExtent l="19050" t="19050" r="9525" b="19050"/>
+            <wp:docPr id="14" name="Picture 14"/>
+            <wp:cNvGraphicFramePr>
+              <a:graphicFrameLocks xmlns:a="http://schemas.openxmlformats.org/drawingml/2006/main" noChangeAspect="1"/>
+            </wp:cNvGraphicFramePr>
+            <a:graphic xmlns:a="http://schemas.openxmlformats.org/drawingml/2006/main">
+              <a:graphicData uri="http://schemas.openxmlformats.org/drawingml/2006/picture">
+                <pic:pic xmlns:pic="http://schemas.openxmlformats.org/drawingml/2006/picture">
+                  <pic:nvPicPr>
+                    <pic:cNvPr id="0" name="Picture 1"/>
+                    <pic:cNvPicPr>
+                      <a:picLocks noChangeAspect="1" noChangeArrowheads="1"/>
+                    </pic:cNvPicPr>
+                  </pic:nvPicPr>
+                  <pic:blipFill>
+                    <a:blip r:embed="rId24" r:link="rId25">
+                      <a:extLst>
+                        <a:ext uri="{28A0092B-C50C-407E-A947-70E740481C1C}">
+                          <a14:useLocalDpi xmlns:a14="http://schemas.microsoft.com/office/drawing/2010/main" val="0"/>
+                        </a:ext>
+                      </a:extLst>
+                    </a:blip>
+                    <a:srcRect/>
+                    <a:stretch>
+                      <a:fillRect/>
+                    </a:stretch>
+                  </pic:blipFill>
+                  <pic:spPr bwMode="auto">
+                    <a:xfrm>
+                      <a:off x="0" y="0"/>
+                      <a:ext cx="5755566" cy="3321749"/>
+                    </a:xfrm>
+                    <a:prstGeom prst="rect">
+                      <a:avLst/>
+                    </a:prstGeom>
+                    <a:noFill/>
+                    <a:ln>
+                      <a:solidFill>
+                        <a:schemeClr val="accent1"/>
+                      </a:solidFill>
+                    </a:ln>
+                  </pic:spPr>
+                </pic:pic>
+              </a:graphicData>
+            </a:graphic>
+          </wp:inline>
+        </w:drawing>
+      </w:r>
+    </w:p>
+    <w:p>
+      <w:pPr>
+        <w:pStyle w:val="Caption"/>
+        <w:jc w:val="center"/>
+        <w:rPr>
+          <w:rFonts w:ascii="Times New Roman" w:eastAsia="Times New Roman" w:hAnsi="Times New Roman" w:cs="Times New Roman"/>
+          <w:color w:val="262626"/>
+          <w:sz w:val="24"/>
+          <w:szCs w:val="24"/>
+        </w:rPr>
+      </w:pPr>
+      <w:r>
+        <w:t xml:space="preserve">Figure </w:t>
+      </w:r>
+      <w:fldSimple w:instr=" SEQ Figure \* ARABIC ">
+        <w:r>
+          <w:rPr>
+            <w:noProof/>
+          </w:rPr>
+          <w:t>11</w:t>
+        </w:r>
+      </w:fldSimple>
+      <w:r>
+        <w:t>: Roc curve for neural network</w:t>
+      </w:r>
+    </w:p>
+    <w:p>
+      <w:pPr>
+        <w:shd w:val="clear" w:color="auto" w:fill="FFFFFF"/>
+        <w:spacing w:after="0" w:line="240" w:lineRule="auto"/>
+        <w:rPr>
+          <w:rFonts w:ascii="Times New Roman" w:eastAsia="Times New Roman" w:hAnsi="Times New Roman" w:cs="Times New Roman"/>
+          <w:color w:val="262626"/>
+          <w:sz w:val="24"/>
+          <w:szCs w:val="24"/>
+        </w:rPr>
+      </w:pPr>
+      <w:r>
+        <w:rPr>
+          <w:rFonts w:ascii="Times New Roman" w:eastAsia="Times New Roman" w:hAnsi="Times New Roman" w:cs="Times New Roman"/>
+          <w:color w:val="262626"/>
+          <w:sz w:val="24"/>
+          <w:szCs w:val="24"/>
+        </w:rPr>
+        <w:t>Below is the calibration curve with neural network.</w:t>
+      </w:r>
+    </w:p>
+    <w:p>
+      <w:pPr>
+        <w:keepNext/>
+        <w:shd w:val="clear" w:color="auto" w:fill="FFFFFF"/>
+        <w:spacing w:after="0" w:line="240" w:lineRule="auto"/>
+      </w:pPr>
+      <w:r>
+        <w:rPr>
+          <w:noProof/>
+        </w:rPr>
+        <w:drawing>
+          <wp:inline distT="0" distB="0" distL="0" distR="0" wp14:anchorId="123D1E2A" wp14:editId="32D1961D">
+            <wp:extent cx="5805447" cy="3355499"/>
+            <wp:effectExtent l="19050" t="19050" r="24130" b="16510"/>
+            <wp:docPr id="15" name="Picture 15"/>
+            <wp:cNvGraphicFramePr>
+              <a:graphicFrameLocks xmlns:a="http://schemas.openxmlformats.org/drawingml/2006/main" noChangeAspect="1"/>
+            </wp:cNvGraphicFramePr>
+            <a:graphic xmlns:a="http://schemas.openxmlformats.org/drawingml/2006/main">
+              <a:graphicData uri="http://schemas.openxmlformats.org/drawingml/2006/picture">
+                <pic:pic xmlns:pic="http://schemas.openxmlformats.org/drawingml/2006/picture">
+                  <pic:nvPicPr>
+                    <pic:cNvPr id="0" name="Picture 2"/>
+                    <pic:cNvPicPr>
+                      <a:picLocks noChangeAspect="1" noChangeArrowheads="1"/>
+                    </pic:cNvPicPr>
+                  </pic:nvPicPr>
+                  <pic:blipFill>
+                    <a:blip r:embed="rId26" r:link="rId27">
+                      <a:extLst>
+                        <a:ext uri="{28A0092B-C50C-407E-A947-70E740481C1C}">
+                          <a14:useLocalDpi xmlns:a14="http://schemas.microsoft.com/office/drawing/2010/main" val="0"/>
+                        </a:ext>
+                      </a:extLst>
+                    </a:blip>
+                    <a:srcRect/>
+                    <a:stretch>
+                      <a:fillRect/>
+                    </a:stretch>
+                  </pic:blipFill>
+                  <pic:spPr bwMode="auto">
+                    <a:xfrm>
+                      <a:off x="0" y="0"/>
+                      <a:ext cx="5816803" cy="3362062"/>
+                    </a:xfrm>
+                    <a:prstGeom prst="rect">
+                      <a:avLst/>
+                    </a:prstGeom>
+                    <a:noFill/>
+                    <a:ln>
+                      <a:solidFill>
+                        <a:schemeClr val="accent1"/>
+                      </a:solidFill>
+                    </a:ln>
+                  </pic:spPr>
+                </pic:pic>
+              </a:graphicData>
+            </a:graphic>
+          </wp:inline>
+        </w:drawing>
+      </w:r>
+    </w:p>
+    <w:p>
+      <w:pPr>
+        <w:pStyle w:val="Caption"/>
+        <w:jc w:val="center"/>
+        <w:rPr>
+          <w:rFonts w:ascii="Times New Roman" w:eastAsia="Times New Roman" w:hAnsi="Times New Roman" w:cs="Times New Roman"/>
+          <w:color w:val="262626"/>
+          <w:sz w:val="24"/>
+          <w:szCs w:val="24"/>
+        </w:rPr>
+      </w:pPr>
+      <w:r>
+        <w:t xml:space="preserve">Figure </w:t>
+      </w:r>
+      <w:fldSimple w:instr=" SEQ Figure \* ARABIC ">
+        <w:r>
+          <w:rPr>
+            <w:noProof/>
+          </w:rPr>
+          <w:t>12</w:t>
+        </w:r>
+      </w:fldSimple>
+      <w:r>
+        <w:t>: Calibration curve</w:t>
+      </w:r>
+    </w:p>
+    <w:p>
+      <w:pPr>
+        <w:shd w:val="clear" w:color="auto" w:fill="FFFFFF"/>
+        <w:spacing w:after="0" w:line="240" w:lineRule="auto"/>
+        <w:rPr>
+          <w:rFonts w:ascii="Times New Roman" w:eastAsia="Times New Roman" w:hAnsi="Times New Roman" w:cs="Times New Roman"/>
+          <w:color w:val="262626"/>
+          <w:sz w:val="24"/>
+          <w:szCs w:val="24"/>
+        </w:rPr>
+      </w:pPr>
+    </w:p>
+    <w:p>
+      <w:pPr>
+        <w:pStyle w:val="Heading2"/>
+      </w:pPr>
+      <w:r>
+        <w:t xml:space="preserve">Model improvement steps </w:t>
+      </w:r>
+    </w:p>
+    <w:p>
+      <w:pPr>
+        <w:pStyle w:val="Heading3"/>
+      </w:pPr>
+      <w:r>
+        <w:t>Feature Engineering</w:t>
+      </w:r>
+    </w:p>
+    <w:p>
+      <w:pPr>
+        <w:pStyle w:val="ListParagraph"/>
+        <w:numPr>
+          <w:ilvl w:val="0"/>
+          <w:numId w:val="28"/>
+        </w:numPr>
+        <w:rPr>
+          <w:rFonts w:ascii="Times New Roman" w:eastAsia="Times New Roman" w:hAnsi="Times New Roman" w:cs="Times New Roman"/>
+          <w:color w:val="262626"/>
+          <w:sz w:val="24"/>
+          <w:szCs w:val="24"/>
+        </w:rPr>
+      </w:pPr>
+      <w:r>
+        <w:rPr>
+          <w:rFonts w:ascii="Times New Roman" w:eastAsia="Times New Roman" w:hAnsi="Times New Roman" w:cs="Times New Roman"/>
+          <w:color w:val="262626"/>
+          <w:sz w:val="24"/>
+          <w:szCs w:val="24"/>
+        </w:rPr>
+        <w:t>Removed the records for which patient was marked expired.</w:t>
+      </w:r>
+    </w:p>
+    <w:p>
+      <w:pPr>
+        <w:pStyle w:val="ListParagraph"/>
+        <w:numPr>
+          <w:ilvl w:val="0"/>
+          <w:numId w:val="28"/>
+        </w:numPr>
+        <w:rPr>
+          <w:rFonts w:ascii="Times New Roman" w:eastAsia="Times New Roman" w:hAnsi="Times New Roman" w:cs="Times New Roman"/>
+          <w:color w:val="262626"/>
+          <w:sz w:val="24"/>
+          <w:szCs w:val="24"/>
+        </w:rPr>
+      </w:pPr>
+      <w:r>
+        <w:rPr>
+          <w:rFonts w:ascii="Times New Roman" w:eastAsia="Times New Roman" w:hAnsi="Times New Roman" w:cs="Times New Roman"/>
+          <w:color w:val="262626"/>
+          <w:sz w:val="24"/>
+          <w:szCs w:val="24"/>
+        </w:rPr>
+        <w:t xml:space="preserve">Reverted from one hot encoding to target encoding for diagnosis 1,2, and 3. The diagnosis code were causing increase in the number of dimensions. </w:t>
+      </w:r>
+    </w:p>
+    <w:p>
+      <w:pPr>
+        <w:pStyle w:val="Heading3"/>
+        <w:rPr>
+          <w:rFonts w:eastAsia="Times New Roman"/>
+        </w:rPr>
+      </w:pPr>
+      <w:r>
+        <w:rPr>
+          <w:rFonts w:eastAsia="Times New Roman"/>
+        </w:rPr>
+        <w:t>Class Imbalance</w:t>
+      </w:r>
+    </w:p>
+    <w:p>
+      <w:pPr>
+        <w:rPr>
+          <w:rFonts w:ascii="Times New Roman" w:eastAsia="Times New Roman" w:hAnsi="Times New Roman" w:cs="Times New Roman"/>
+          <w:color w:val="262626"/>
+          <w:sz w:val="24"/>
+          <w:szCs w:val="24"/>
+        </w:rPr>
+      </w:pPr>
+      <w:r>
+        <w:rPr>
+          <w:rFonts w:ascii="Times New Roman" w:eastAsia="Times New Roman" w:hAnsi="Times New Roman" w:cs="Times New Roman"/>
+          <w:color w:val="262626"/>
+          <w:sz w:val="24"/>
+          <w:szCs w:val="24"/>
+        </w:rPr>
+        <w:t xml:space="preserve">For patient readmittance representation in the dataset there is clear class imbalance. There is a higher representation of the patient not getting readmitted compared to that been readmitted </w:t>
+      </w:r>
+      <w:r>
+        <w:rPr>
+          <w:rFonts w:ascii="Times New Roman" w:eastAsia="Times New Roman" w:hAnsi="Times New Roman" w:cs="Times New Roman"/>
+          <w:color w:val="262626"/>
+          <w:sz w:val="24"/>
+          <w:szCs w:val="24"/>
+        </w:rPr>
+        <w:t>&lt;30: 6293</w:t>
+      </w:r>
+      <w:r>
+        <w:rPr>
+          <w:rFonts w:ascii="Times New Roman" w:eastAsia="Times New Roman" w:hAnsi="Times New Roman" w:cs="Times New Roman"/>
+          <w:color w:val="262626"/>
+          <w:sz w:val="24"/>
+          <w:szCs w:val="24"/>
+        </w:rPr>
+        <w:t xml:space="preserve">, </w:t>
+      </w:r>
+      <w:r>
+        <w:rPr>
+          <w:rFonts w:ascii="Times New Roman" w:eastAsia="Times New Roman" w:hAnsi="Times New Roman" w:cs="Times New Roman"/>
+          <w:color w:val="262626"/>
+          <w:sz w:val="24"/>
+          <w:szCs w:val="24"/>
+        </w:rPr>
+        <w:t>&gt;30:22240</w:t>
+      </w:r>
+      <w:r>
+        <w:rPr>
+          <w:rFonts w:ascii="Times New Roman" w:eastAsia="Times New Roman" w:hAnsi="Times New Roman" w:cs="Times New Roman"/>
+          <w:color w:val="262626"/>
+          <w:sz w:val="24"/>
+          <w:szCs w:val="24"/>
+        </w:rPr>
+        <w:t xml:space="preserve">, and </w:t>
+      </w:r>
+      <w:r>
+        <w:rPr>
+          <w:rFonts w:ascii="Times New Roman" w:eastAsia="Times New Roman" w:hAnsi="Times New Roman" w:cs="Times New Roman"/>
+          <w:color w:val="262626"/>
+          <w:sz w:val="24"/>
+          <w:szCs w:val="24"/>
+        </w:rPr>
+        <w:t>N</w:t>
+      </w:r>
+      <w:r>
+        <w:rPr>
+          <w:rFonts w:ascii="Times New Roman" w:eastAsia="Times New Roman" w:hAnsi="Times New Roman" w:cs="Times New Roman"/>
+          <w:color w:val="262626"/>
+          <w:sz w:val="24"/>
+          <w:szCs w:val="24"/>
+        </w:rPr>
+        <w:t>o</w:t>
+      </w:r>
+      <w:r>
+        <w:rPr>
+          <w:rFonts w:ascii="Times New Roman" w:eastAsia="Times New Roman" w:hAnsi="Times New Roman" w:cs="Times New Roman"/>
+          <w:color w:val="262626"/>
+          <w:sz w:val="24"/>
+          <w:szCs w:val="24"/>
+        </w:rPr>
+        <w:t>:</w:t>
+      </w:r>
+      <w:r>
+        <w:rPr>
+          <w:rFonts w:ascii="Times New Roman" w:eastAsia="Times New Roman" w:hAnsi="Times New Roman" w:cs="Times New Roman"/>
+          <w:color w:val="262626"/>
+          <w:sz w:val="24"/>
+          <w:szCs w:val="24"/>
+        </w:rPr>
+        <w:t xml:space="preserve"> </w:t>
+      </w:r>
+      <w:r>
+        <w:rPr>
+          <w:rFonts w:ascii="Times New Roman" w:eastAsia="Times New Roman" w:hAnsi="Times New Roman" w:cs="Times New Roman"/>
+          <w:color w:val="262626"/>
+          <w:sz w:val="24"/>
+          <w:szCs w:val="24"/>
+        </w:rPr>
+        <w:t>42985</w:t>
+      </w:r>
+      <w:r>
+        <w:rPr>
+          <w:rFonts w:ascii="Times New Roman" w:eastAsia="Times New Roman" w:hAnsi="Times New Roman" w:cs="Times New Roman"/>
+          <w:color w:val="262626"/>
+          <w:sz w:val="24"/>
+          <w:szCs w:val="24"/>
+        </w:rPr>
+        <w:t xml:space="preserve">. In summary, readmitted Yes: </w:t>
+      </w:r>
+      <w:r>
+        <w:rPr>
+          <w:rFonts w:ascii="Times New Roman" w:eastAsia="Times New Roman" w:hAnsi="Times New Roman" w:cs="Times New Roman"/>
+          <w:color w:val="262626"/>
+          <w:sz w:val="24"/>
+          <w:szCs w:val="24"/>
+        </w:rPr>
+        <w:t>28533</w:t>
+      </w:r>
+      <w:r>
+        <w:rPr>
+          <w:rFonts w:ascii="Times New Roman" w:eastAsia="Times New Roman" w:hAnsi="Times New Roman" w:cs="Times New Roman"/>
+          <w:color w:val="262626"/>
+          <w:sz w:val="24"/>
+          <w:szCs w:val="24"/>
+        </w:rPr>
+        <w:t xml:space="preserve"> and No:</w:t>
+      </w:r>
+      <w:r>
+        <w:rPr>
+          <w:rFonts w:ascii="Times New Roman" w:eastAsia="Times New Roman" w:hAnsi="Times New Roman" w:cs="Times New Roman"/>
+          <w:color w:val="262626"/>
+          <w:sz w:val="24"/>
+          <w:szCs w:val="24"/>
+        </w:rPr>
+        <w:t xml:space="preserve"> 42985</w:t>
+      </w:r>
+      <w:r>
+        <w:rPr>
+          <w:rFonts w:ascii="Times New Roman" w:eastAsia="Times New Roman" w:hAnsi="Times New Roman" w:cs="Times New Roman"/>
+          <w:color w:val="262626"/>
+          <w:sz w:val="24"/>
+          <w:szCs w:val="24"/>
+        </w:rPr>
+        <w:t xml:space="preserve">. Since readmitted No value percentage is higher, both models (random forest and neural network) will do a good job in predicting the patient not readmitted value, but the value that is of interest readmitted: Yes. In this case, the specificity would be higher, and sensitivity would be lower, to improve the model performance the sensitivity value needs to be increased. Below figure 7 displays the confusion matrix. Based on the above confusion matrix values it clear that the model is doing a good job of predicting patient nor readmitted (negative side) but not so good job of predicting readmitted: Yes (positive side). This class imbalance can be adjusted by increasing sensitivity by either under or over sampling or doing both. </w:t>
+      </w:r>
+    </w:p>
+    <w:p>
+      <w:pPr>
+        <w:keepNext/>
+        <w:jc w:val="center"/>
+      </w:pPr>
+      <w:r>
+        <w:rPr>
+          <w:noProof/>
+        </w:rPr>
+        <w:drawing>
+          <wp:inline distT="0" distB="0" distL="0" distR="0" wp14:anchorId="1B167C84" wp14:editId="3B14BEF1">
+            <wp:extent cx="2760971" cy="3203471"/>
+            <wp:effectExtent l="19050" t="19050" r="20955" b="16510"/>
+            <wp:docPr id="16" name="Picture 16"/>
+            <wp:cNvGraphicFramePr>
+              <a:graphicFrameLocks xmlns:a="http://schemas.openxmlformats.org/drawingml/2006/main" noChangeAspect="1"/>
+            </wp:cNvGraphicFramePr>
+            <a:graphic xmlns:a="http://schemas.openxmlformats.org/drawingml/2006/main">
+              <a:graphicData uri="http://schemas.openxmlformats.org/drawingml/2006/picture">
+                <pic:pic xmlns:pic="http://schemas.openxmlformats.org/drawingml/2006/picture">
+                  <pic:nvPicPr>
+                    <pic:cNvPr id="0" name="Picture 1"/>
+                    <pic:cNvPicPr>
+                      <a:picLocks noChangeAspect="1" noChangeArrowheads="1"/>
+                    </pic:cNvPicPr>
+                  </pic:nvPicPr>
+                  <pic:blipFill>
+                    <a:blip r:embed="rId28" r:link="rId29">
+                      <a:extLst>
+                        <a:ext uri="{28A0092B-C50C-407E-A947-70E740481C1C}">
+                          <a14:useLocalDpi xmlns:a14="http://schemas.microsoft.com/office/drawing/2010/main" val="0"/>
+                        </a:ext>
+                      </a:extLst>
+                    </a:blip>
+                    <a:srcRect/>
+                    <a:stretch>
+                      <a:fillRect/>
+                    </a:stretch>
+                  </pic:blipFill>
+                  <pic:spPr bwMode="auto">
+                    <a:xfrm>
+                      <a:off x="0" y="0"/>
+                      <a:ext cx="2788945" cy="3235928"/>
+                    </a:xfrm>
+                    <a:prstGeom prst="rect">
+                      <a:avLst/>
+                    </a:prstGeom>
+                    <a:noFill/>
+                    <a:ln w="6350">
+                      <a:solidFill>
+                        <a:schemeClr val="accent1"/>
+                      </a:solidFill>
+                    </a:ln>
+                  </pic:spPr>
+                </pic:pic>
+              </a:graphicData>
+            </a:graphic>
+          </wp:inline>
+        </w:drawing>
+      </w:r>
+    </w:p>
+    <w:p>
+      <w:pPr>
+        <w:pStyle w:val="Caption"/>
+        <w:jc w:val="center"/>
+        <w:rPr>
+          <w:rFonts w:ascii="Times New Roman" w:eastAsia="Times New Roman" w:hAnsi="Times New Roman" w:cs="Times New Roman"/>
+          <w:color w:val="262626"/>
+          <w:sz w:val="24"/>
+          <w:szCs w:val="24"/>
+        </w:rPr>
+      </w:pPr>
+      <w:r>
+        <w:t xml:space="preserve">Figure </w:t>
+      </w:r>
+      <w:r>
+        <w:fldChar w:fldCharType="begin"/>
+      </w:r>
+      <w:r>
+        <w:instrText xml:space="preserve"> SEQ Figure \* ARABIC </w:instrText>
+      </w:r>
+      <w:r>
+        <w:fldChar w:fldCharType="separate"/>
+      </w:r>
+      <w:r>
+        <w:rPr>
+          <w:noProof/>
+        </w:rPr>
+        <w:t>13</w:t>
+      </w:r>
+      <w:r>
+        <w:rPr>
+          <w:noProof/>
+        </w:rPr>
+        <w:fldChar w:fldCharType="end"/>
+      </w:r>
+      <w:r>
+        <w:t>: Confusion matrix</w:t>
+      </w:r>
+    </w:p>
+    <w:p>
+      <w:pPr>
+        <w:rPr>
+          <w:rFonts w:ascii="Times New Roman" w:hAnsi="Times New Roman" w:cs="Times New Roman"/>
+          <w:sz w:val="24"/>
+          <w:szCs w:val="24"/>
+        </w:rPr>
+      </w:pPr>
+      <w:r>
+        <w:rPr>
+          <w:rFonts w:ascii="Times New Roman" w:hAnsi="Times New Roman" w:cs="Times New Roman"/>
+          <w:sz w:val="24"/>
+          <w:szCs w:val="24"/>
+        </w:rPr>
+        <w:t>To improve the model performance for both neural network and random forest, methods of under, over sampling and SMOTE were used. These methods were used with 2 different packages, first one was ROSE and other one was caret. So, in general there were six combinations that were tried</w:t>
+      </w:r>
+    </w:p>
+    <w:p>
+      <w:pPr>
+        <w:pStyle w:val="ListParagraph"/>
+        <w:numPr>
+          <w:ilvl w:val="0"/>
+          <w:numId w:val="29"/>
+        </w:numPr>
+        <w:rPr>
+          <w:rFonts w:ascii="Times New Roman" w:hAnsi="Times New Roman" w:cs="Times New Roman"/>
+          <w:sz w:val="24"/>
+          <w:szCs w:val="24"/>
+        </w:rPr>
+      </w:pPr>
+      <w:r>
+        <w:rPr>
+          <w:rFonts w:ascii="Times New Roman" w:hAnsi="Times New Roman" w:cs="Times New Roman"/>
+          <w:sz w:val="24"/>
+          <w:szCs w:val="24"/>
+        </w:rPr>
+        <w:lastRenderedPageBreak/>
+        <w:t>ROSE Package</w:t>
+      </w:r>
+    </w:p>
+    <w:p>
+      <w:pPr>
+        <w:pStyle w:val="ListParagraph"/>
+        <w:numPr>
+          <w:ilvl w:val="1"/>
+          <w:numId w:val="29"/>
+        </w:numPr>
+        <w:rPr>
+          <w:rFonts w:ascii="Times New Roman" w:hAnsi="Times New Roman" w:cs="Times New Roman"/>
+          <w:sz w:val="24"/>
+          <w:szCs w:val="24"/>
+        </w:rPr>
+      </w:pPr>
+      <w:r>
+        <w:rPr>
+          <w:rFonts w:ascii="Times New Roman" w:hAnsi="Times New Roman" w:cs="Times New Roman"/>
+          <w:sz w:val="24"/>
+          <w:szCs w:val="24"/>
+        </w:rPr>
+        <w:t>Up Sampling</w:t>
+      </w:r>
+    </w:p>
+    <w:p>
+      <w:pPr>
+        <w:pStyle w:val="ListParagraph"/>
+        <w:numPr>
+          <w:ilvl w:val="1"/>
+          <w:numId w:val="29"/>
+        </w:numPr>
+        <w:rPr>
+          <w:rFonts w:ascii="Times New Roman" w:hAnsi="Times New Roman" w:cs="Times New Roman"/>
+          <w:sz w:val="24"/>
+          <w:szCs w:val="24"/>
+        </w:rPr>
+      </w:pPr>
+      <w:r>
+        <w:rPr>
+          <w:rFonts w:ascii="Times New Roman" w:hAnsi="Times New Roman" w:cs="Times New Roman"/>
+          <w:sz w:val="24"/>
+          <w:szCs w:val="24"/>
+        </w:rPr>
+        <w:t>Down Sampling</w:t>
+      </w:r>
+    </w:p>
+    <w:p>
+      <w:pPr>
+        <w:pStyle w:val="ListParagraph"/>
+        <w:numPr>
+          <w:ilvl w:val="1"/>
+          <w:numId w:val="29"/>
+        </w:numPr>
+        <w:rPr>
+          <w:rFonts w:ascii="Times New Roman" w:hAnsi="Times New Roman" w:cs="Times New Roman"/>
+          <w:sz w:val="24"/>
+          <w:szCs w:val="24"/>
+        </w:rPr>
+      </w:pPr>
+      <w:r>
+        <w:rPr>
+          <w:rFonts w:ascii="Times New Roman" w:hAnsi="Times New Roman" w:cs="Times New Roman"/>
+          <w:sz w:val="24"/>
+          <w:szCs w:val="24"/>
+        </w:rPr>
+        <w:t>Both</w:t>
+      </w:r>
+    </w:p>
+    <w:p>
+      <w:pPr>
+        <w:pStyle w:val="ListParagraph"/>
+        <w:numPr>
+          <w:ilvl w:val="1"/>
+          <w:numId w:val="29"/>
+        </w:numPr>
+        <w:rPr>
+          <w:rFonts w:ascii="Times New Roman" w:hAnsi="Times New Roman" w:cs="Times New Roman"/>
+          <w:sz w:val="24"/>
+          <w:szCs w:val="24"/>
+        </w:rPr>
+      </w:pPr>
+      <w:r>
+        <w:rPr>
+          <w:rFonts w:ascii="Times New Roman" w:hAnsi="Times New Roman" w:cs="Times New Roman"/>
+          <w:sz w:val="24"/>
+          <w:szCs w:val="24"/>
+        </w:rPr>
+        <w:t xml:space="preserve"> </w:t>
+      </w:r>
+    </w:p>
+    <w:p>
+      <w:pPr>
+        <w:pStyle w:val="ListParagraph"/>
+        <w:numPr>
+          <w:ilvl w:val="0"/>
+          <w:numId w:val="29"/>
+        </w:numPr>
+        <w:rPr>
+          <w:rFonts w:ascii="Times New Roman" w:hAnsi="Times New Roman" w:cs="Times New Roman"/>
+          <w:sz w:val="24"/>
+          <w:szCs w:val="24"/>
+        </w:rPr>
+      </w:pPr>
+      <w:r>
+        <w:rPr>
+          <w:rFonts w:ascii="Times New Roman" w:hAnsi="Times New Roman" w:cs="Times New Roman"/>
+          <w:sz w:val="24"/>
+          <w:szCs w:val="24"/>
+        </w:rPr>
+        <w:t>Caret</w:t>
+      </w:r>
+    </w:p>
+    <w:p>
+      <w:pPr>
+        <w:pStyle w:val="ListParagraph"/>
+        <w:numPr>
+          <w:ilvl w:val="1"/>
+          <w:numId w:val="29"/>
+        </w:numPr>
+        <w:rPr>
+          <w:rFonts w:ascii="Times New Roman" w:hAnsi="Times New Roman" w:cs="Times New Roman"/>
+          <w:sz w:val="24"/>
+          <w:szCs w:val="24"/>
+        </w:rPr>
+      </w:pPr>
+      <w:r>
+        <w:rPr>
+          <w:rFonts w:ascii="Times New Roman" w:hAnsi="Times New Roman" w:cs="Times New Roman"/>
+          <w:sz w:val="24"/>
+          <w:szCs w:val="24"/>
+        </w:rPr>
+        <w:t>Up Sampling</w:t>
+      </w:r>
+    </w:p>
+    <w:p>
+      <w:pPr>
+        <w:pStyle w:val="ListParagraph"/>
+        <w:numPr>
+          <w:ilvl w:val="1"/>
+          <w:numId w:val="29"/>
+        </w:numPr>
+        <w:rPr>
+          <w:rFonts w:ascii="Times New Roman" w:hAnsi="Times New Roman" w:cs="Times New Roman"/>
+          <w:sz w:val="24"/>
+          <w:szCs w:val="24"/>
+        </w:rPr>
+      </w:pPr>
+      <w:r>
+        <w:rPr>
+          <w:rFonts w:ascii="Times New Roman" w:hAnsi="Times New Roman" w:cs="Times New Roman"/>
+          <w:sz w:val="24"/>
+          <w:szCs w:val="24"/>
+        </w:rPr>
+        <w:t>Down Sampling</w:t>
+      </w:r>
+    </w:p>
+    <w:p>
+      <w:pPr>
+        <w:pStyle w:val="ListParagraph"/>
+        <w:numPr>
+          <w:ilvl w:val="1"/>
+          <w:numId w:val="29"/>
+        </w:numPr>
+        <w:rPr>
+          <w:rFonts w:ascii="Times New Roman" w:hAnsi="Times New Roman" w:cs="Times New Roman"/>
+          <w:sz w:val="24"/>
+          <w:szCs w:val="24"/>
+        </w:rPr>
+      </w:pPr>
+      <w:r>
+        <w:rPr>
+          <w:rFonts w:ascii="Times New Roman" w:hAnsi="Times New Roman" w:cs="Times New Roman"/>
+          <w:sz w:val="24"/>
+          <w:szCs w:val="24"/>
+        </w:rPr>
+        <w:t>SMOTE</w:t>
+      </w:r>
+    </w:p>
+    <w:p>
+      <w:pPr>
+        <w:rPr>
+          <w:rFonts w:ascii="Times New Roman" w:hAnsi="Times New Roman" w:cs="Times New Roman"/>
+          <w:sz w:val="24"/>
+          <w:szCs w:val="24"/>
+        </w:rPr>
+      </w:pPr>
+      <w:r>
+        <w:rPr>
+          <w:rFonts w:ascii="Times New Roman" w:hAnsi="Times New Roman" w:cs="Times New Roman"/>
+          <w:sz w:val="24"/>
+          <w:szCs w:val="24"/>
+        </w:rPr>
+        <w:t>Below is bar plot and comparison across various above six options along with original run. Bar plot shows the AUC values across various options.</w:t>
+      </w:r>
+      <w:r>
+        <w:rPr>
+          <w:rFonts w:ascii="Times New Roman" w:hAnsi="Times New Roman" w:cs="Times New Roman"/>
+          <w:sz w:val="24"/>
+          <w:szCs w:val="24"/>
+        </w:rPr>
+        <w:t xml:space="preserve"> All the above six options were run with targeted encoding for diagnosis 1,2 and 3. </w:t>
+      </w:r>
+    </w:p>
+    <w:p>
+      <w:pPr>
+        <w:rPr>
+          <w:rFonts w:ascii="Times New Roman" w:hAnsi="Times New Roman" w:cs="Times New Roman"/>
+          <w:sz w:val="24"/>
+          <w:szCs w:val="24"/>
+        </w:rPr>
+      </w:pPr>
     </w:p>
     <w:sectPr>
       <w:pgSz w:w="12240" w:h="15840"/>
@@ -3352,6 +5576,95 @@
     </w:lvl>
   </w:abstractNum>
   <w:abstractNum w:abstractNumId="6" w15:restartNumberingAfterBreak="0">
+    <w:nsid w:val="1A9F04C4"/>
+    <w:multiLevelType w:val="hybridMultilevel"/>
+    <w:tmpl w:val="8786A6F6"/>
+    <w:lvl w:ilvl="0" w:tplc="0409000F">
+      <w:start w:val="1"/>
+      <w:numFmt w:val="decimal"/>
+      <w:lvlText w:val="%1."/>
+      <w:lvlJc w:val="left"/>
+      <w:pPr>
+        <w:ind w:left="720" w:hanging="360"/>
+      </w:pPr>
+      <w:rPr>
+        <w:rFonts w:hint="default"/>
+      </w:rPr>
+    </w:lvl>
+    <w:lvl w:ilvl="1" w:tplc="04090019" w:tentative="1">
+      <w:start w:val="1"/>
+      <w:numFmt w:val="lowerLetter"/>
+      <w:lvlText w:val="%2."/>
+      <w:lvlJc w:val="left"/>
+      <w:pPr>
+        <w:ind w:left="1440" w:hanging="360"/>
+      </w:pPr>
+    </w:lvl>
+    <w:lvl w:ilvl="2" w:tplc="0409001B" w:tentative="1">
+      <w:start w:val="1"/>
+      <w:numFmt w:val="lowerRoman"/>
+      <w:lvlText w:val="%3."/>
+      <w:lvlJc w:val="right"/>
+      <w:pPr>
+        <w:ind w:left="2160" w:hanging="180"/>
+      </w:pPr>
+    </w:lvl>
+    <w:lvl w:ilvl="3" w:tplc="0409000F" w:tentative="1">
+      <w:start w:val="1"/>
+      <w:numFmt w:val="decimal"/>
+      <w:lvlText w:val="%4."/>
+      <w:lvlJc w:val="left"/>
+      <w:pPr>
+        <w:ind w:left="2880" w:hanging="360"/>
+      </w:pPr>
+    </w:lvl>
+    <w:lvl w:ilvl="4" w:tplc="04090019" w:tentative="1">
+      <w:start w:val="1"/>
+      <w:numFmt w:val="lowerLetter"/>
+      <w:lvlText w:val="%5."/>
+      <w:lvlJc w:val="left"/>
+      <w:pPr>
+        <w:ind w:left="3600" w:hanging="360"/>
+      </w:pPr>
+    </w:lvl>
+    <w:lvl w:ilvl="5" w:tplc="0409001B" w:tentative="1">
+      <w:start w:val="1"/>
+      <w:numFmt w:val="lowerRoman"/>
+      <w:lvlText w:val="%6."/>
+      <w:lvlJc w:val="right"/>
+      <w:pPr>
+        <w:ind w:left="4320" w:hanging="180"/>
+      </w:pPr>
+    </w:lvl>
+    <w:lvl w:ilvl="6" w:tplc="0409000F" w:tentative="1">
+      <w:start w:val="1"/>
+      <w:numFmt w:val="decimal"/>
+      <w:lvlText w:val="%7."/>
+      <w:lvlJc w:val="left"/>
+      <w:pPr>
+        <w:ind w:left="5040" w:hanging="360"/>
+      </w:pPr>
+    </w:lvl>
+    <w:lvl w:ilvl="7" w:tplc="04090019" w:tentative="1">
+      <w:start w:val="1"/>
+      <w:numFmt w:val="lowerLetter"/>
+      <w:lvlText w:val="%8."/>
+      <w:lvlJc w:val="left"/>
+      <w:pPr>
+        <w:ind w:left="5760" w:hanging="360"/>
+      </w:pPr>
+    </w:lvl>
+    <w:lvl w:ilvl="8" w:tplc="0409001B" w:tentative="1">
+      <w:start w:val="1"/>
+      <w:numFmt w:val="lowerRoman"/>
+      <w:lvlText w:val="%9."/>
+      <w:lvlJc w:val="right"/>
+      <w:pPr>
+        <w:ind w:left="6480" w:hanging="180"/>
+      </w:pPr>
+    </w:lvl>
+  </w:abstractNum>
+  <w:abstractNum w:abstractNumId="7" w15:restartNumberingAfterBreak="0">
     <w:nsid w:val="1D404B1F"/>
     <w:multiLevelType w:val="hybridMultilevel"/>
     <w:tmpl w:val="491E5722"/>
@@ -3440,7 +5753,7 @@
       </w:pPr>
     </w:lvl>
   </w:abstractNum>
-  <w:abstractNum w:abstractNumId="7" w15:restartNumberingAfterBreak="0">
+  <w:abstractNum w:abstractNumId="8" w15:restartNumberingAfterBreak="0">
     <w:nsid w:val="1E101593"/>
     <w:multiLevelType w:val="hybridMultilevel"/>
     <w:tmpl w:val="3DF8A484"/>
@@ -3529,7 +5842,7 @@
       </w:pPr>
     </w:lvl>
   </w:abstractNum>
-  <w:abstractNum w:abstractNumId="8" w15:restartNumberingAfterBreak="0">
+  <w:abstractNum w:abstractNumId="9" w15:restartNumberingAfterBreak="0">
     <w:nsid w:val="2163018A"/>
     <w:multiLevelType w:val="hybridMultilevel"/>
     <w:tmpl w:val="704695D0"/>
@@ -3618,7 +5931,7 @@
       </w:pPr>
     </w:lvl>
   </w:abstractNum>
-  <w:abstractNum w:abstractNumId="9" w15:restartNumberingAfterBreak="0">
+  <w:abstractNum w:abstractNumId="10" w15:restartNumberingAfterBreak="0">
     <w:nsid w:val="28B43E2A"/>
     <w:multiLevelType w:val="hybridMultilevel"/>
     <w:tmpl w:val="AFDE5860"/>
@@ -3707,7 +6020,7 @@
       </w:pPr>
     </w:lvl>
   </w:abstractNum>
-  <w:abstractNum w:abstractNumId="10" w15:restartNumberingAfterBreak="0">
+  <w:abstractNum w:abstractNumId="11" w15:restartNumberingAfterBreak="0">
     <w:nsid w:val="2D892939"/>
     <w:multiLevelType w:val="hybridMultilevel"/>
     <w:tmpl w:val="483EF592"/>
@@ -3796,7 +6109,96 @@
       </w:pPr>
     </w:lvl>
   </w:abstractNum>
-  <w:abstractNum w:abstractNumId="11" w15:restartNumberingAfterBreak="0">
+  <w:abstractNum w:abstractNumId="12" w15:restartNumberingAfterBreak="0">
+    <w:nsid w:val="2E3C7B10"/>
+    <w:multiLevelType w:val="hybridMultilevel"/>
+    <w:tmpl w:val="095C7ED0"/>
+    <w:lvl w:ilvl="0" w:tplc="0409000F">
+      <w:start w:val="1"/>
+      <w:numFmt w:val="decimal"/>
+      <w:lvlText w:val="%1."/>
+      <w:lvlJc w:val="left"/>
+      <w:pPr>
+        <w:ind w:left="720" w:hanging="360"/>
+      </w:pPr>
+      <w:rPr>
+        <w:rFonts w:hint="default"/>
+      </w:rPr>
+    </w:lvl>
+    <w:lvl w:ilvl="1" w:tplc="04090019">
+      <w:start w:val="1"/>
+      <w:numFmt w:val="lowerLetter"/>
+      <w:lvlText w:val="%2."/>
+      <w:lvlJc w:val="left"/>
+      <w:pPr>
+        <w:ind w:left="1440" w:hanging="360"/>
+      </w:pPr>
+    </w:lvl>
+    <w:lvl w:ilvl="2" w:tplc="0409001B" w:tentative="1">
+      <w:start w:val="1"/>
+      <w:numFmt w:val="lowerRoman"/>
+      <w:lvlText w:val="%3."/>
+      <w:lvlJc w:val="right"/>
+      <w:pPr>
+        <w:ind w:left="2160" w:hanging="180"/>
+      </w:pPr>
+    </w:lvl>
+    <w:lvl w:ilvl="3" w:tplc="0409000F" w:tentative="1">
+      <w:start w:val="1"/>
+      <w:numFmt w:val="decimal"/>
+      <w:lvlText w:val="%4."/>
+      <w:lvlJc w:val="left"/>
+      <w:pPr>
+        <w:ind w:left="2880" w:hanging="360"/>
+      </w:pPr>
+    </w:lvl>
+    <w:lvl w:ilvl="4" w:tplc="04090019" w:tentative="1">
+      <w:start w:val="1"/>
+      <w:numFmt w:val="lowerLetter"/>
+      <w:lvlText w:val="%5."/>
+      <w:lvlJc w:val="left"/>
+      <w:pPr>
+        <w:ind w:left="3600" w:hanging="360"/>
+      </w:pPr>
+    </w:lvl>
+    <w:lvl w:ilvl="5" w:tplc="0409001B" w:tentative="1">
+      <w:start w:val="1"/>
+      <w:numFmt w:val="lowerRoman"/>
+      <w:lvlText w:val="%6."/>
+      <w:lvlJc w:val="right"/>
+      <w:pPr>
+        <w:ind w:left="4320" w:hanging="180"/>
+      </w:pPr>
+    </w:lvl>
+    <w:lvl w:ilvl="6" w:tplc="0409000F" w:tentative="1">
+      <w:start w:val="1"/>
+      <w:numFmt w:val="decimal"/>
+      <w:lvlText w:val="%7."/>
+      <w:lvlJc w:val="left"/>
+      <w:pPr>
+        <w:ind w:left="5040" w:hanging="360"/>
+      </w:pPr>
+    </w:lvl>
+    <w:lvl w:ilvl="7" w:tplc="04090019" w:tentative="1">
+      <w:start w:val="1"/>
+      <w:numFmt w:val="lowerLetter"/>
+      <w:lvlText w:val="%8."/>
+      <w:lvlJc w:val="left"/>
+      <w:pPr>
+        <w:ind w:left="5760" w:hanging="360"/>
+      </w:pPr>
+    </w:lvl>
+    <w:lvl w:ilvl="8" w:tplc="0409001B" w:tentative="1">
+      <w:start w:val="1"/>
+      <w:numFmt w:val="lowerRoman"/>
+      <w:lvlText w:val="%9."/>
+      <w:lvlJc w:val="right"/>
+      <w:pPr>
+        <w:ind w:left="6480" w:hanging="180"/>
+      </w:pPr>
+    </w:lvl>
+  </w:abstractNum>
+  <w:abstractNum w:abstractNumId="13" w15:restartNumberingAfterBreak="0">
     <w:nsid w:val="34F6715B"/>
     <w:multiLevelType w:val="hybridMultilevel"/>
     <w:tmpl w:val="0E66CACE"/>
@@ -3909,7 +6311,7 @@
       </w:rPr>
     </w:lvl>
   </w:abstractNum>
-  <w:abstractNum w:abstractNumId="12" w15:restartNumberingAfterBreak="0">
+  <w:abstractNum w:abstractNumId="14" w15:restartNumberingAfterBreak="0">
     <w:nsid w:val="42393504"/>
     <w:multiLevelType w:val="hybridMultilevel"/>
     <w:tmpl w:val="B1907BAE"/>
@@ -3998,7 +6400,7 @@
       </w:pPr>
     </w:lvl>
   </w:abstractNum>
-  <w:abstractNum w:abstractNumId="13" w15:restartNumberingAfterBreak="0">
+  <w:abstractNum w:abstractNumId="15" w15:restartNumberingAfterBreak="0">
     <w:nsid w:val="44B04CF6"/>
     <w:multiLevelType w:val="hybridMultilevel"/>
     <w:tmpl w:val="892CEA0C"/>
@@ -4111,7 +6513,298 @@
       </w:rPr>
     </w:lvl>
   </w:abstractNum>
-  <w:abstractNum w:abstractNumId="14" w15:restartNumberingAfterBreak="0">
+  <w:abstractNum w:abstractNumId="16" w15:restartNumberingAfterBreak="0">
+    <w:nsid w:val="4B3A3285"/>
+    <w:multiLevelType w:val="hybridMultilevel"/>
+    <w:tmpl w:val="627CA028"/>
+    <w:lvl w:ilvl="0" w:tplc="0409000F">
+      <w:start w:val="1"/>
+      <w:numFmt w:val="decimal"/>
+      <w:lvlText w:val="%1."/>
+      <w:lvlJc w:val="left"/>
+      <w:pPr>
+        <w:ind w:left="720" w:hanging="360"/>
+      </w:pPr>
+      <w:rPr>
+        <w:rFonts w:hint="default"/>
+      </w:rPr>
+    </w:lvl>
+    <w:lvl w:ilvl="1" w:tplc="04090019" w:tentative="1">
+      <w:start w:val="1"/>
+      <w:numFmt w:val="lowerLetter"/>
+      <w:lvlText w:val="%2."/>
+      <w:lvlJc w:val="left"/>
+      <w:pPr>
+        <w:ind w:left="1440" w:hanging="360"/>
+      </w:pPr>
+    </w:lvl>
+    <w:lvl w:ilvl="2" w:tplc="0409001B" w:tentative="1">
+      <w:start w:val="1"/>
+      <w:numFmt w:val="lowerRoman"/>
+      <w:lvlText w:val="%3."/>
+      <w:lvlJc w:val="right"/>
+      <w:pPr>
+        <w:ind w:left="2160" w:hanging="180"/>
+      </w:pPr>
+    </w:lvl>
+    <w:lvl w:ilvl="3" w:tplc="0409000F" w:tentative="1">
+      <w:start w:val="1"/>
+      <w:numFmt w:val="decimal"/>
+      <w:lvlText w:val="%4."/>
+      <w:lvlJc w:val="left"/>
+      <w:pPr>
+        <w:ind w:left="2880" w:hanging="360"/>
+      </w:pPr>
+    </w:lvl>
+    <w:lvl w:ilvl="4" w:tplc="04090019" w:tentative="1">
+      <w:start w:val="1"/>
+      <w:numFmt w:val="lowerLetter"/>
+      <w:lvlText w:val="%5."/>
+      <w:lvlJc w:val="left"/>
+      <w:pPr>
+        <w:ind w:left="3600" w:hanging="360"/>
+      </w:pPr>
+    </w:lvl>
+    <w:lvl w:ilvl="5" w:tplc="0409001B" w:tentative="1">
+      <w:start w:val="1"/>
+      <w:numFmt w:val="lowerRoman"/>
+      <w:lvlText w:val="%6."/>
+      <w:lvlJc w:val="right"/>
+      <w:pPr>
+        <w:ind w:left="4320" w:hanging="180"/>
+      </w:pPr>
+    </w:lvl>
+    <w:lvl w:ilvl="6" w:tplc="0409000F" w:tentative="1">
+      <w:start w:val="1"/>
+      <w:numFmt w:val="decimal"/>
+      <w:lvlText w:val="%7."/>
+      <w:lvlJc w:val="left"/>
+      <w:pPr>
+        <w:ind w:left="5040" w:hanging="360"/>
+      </w:pPr>
+    </w:lvl>
+    <w:lvl w:ilvl="7" w:tplc="04090019" w:tentative="1">
+      <w:start w:val="1"/>
+      <w:numFmt w:val="lowerLetter"/>
+      <w:lvlText w:val="%8."/>
+      <w:lvlJc w:val="left"/>
+      <w:pPr>
+        <w:ind w:left="5760" w:hanging="360"/>
+      </w:pPr>
+    </w:lvl>
+    <w:lvl w:ilvl="8" w:tplc="0409001B" w:tentative="1">
+      <w:start w:val="1"/>
+      <w:numFmt w:val="lowerRoman"/>
+      <w:lvlText w:val="%9."/>
+      <w:lvlJc w:val="right"/>
+      <w:pPr>
+        <w:ind w:left="6480" w:hanging="180"/>
+      </w:pPr>
+    </w:lvl>
+  </w:abstractNum>
+  <w:abstractNum w:abstractNumId="17" w15:restartNumberingAfterBreak="0">
+    <w:nsid w:val="57F10B78"/>
+    <w:multiLevelType w:val="hybridMultilevel"/>
+    <w:tmpl w:val="783AEE2C"/>
+    <w:lvl w:ilvl="0" w:tplc="04090001">
+      <w:start w:val="1"/>
+      <w:numFmt w:val="bullet"/>
+      <w:lvlText w:val=""/>
+      <w:lvlJc w:val="left"/>
+      <w:pPr>
+        <w:ind w:left="720" w:hanging="360"/>
+      </w:pPr>
+      <w:rPr>
+        <w:rFonts w:ascii="Symbol" w:hAnsi="Symbol" w:hint="default"/>
+      </w:rPr>
+    </w:lvl>
+    <w:lvl w:ilvl="1" w:tplc="04090003" w:tentative="1">
+      <w:start w:val="1"/>
+      <w:numFmt w:val="bullet"/>
+      <w:lvlText w:val="o"/>
+      <w:lvlJc w:val="left"/>
+      <w:pPr>
+        <w:ind w:left="1440" w:hanging="360"/>
+      </w:pPr>
+      <w:rPr>
+        <w:rFonts w:ascii="Courier New" w:hAnsi="Courier New" w:cs="Courier New" w:hint="default"/>
+      </w:rPr>
+    </w:lvl>
+    <w:lvl w:ilvl="2" w:tplc="04090005" w:tentative="1">
+      <w:start w:val="1"/>
+      <w:numFmt w:val="bullet"/>
+      <w:lvlText w:val=""/>
+      <w:lvlJc w:val="left"/>
+      <w:pPr>
+        <w:ind w:left="2160" w:hanging="360"/>
+      </w:pPr>
+      <w:rPr>
+        <w:rFonts w:ascii="Wingdings" w:hAnsi="Wingdings" w:hint="default"/>
+      </w:rPr>
+    </w:lvl>
+    <w:lvl w:ilvl="3" w:tplc="04090001" w:tentative="1">
+      <w:start w:val="1"/>
+      <w:numFmt w:val="bullet"/>
+      <w:lvlText w:val=""/>
+      <w:lvlJc w:val="left"/>
+      <w:pPr>
+        <w:ind w:left="2880" w:hanging="360"/>
+      </w:pPr>
+      <w:rPr>
+        <w:rFonts w:ascii="Symbol" w:hAnsi="Symbol" w:hint="default"/>
+      </w:rPr>
+    </w:lvl>
+    <w:lvl w:ilvl="4" w:tplc="04090003" w:tentative="1">
+      <w:start w:val="1"/>
+      <w:numFmt w:val="bullet"/>
+      <w:lvlText w:val="o"/>
+      <w:lvlJc w:val="left"/>
+      <w:pPr>
+        <w:ind w:left="3600" w:hanging="360"/>
+      </w:pPr>
+      <w:rPr>
+        <w:rFonts w:ascii="Courier New" w:hAnsi="Courier New" w:cs="Courier New" w:hint="default"/>
+      </w:rPr>
+    </w:lvl>
+    <w:lvl w:ilvl="5" w:tplc="04090005" w:tentative="1">
+      <w:start w:val="1"/>
+      <w:numFmt w:val="bullet"/>
+      <w:lvlText w:val=""/>
+      <w:lvlJc w:val="left"/>
+      <w:pPr>
+        <w:ind w:left="4320" w:hanging="360"/>
+      </w:pPr>
+      <w:rPr>
+        <w:rFonts w:ascii="Wingdings" w:hAnsi="Wingdings" w:hint="default"/>
+      </w:rPr>
+    </w:lvl>
+    <w:lvl w:ilvl="6" w:tplc="04090001" w:tentative="1">
+      <w:start w:val="1"/>
+      <w:numFmt w:val="bullet"/>
+      <w:lvlText w:val=""/>
+      <w:lvlJc w:val="left"/>
+      <w:pPr>
+        <w:ind w:left="5040" w:hanging="360"/>
+      </w:pPr>
+      <w:rPr>
+        <w:rFonts w:ascii="Symbol" w:hAnsi="Symbol" w:hint="default"/>
+      </w:rPr>
+    </w:lvl>
+    <w:lvl w:ilvl="7" w:tplc="04090003" w:tentative="1">
+      <w:start w:val="1"/>
+      <w:numFmt w:val="bullet"/>
+      <w:lvlText w:val="o"/>
+      <w:lvlJc w:val="left"/>
+      <w:pPr>
+        <w:ind w:left="5760" w:hanging="360"/>
+      </w:pPr>
+      <w:rPr>
+        <w:rFonts w:ascii="Courier New" w:hAnsi="Courier New" w:cs="Courier New" w:hint="default"/>
+      </w:rPr>
+    </w:lvl>
+    <w:lvl w:ilvl="8" w:tplc="04090005" w:tentative="1">
+      <w:start w:val="1"/>
+      <w:numFmt w:val="bullet"/>
+      <w:lvlText w:val=""/>
+      <w:lvlJc w:val="left"/>
+      <w:pPr>
+        <w:ind w:left="6480" w:hanging="360"/>
+      </w:pPr>
+      <w:rPr>
+        <w:rFonts w:ascii="Wingdings" w:hAnsi="Wingdings" w:hint="default"/>
+      </w:rPr>
+    </w:lvl>
+  </w:abstractNum>
+  <w:abstractNum w:abstractNumId="18" w15:restartNumberingAfterBreak="0">
+    <w:nsid w:val="5E5654BB"/>
+    <w:multiLevelType w:val="hybridMultilevel"/>
+    <w:tmpl w:val="937CA664"/>
+    <w:lvl w:ilvl="0" w:tplc="0409000F">
+      <w:start w:val="1"/>
+      <w:numFmt w:val="decimal"/>
+      <w:lvlText w:val="%1."/>
+      <w:lvlJc w:val="left"/>
+      <w:pPr>
+        <w:ind w:left="720" w:hanging="360"/>
+      </w:pPr>
+      <w:rPr>
+        <w:rFonts w:hint="default"/>
+      </w:rPr>
+    </w:lvl>
+    <w:lvl w:ilvl="1" w:tplc="04090019" w:tentative="1">
+      <w:start w:val="1"/>
+      <w:numFmt w:val="lowerLetter"/>
+      <w:lvlText w:val="%2."/>
+      <w:lvlJc w:val="left"/>
+      <w:pPr>
+        <w:ind w:left="1440" w:hanging="360"/>
+      </w:pPr>
+    </w:lvl>
+    <w:lvl w:ilvl="2" w:tplc="0409001B" w:tentative="1">
+      <w:start w:val="1"/>
+      <w:numFmt w:val="lowerRoman"/>
+      <w:lvlText w:val="%3."/>
+      <w:lvlJc w:val="right"/>
+      <w:pPr>
+        <w:ind w:left="2160" w:hanging="180"/>
+      </w:pPr>
+    </w:lvl>
+    <w:lvl w:ilvl="3" w:tplc="0409000F" w:tentative="1">
+      <w:start w:val="1"/>
+      <w:numFmt w:val="decimal"/>
+      <w:lvlText w:val="%4."/>
+      <w:lvlJc w:val="left"/>
+      <w:pPr>
+        <w:ind w:left="2880" w:hanging="360"/>
+      </w:pPr>
+    </w:lvl>
+    <w:lvl w:ilvl="4" w:tplc="04090019" w:tentative="1">
+      <w:start w:val="1"/>
+      <w:numFmt w:val="lowerLetter"/>
+      <w:lvlText w:val="%5."/>
+      <w:lvlJc w:val="left"/>
+      <w:pPr>
+        <w:ind w:left="3600" w:hanging="360"/>
+      </w:pPr>
+    </w:lvl>
+    <w:lvl w:ilvl="5" w:tplc="0409001B" w:tentative="1">
+      <w:start w:val="1"/>
+      <w:numFmt w:val="lowerRoman"/>
+      <w:lvlText w:val="%6."/>
+      <w:lvlJc w:val="right"/>
+      <w:pPr>
+        <w:ind w:left="4320" w:hanging="180"/>
+      </w:pPr>
+    </w:lvl>
+    <w:lvl w:ilvl="6" w:tplc="0409000F" w:tentative="1">
+      <w:start w:val="1"/>
+      <w:numFmt w:val="decimal"/>
+      <w:lvlText w:val="%7."/>
+      <w:lvlJc w:val="left"/>
+      <w:pPr>
+        <w:ind w:left="5040" w:hanging="360"/>
+      </w:pPr>
+    </w:lvl>
+    <w:lvl w:ilvl="7" w:tplc="04090019" w:tentative="1">
+      <w:start w:val="1"/>
+      <w:numFmt w:val="lowerLetter"/>
+      <w:lvlText w:val="%8."/>
+      <w:lvlJc w:val="left"/>
+      <w:pPr>
+        <w:ind w:left="5760" w:hanging="360"/>
+      </w:pPr>
+    </w:lvl>
+    <w:lvl w:ilvl="8" w:tplc="0409001B" w:tentative="1">
+      <w:start w:val="1"/>
+      <w:numFmt w:val="lowerRoman"/>
+      <w:lvlText w:val="%9."/>
+      <w:lvlJc w:val="right"/>
+      <w:pPr>
+        <w:ind w:left="6480" w:hanging="180"/>
+      </w:pPr>
+    </w:lvl>
+  </w:abstractNum>
+  <w:abstractNum w:abstractNumId="19" w15:restartNumberingAfterBreak="0">
     <w:nsid w:val="5ECA3478"/>
     <w:multiLevelType w:val="multilevel"/>
     <w:tmpl w:val="4E56BC6E"/>
@@ -4260,7 +6953,7 @@
       </w:rPr>
     </w:lvl>
   </w:abstractNum>
-  <w:abstractNum w:abstractNumId="15" w15:restartNumberingAfterBreak="0">
+  <w:abstractNum w:abstractNumId="20" w15:restartNumberingAfterBreak="0">
     <w:nsid w:val="60D35AD5"/>
     <w:multiLevelType w:val="hybridMultilevel"/>
     <w:tmpl w:val="EE4C67A2"/>
@@ -4373,7 +7066,7 @@
       </w:rPr>
     </w:lvl>
   </w:abstractNum>
-  <w:abstractNum w:abstractNumId="16" w15:restartNumberingAfterBreak="0">
+  <w:abstractNum w:abstractNumId="21" w15:restartNumberingAfterBreak="0">
     <w:nsid w:val="662907DC"/>
     <w:multiLevelType w:val="hybridMultilevel"/>
     <w:tmpl w:val="6F68732A"/>
@@ -4459,7 +7152,96 @@
       </w:pPr>
     </w:lvl>
   </w:abstractNum>
-  <w:abstractNum w:abstractNumId="17" w15:restartNumberingAfterBreak="0">
+  <w:abstractNum w:abstractNumId="22" w15:restartNumberingAfterBreak="0">
+    <w:nsid w:val="69D13946"/>
+    <w:multiLevelType w:val="hybridMultilevel"/>
+    <w:tmpl w:val="2A7C39DC"/>
+    <w:lvl w:ilvl="0" w:tplc="0409000F">
+      <w:start w:val="1"/>
+      <w:numFmt w:val="decimal"/>
+      <w:lvlText w:val="%1."/>
+      <w:lvlJc w:val="left"/>
+      <w:pPr>
+        <w:ind w:left="720" w:hanging="360"/>
+      </w:pPr>
+      <w:rPr>
+        <w:rFonts w:hint="default"/>
+      </w:rPr>
+    </w:lvl>
+    <w:lvl w:ilvl="1" w:tplc="04090019" w:tentative="1">
+      <w:start w:val="1"/>
+      <w:numFmt w:val="lowerLetter"/>
+      <w:lvlText w:val="%2."/>
+      <w:lvlJc w:val="left"/>
+      <w:pPr>
+        <w:ind w:left="1440" w:hanging="360"/>
+      </w:pPr>
+    </w:lvl>
+    <w:lvl w:ilvl="2" w:tplc="0409001B" w:tentative="1">
+      <w:start w:val="1"/>
+      <w:numFmt w:val="lowerRoman"/>
+      <w:lvlText w:val="%3."/>
+      <w:lvlJc w:val="right"/>
+      <w:pPr>
+        <w:ind w:left="2160" w:hanging="180"/>
+      </w:pPr>
+    </w:lvl>
+    <w:lvl w:ilvl="3" w:tplc="0409000F" w:tentative="1">
+      <w:start w:val="1"/>
+      <w:numFmt w:val="decimal"/>
+      <w:lvlText w:val="%4."/>
+      <w:lvlJc w:val="left"/>
+      <w:pPr>
+        <w:ind w:left="2880" w:hanging="360"/>
+      </w:pPr>
+    </w:lvl>
+    <w:lvl w:ilvl="4" w:tplc="04090019" w:tentative="1">
+      <w:start w:val="1"/>
+      <w:numFmt w:val="lowerLetter"/>
+      <w:lvlText w:val="%5."/>
+      <w:lvlJc w:val="left"/>
+      <w:pPr>
+        <w:ind w:left="3600" w:hanging="360"/>
+      </w:pPr>
+    </w:lvl>
+    <w:lvl w:ilvl="5" w:tplc="0409001B" w:tentative="1">
+      <w:start w:val="1"/>
+      <w:numFmt w:val="lowerRoman"/>
+      <w:lvlText w:val="%6."/>
+      <w:lvlJc w:val="right"/>
+      <w:pPr>
+        <w:ind w:left="4320" w:hanging="180"/>
+      </w:pPr>
+    </w:lvl>
+    <w:lvl w:ilvl="6" w:tplc="0409000F" w:tentative="1">
+      <w:start w:val="1"/>
+      <w:numFmt w:val="decimal"/>
+      <w:lvlText w:val="%7."/>
+      <w:lvlJc w:val="left"/>
+      <w:pPr>
+        <w:ind w:left="5040" w:hanging="360"/>
+      </w:pPr>
+    </w:lvl>
+    <w:lvl w:ilvl="7" w:tplc="04090019" w:tentative="1">
+      <w:start w:val="1"/>
+      <w:numFmt w:val="lowerLetter"/>
+      <w:lvlText w:val="%8."/>
+      <w:lvlJc w:val="left"/>
+      <w:pPr>
+        <w:ind w:left="5760" w:hanging="360"/>
+      </w:pPr>
+    </w:lvl>
+    <w:lvl w:ilvl="8" w:tplc="0409001B" w:tentative="1">
+      <w:start w:val="1"/>
+      <w:numFmt w:val="lowerRoman"/>
+      <w:lvlText w:val="%9."/>
+      <w:lvlJc w:val="right"/>
+      <w:pPr>
+        <w:ind w:left="6480" w:hanging="180"/>
+      </w:pPr>
+    </w:lvl>
+  </w:abstractNum>
+  <w:abstractNum w:abstractNumId="23" w15:restartNumberingAfterBreak="0">
     <w:nsid w:val="6E58712F"/>
     <w:multiLevelType w:val="hybridMultilevel"/>
     <w:tmpl w:val="BF70B608"/>
@@ -4548,7 +7330,7 @@
       </w:pPr>
     </w:lvl>
   </w:abstractNum>
-  <w:abstractNum w:abstractNumId="18" w15:restartNumberingAfterBreak="0">
+  <w:abstractNum w:abstractNumId="24" w15:restartNumberingAfterBreak="0">
     <w:nsid w:val="6FB71D53"/>
     <w:multiLevelType w:val="hybridMultilevel"/>
     <w:tmpl w:val="91422A8C"/>
@@ -4637,7 +7419,96 @@
       </w:pPr>
     </w:lvl>
   </w:abstractNum>
-  <w:abstractNum w:abstractNumId="19" w15:restartNumberingAfterBreak="0">
+  <w:abstractNum w:abstractNumId="25" w15:restartNumberingAfterBreak="0">
+    <w:nsid w:val="71825E66"/>
+    <w:multiLevelType w:val="hybridMultilevel"/>
+    <w:tmpl w:val="3F282E56"/>
+    <w:lvl w:ilvl="0" w:tplc="0409000F">
+      <w:start w:val="1"/>
+      <w:numFmt w:val="decimal"/>
+      <w:lvlText w:val="%1."/>
+      <w:lvlJc w:val="left"/>
+      <w:pPr>
+        <w:ind w:left="720" w:hanging="360"/>
+      </w:pPr>
+      <w:rPr>
+        <w:rFonts w:hint="default"/>
+      </w:rPr>
+    </w:lvl>
+    <w:lvl w:ilvl="1" w:tplc="04090019" w:tentative="1">
+      <w:start w:val="1"/>
+      <w:numFmt w:val="lowerLetter"/>
+      <w:lvlText w:val="%2."/>
+      <w:lvlJc w:val="left"/>
+      <w:pPr>
+        <w:ind w:left="1440" w:hanging="360"/>
+      </w:pPr>
+    </w:lvl>
+    <w:lvl w:ilvl="2" w:tplc="0409001B" w:tentative="1">
+      <w:start w:val="1"/>
+      <w:numFmt w:val="lowerRoman"/>
+      <w:lvlText w:val="%3."/>
+      <w:lvlJc w:val="right"/>
+      <w:pPr>
+        <w:ind w:left="2160" w:hanging="180"/>
+      </w:pPr>
+    </w:lvl>
+    <w:lvl w:ilvl="3" w:tplc="0409000F" w:tentative="1">
+      <w:start w:val="1"/>
+      <w:numFmt w:val="decimal"/>
+      <w:lvlText w:val="%4."/>
+      <w:lvlJc w:val="left"/>
+      <w:pPr>
+        <w:ind w:left="2880" w:hanging="360"/>
+      </w:pPr>
+    </w:lvl>
+    <w:lvl w:ilvl="4" w:tplc="04090019" w:tentative="1">
+      <w:start w:val="1"/>
+      <w:numFmt w:val="lowerLetter"/>
+      <w:lvlText w:val="%5."/>
+      <w:lvlJc w:val="left"/>
+      <w:pPr>
+        <w:ind w:left="3600" w:hanging="360"/>
+      </w:pPr>
+    </w:lvl>
+    <w:lvl w:ilvl="5" w:tplc="0409001B" w:tentative="1">
+      <w:start w:val="1"/>
+      <w:numFmt w:val="lowerRoman"/>
+      <w:lvlText w:val="%6."/>
+      <w:lvlJc w:val="right"/>
+      <w:pPr>
+        <w:ind w:left="4320" w:hanging="180"/>
+      </w:pPr>
+    </w:lvl>
+    <w:lvl w:ilvl="6" w:tplc="0409000F" w:tentative="1">
+      <w:start w:val="1"/>
+      <w:numFmt w:val="decimal"/>
+      <w:lvlText w:val="%7."/>
+      <w:lvlJc w:val="left"/>
+      <w:pPr>
+        <w:ind w:left="5040" w:hanging="360"/>
+      </w:pPr>
+    </w:lvl>
+    <w:lvl w:ilvl="7" w:tplc="04090019" w:tentative="1">
+      <w:start w:val="1"/>
+      <w:numFmt w:val="lowerLetter"/>
+      <w:lvlText w:val="%8."/>
+      <w:lvlJc w:val="left"/>
+      <w:pPr>
+        <w:ind w:left="5760" w:hanging="360"/>
+      </w:pPr>
+    </w:lvl>
+    <w:lvl w:ilvl="8" w:tplc="0409001B" w:tentative="1">
+      <w:start w:val="1"/>
+      <w:numFmt w:val="lowerRoman"/>
+      <w:lvlText w:val="%9."/>
+      <w:lvlJc w:val="right"/>
+      <w:pPr>
+        <w:ind w:left="6480" w:hanging="180"/>
+      </w:pPr>
+    </w:lvl>
+  </w:abstractNum>
+  <w:abstractNum w:abstractNumId="26" w15:restartNumberingAfterBreak="0">
     <w:nsid w:val="79114EC8"/>
     <w:multiLevelType w:val="hybridMultilevel"/>
     <w:tmpl w:val="0E1CBE68"/>
@@ -4750,7 +7621,96 @@
       </w:rPr>
     </w:lvl>
   </w:abstractNum>
-  <w:abstractNum w:abstractNumId="20" w15:restartNumberingAfterBreak="0">
+  <w:abstractNum w:abstractNumId="27" w15:restartNumberingAfterBreak="0">
+    <w:nsid w:val="7BAD7690"/>
+    <w:multiLevelType w:val="hybridMultilevel"/>
+    <w:tmpl w:val="067033E4"/>
+    <w:lvl w:ilvl="0" w:tplc="0409000F">
+      <w:start w:val="1"/>
+      <w:numFmt w:val="decimal"/>
+      <w:lvlText w:val="%1."/>
+      <w:lvlJc w:val="left"/>
+      <w:pPr>
+        <w:ind w:left="720" w:hanging="360"/>
+      </w:pPr>
+      <w:rPr>
+        <w:rFonts w:hint="default"/>
+      </w:rPr>
+    </w:lvl>
+    <w:lvl w:ilvl="1" w:tplc="04090019" w:tentative="1">
+      <w:start w:val="1"/>
+      <w:numFmt w:val="lowerLetter"/>
+      <w:lvlText w:val="%2."/>
+      <w:lvlJc w:val="left"/>
+      <w:pPr>
+        <w:ind w:left="1440" w:hanging="360"/>
+      </w:pPr>
+    </w:lvl>
+    <w:lvl w:ilvl="2" w:tplc="0409001B" w:tentative="1">
+      <w:start w:val="1"/>
+      <w:numFmt w:val="lowerRoman"/>
+      <w:lvlText w:val="%3."/>
+      <w:lvlJc w:val="right"/>
+      <w:pPr>
+        <w:ind w:left="2160" w:hanging="180"/>
+      </w:pPr>
+    </w:lvl>
+    <w:lvl w:ilvl="3" w:tplc="0409000F" w:tentative="1">
+      <w:start w:val="1"/>
+      <w:numFmt w:val="decimal"/>
+      <w:lvlText w:val="%4."/>
+      <w:lvlJc w:val="left"/>
+      <w:pPr>
+        <w:ind w:left="2880" w:hanging="360"/>
+      </w:pPr>
+    </w:lvl>
+    <w:lvl w:ilvl="4" w:tplc="04090019" w:tentative="1">
+      <w:start w:val="1"/>
+      <w:numFmt w:val="lowerLetter"/>
+      <w:lvlText w:val="%5."/>
+      <w:lvlJc w:val="left"/>
+      <w:pPr>
+        <w:ind w:left="3600" w:hanging="360"/>
+      </w:pPr>
+    </w:lvl>
+    <w:lvl w:ilvl="5" w:tplc="0409001B" w:tentative="1">
+      <w:start w:val="1"/>
+      <w:numFmt w:val="lowerRoman"/>
+      <w:lvlText w:val="%6."/>
+      <w:lvlJc w:val="right"/>
+      <w:pPr>
+        <w:ind w:left="4320" w:hanging="180"/>
+      </w:pPr>
+    </w:lvl>
+    <w:lvl w:ilvl="6" w:tplc="0409000F" w:tentative="1">
+      <w:start w:val="1"/>
+      <w:numFmt w:val="decimal"/>
+      <w:lvlText w:val="%7."/>
+      <w:lvlJc w:val="left"/>
+      <w:pPr>
+        <w:ind w:left="5040" w:hanging="360"/>
+      </w:pPr>
+    </w:lvl>
+    <w:lvl w:ilvl="7" w:tplc="04090019" w:tentative="1">
+      <w:start w:val="1"/>
+      <w:numFmt w:val="lowerLetter"/>
+      <w:lvlText w:val="%8."/>
+      <w:lvlJc w:val="left"/>
+      <w:pPr>
+        <w:ind w:left="5760" w:hanging="360"/>
+      </w:pPr>
+    </w:lvl>
+    <w:lvl w:ilvl="8" w:tplc="0409001B" w:tentative="1">
+      <w:start w:val="1"/>
+      <w:numFmt w:val="lowerRoman"/>
+      <w:lvlText w:val="%9."/>
+      <w:lvlJc w:val="right"/>
+      <w:pPr>
+        <w:ind w:left="6480" w:hanging="180"/>
+      </w:pPr>
+    </w:lvl>
+  </w:abstractNum>
+  <w:abstractNum w:abstractNumId="28" w15:restartNumberingAfterBreak="0">
     <w:nsid w:val="7F025419"/>
     <w:multiLevelType w:val="hybridMultilevel"/>
     <w:tmpl w:val="534E5FF8"/>
@@ -4840,67 +7800,91 @@
     </w:lvl>
   </w:abstractNum>
   <w:num w:numId="1">
-    <w:abstractNumId w:val="14"/>
+    <w:abstractNumId w:val="19"/>
   </w:num>
   <w:num w:numId="2">
     <w:abstractNumId w:val="0"/>
   </w:num>
   <w:num w:numId="3">
-    <w:abstractNumId w:val="20"/>
+    <w:abstractNumId w:val="28"/>
   </w:num>
   <w:num w:numId="4">
     <w:abstractNumId w:val="5"/>
   </w:num>
   <w:num w:numId="5">
-    <w:abstractNumId w:val="6"/>
+    <w:abstractNumId w:val="7"/>
   </w:num>
   <w:num w:numId="6">
-    <w:abstractNumId w:val="10"/>
+    <w:abstractNumId w:val="11"/>
   </w:num>
   <w:num w:numId="7">
     <w:abstractNumId w:val="1"/>
   </w:num>
   <w:num w:numId="8">
-    <w:abstractNumId w:val="12"/>
+    <w:abstractNumId w:val="14"/>
   </w:num>
   <w:num w:numId="9">
-    <w:abstractNumId w:val="18"/>
+    <w:abstractNumId w:val="24"/>
   </w:num>
   <w:num w:numId="10">
-    <w:abstractNumId w:val="15"/>
+    <w:abstractNumId w:val="20"/>
   </w:num>
   <w:num w:numId="11">
-    <w:abstractNumId w:val="8"/>
+    <w:abstractNumId w:val="9"/>
   </w:num>
   <w:num w:numId="12">
-    <w:abstractNumId w:val="11"/>
+    <w:abstractNumId w:val="13"/>
   </w:num>
   <w:num w:numId="13">
     <w:abstractNumId w:val="4"/>
   </w:num>
   <w:num w:numId="14">
-    <w:abstractNumId w:val="19"/>
+    <w:abstractNumId w:val="26"/>
   </w:num>
   <w:num w:numId="15">
-    <w:abstractNumId w:val="9"/>
+    <w:abstractNumId w:val="10"/>
   </w:num>
   <w:num w:numId="16">
     <w:abstractNumId w:val="2"/>
   </w:num>
   <w:num w:numId="17">
-    <w:abstractNumId w:val="7"/>
+    <w:abstractNumId w:val="8"/>
   </w:num>
   <w:num w:numId="18">
-    <w:abstractNumId w:val="16"/>
+    <w:abstractNumId w:val="21"/>
   </w:num>
   <w:num w:numId="19">
-    <w:abstractNumId w:val="13"/>
+    <w:abstractNumId w:val="15"/>
   </w:num>
   <w:num w:numId="20">
     <w:abstractNumId w:val="3"/>
   </w:num>
   <w:num w:numId="21">
+    <w:abstractNumId w:val="23"/>
+  </w:num>
+  <w:num w:numId="22">
+    <w:abstractNumId w:val="27"/>
+  </w:num>
+  <w:num w:numId="23">
+    <w:abstractNumId w:val="22"/>
+  </w:num>
+  <w:num w:numId="24">
     <w:abstractNumId w:val="17"/>
+  </w:num>
+  <w:num w:numId="25">
+    <w:abstractNumId w:val="18"/>
+  </w:num>
+  <w:num w:numId="26">
+    <w:abstractNumId w:val="6"/>
+  </w:num>
+  <w:num w:numId="27">
+    <w:abstractNumId w:val="25"/>
+  </w:num>
+  <w:num w:numId="28">
+    <w:abstractNumId w:val="16"/>
+  </w:num>
+  <w:num w:numId="29">
+    <w:abstractNumId w:val="12"/>
   </w:num>
 </w:numbering>
 </file>

</xml_diff>

<commit_message>
ML - final project
</commit_message>
<xml_diff>
--- a/Machine-Learning/Week-8/Assignment-3Final-Report.docx
+++ b/Machine-Learning/Week-8/Assignment-3Final-Report.docx
@@ -1024,27 +1024,14 @@
       <w:r>
         <w:t xml:space="preserve">Table </w:t>
       </w:r>
-      <w:r>
-        <w:fldChar w:fldCharType="begin"/>
-      </w:r>
-      <w:r>
-        <w:instrText xml:space="preserve"> SEQ Table \* ARABIC </w:instrText>
-      </w:r>
-      <w:r>
-        <w:fldChar w:fldCharType="separate"/>
-      </w:r>
-      <w:r>
-        <w:rPr>
-          <w:noProof/>
-        </w:rPr>
-        <w:t>1</w:t>
-      </w:r>
-      <w:r>
-        <w:rPr>
-          <w:noProof/>
-        </w:rPr>
-        <w:fldChar w:fldCharType="end"/>
-      </w:r>
+      <w:fldSimple w:instr=" SEQ Table \* ARABIC ">
+        <w:r>
+          <w:rPr>
+            <w:noProof/>
+          </w:rPr>
+          <w:t>1</w:t>
+        </w:r>
+      </w:fldSimple>
       <w:r>
         <w:t>: Algorithm prediction %</w:t>
       </w:r>
@@ -1112,27 +1099,14 @@
       <w:r>
         <w:t xml:space="preserve">Figure </w:t>
       </w:r>
-      <w:r>
-        <w:fldChar w:fldCharType="begin"/>
-      </w:r>
-      <w:r>
-        <w:instrText xml:space="preserve"> SEQ Figure \* ARABIC </w:instrText>
-      </w:r>
-      <w:r>
-        <w:fldChar w:fldCharType="separate"/>
-      </w:r>
-      <w:r>
-        <w:rPr>
-          <w:noProof/>
-        </w:rPr>
-        <w:t>1</w:t>
-      </w:r>
-      <w:r>
-        <w:rPr>
-          <w:noProof/>
-        </w:rPr>
-        <w:fldChar w:fldCharType="end"/>
-      </w:r>
+      <w:fldSimple w:instr=" SEQ Figure \* ARABIC ">
+        <w:r>
+          <w:rPr>
+            <w:noProof/>
+          </w:rPr>
+          <w:t>1</w:t>
+        </w:r>
+      </w:fldSimple>
       <w:r>
         <w:t>: Algorithm prediction percentage</w:t>
       </w:r>
@@ -2157,27 +2131,14 @@
       <w:r>
         <w:t xml:space="preserve">Table </w:t>
       </w:r>
-      <w:r>
-        <w:fldChar w:fldCharType="begin"/>
-      </w:r>
-      <w:r>
-        <w:instrText xml:space="preserve"> SEQ Table \* ARABIC </w:instrText>
-      </w:r>
-      <w:r>
-        <w:fldChar w:fldCharType="separate"/>
-      </w:r>
-      <w:r>
-        <w:rPr>
-          <w:noProof/>
-        </w:rPr>
-        <w:t>2</w:t>
-      </w:r>
-      <w:r>
-        <w:rPr>
-          <w:noProof/>
-        </w:rPr>
-        <w:fldChar w:fldCharType="end"/>
-      </w:r>
+      <w:fldSimple w:instr=" SEQ Table \* ARABIC ">
+        <w:r>
+          <w:rPr>
+            <w:noProof/>
+          </w:rPr>
+          <w:t>2</w:t>
+        </w:r>
+      </w:fldSimple>
       <w:r>
         <w:t xml:space="preserve">:Top 10 </w:t>
       </w:r>
@@ -2730,27 +2691,14 @@
       <w:r>
         <w:t xml:space="preserve">Figure </w:t>
       </w:r>
-      <w:r>
-        <w:fldChar w:fldCharType="begin"/>
-      </w:r>
-      <w:r>
-        <w:instrText xml:space="preserve"> SEQ Figure \* ARABIC </w:instrText>
-      </w:r>
-      <w:r>
-        <w:fldChar w:fldCharType="separate"/>
-      </w:r>
-      <w:r>
-        <w:rPr>
-          <w:noProof/>
-        </w:rPr>
-        <w:t>2</w:t>
-      </w:r>
-      <w:r>
-        <w:rPr>
-          <w:noProof/>
-        </w:rPr>
-        <w:fldChar w:fldCharType="end"/>
-      </w:r>
+      <w:fldSimple w:instr=" SEQ Figure \* ARABIC ">
+        <w:r>
+          <w:rPr>
+            <w:noProof/>
+          </w:rPr>
+          <w:t>2</w:t>
+        </w:r>
+      </w:fldSimple>
       <w:r>
         <w:t>: Age, race, and gender Distribution</w:t>
       </w:r>
@@ -2909,27 +2857,14 @@
       <w:r>
         <w:t xml:space="preserve">Figure </w:t>
       </w:r>
-      <w:r>
-        <w:fldChar w:fldCharType="begin"/>
-      </w:r>
-      <w:r>
-        <w:instrText xml:space="preserve"> SEQ Figure \* ARABIC </w:instrText>
-      </w:r>
-      <w:r>
-        <w:fldChar w:fldCharType="separate"/>
-      </w:r>
-      <w:r>
-        <w:rPr>
-          <w:noProof/>
-        </w:rPr>
-        <w:t>3</w:t>
-      </w:r>
-      <w:r>
-        <w:rPr>
-          <w:noProof/>
-        </w:rPr>
-        <w:fldChar w:fldCharType="end"/>
-      </w:r>
+      <w:fldSimple w:instr=" SEQ Figure \* ARABIC ">
+        <w:r>
+          <w:rPr>
+            <w:noProof/>
+          </w:rPr>
+          <w:t>3</w:t>
+        </w:r>
+      </w:fldSimple>
       <w:r>
         <w:t>: Medication Non-Variance</w:t>
       </w:r>
@@ -3173,25 +3108,14 @@
           <w:numId w:val="20"/>
         </w:numPr>
       </w:pPr>
-      <w:proofErr w:type="spellStart"/>
-      <w:r>
-        <w:rPr>
-          <w:rFonts w:ascii="Times New Roman" w:eastAsia="Times New Roman" w:hAnsi="Times New Roman" w:cs="Times New Roman"/>
-          <w:color w:val="262626"/>
-          <w:sz w:val="24"/>
-          <w:szCs w:val="24"/>
-        </w:rPr>
-        <w:t>Payer_code</w:t>
-      </w:r>
-      <w:proofErr w:type="spellEnd"/>
-      <w:r>
-        <w:rPr>
-          <w:rFonts w:ascii="Times New Roman" w:eastAsia="Times New Roman" w:hAnsi="Times New Roman" w:cs="Times New Roman"/>
-          <w:color w:val="262626"/>
-          <w:sz w:val="24"/>
-          <w:szCs w:val="24"/>
-        </w:rPr>
-        <w:t xml:space="preserve"> - 31043 missing values which is a large proportion hence dropping the variable</w:t>
+      <w:r>
+        <w:rPr>
+          <w:rFonts w:ascii="Times New Roman" w:eastAsia="Times New Roman" w:hAnsi="Times New Roman" w:cs="Times New Roman"/>
+          <w:color w:val="262626"/>
+          <w:sz w:val="24"/>
+          <w:szCs w:val="24"/>
+        </w:rPr>
+        <w:t>Payer_code - 31043 missing values which is a large proportion hence dropping the variable</w:t>
       </w:r>
     </w:p>
     <w:p>
@@ -3792,7 +3716,6 @@
         </w:rPr>
         <w:t xml:space="preserve"> and </w:t>
       </w:r>
-      <w:proofErr w:type="spellStart"/>
       <w:r>
         <w:rPr>
           <w:rFonts w:ascii="Times New Roman" w:eastAsia="Times New Roman" w:hAnsi="Times New Roman" w:cs="Times New Roman"/>
@@ -3802,7 +3725,6 @@
         </w:rPr>
         <w:t>max_glu_serum</w:t>
       </w:r>
-      <w:proofErr w:type="spellEnd"/>
       <w:r>
         <w:rPr>
           <w:rFonts w:ascii="Times New Roman" w:eastAsia="Times New Roman" w:hAnsi="Times New Roman" w:cs="Times New Roman"/>
@@ -3879,27 +3801,14 @@
       <w:r>
         <w:t xml:space="preserve">Figure </w:t>
       </w:r>
-      <w:r>
-        <w:fldChar w:fldCharType="begin"/>
-      </w:r>
-      <w:r>
-        <w:instrText xml:space="preserve"> SEQ Figure \* ARABIC </w:instrText>
-      </w:r>
-      <w:r>
-        <w:fldChar w:fldCharType="separate"/>
-      </w:r>
-      <w:r>
-        <w:rPr>
-          <w:noProof/>
-        </w:rPr>
-        <w:t>4</w:t>
-      </w:r>
-      <w:r>
-        <w:rPr>
-          <w:noProof/>
-        </w:rPr>
-        <w:fldChar w:fldCharType="end"/>
-      </w:r>
+      <w:fldSimple w:instr=" SEQ Figure \* ARABIC ">
+        <w:r>
+          <w:rPr>
+            <w:noProof/>
+          </w:rPr>
+          <w:t>4</w:t>
+        </w:r>
+      </w:fldSimple>
       <w:r>
         <w:t xml:space="preserve">: </w:t>
       </w:r>
@@ -3981,27 +3890,14 @@
       <w:r>
         <w:t xml:space="preserve">Figure </w:t>
       </w:r>
-      <w:r>
-        <w:fldChar w:fldCharType="begin"/>
-      </w:r>
-      <w:r>
-        <w:instrText xml:space="preserve"> SEQ Figure \* ARABIC </w:instrText>
-      </w:r>
-      <w:r>
-        <w:fldChar w:fldCharType="separate"/>
-      </w:r>
-      <w:r>
-        <w:rPr>
-          <w:noProof/>
-        </w:rPr>
-        <w:t>5</w:t>
-      </w:r>
-      <w:r>
-        <w:rPr>
-          <w:noProof/>
-        </w:rPr>
-        <w:fldChar w:fldCharType="end"/>
-      </w:r>
+      <w:fldSimple w:instr=" SEQ Figure \* ARABIC ">
+        <w:r>
+          <w:rPr>
+            <w:noProof/>
+          </w:rPr>
+          <w:t>5</w:t>
+        </w:r>
+      </w:fldSimple>
       <w:r>
         <w:t>: Diagnosis 1, 2</w:t>
       </w:r>
@@ -4224,19 +4120,8 @@
           <w:sz w:val="24"/>
           <w:szCs w:val="24"/>
         </w:rPr>
-        <w:t xml:space="preserve">Removing class imbalance by running with oversampling, </w:t>
-      </w:r>
-      <w:proofErr w:type="spellStart"/>
-      <w:r>
-        <w:rPr>
-          <w:rFonts w:ascii="Times New Roman" w:eastAsia="Times New Roman" w:hAnsi="Times New Roman" w:cs="Times New Roman"/>
-          <w:color w:val="262626"/>
-          <w:sz w:val="24"/>
-          <w:szCs w:val="24"/>
-        </w:rPr>
-        <w:t>undersampling</w:t>
-      </w:r>
-      <w:proofErr w:type="spellEnd"/>
+        <w:t>Removing class imbalance by running with oversampling, undersampling</w:t>
+      </w:r>
       <w:r>
         <w:rPr>
           <w:rFonts w:ascii="Times New Roman" w:eastAsia="Times New Roman" w:hAnsi="Times New Roman" w:cs="Times New Roman"/>
@@ -4450,6 +4335,15 @@
           <w:szCs w:val="24"/>
         </w:rPr>
         <w:t xml:space="preserve"> </w:t>
+      </w:r>
+      <w:r>
+        <w:rPr>
+          <w:rFonts w:ascii="Times New Roman" w:eastAsia="Times New Roman" w:hAnsi="Times New Roman" w:cs="Times New Roman"/>
+          <w:color w:val="262626"/>
+          <w:sz w:val="24"/>
+          <w:szCs w:val="24"/>
+        </w:rPr>
+        <w:t>So, the final recommended model would be neural network.</w:t>
       </w:r>
     </w:p>
     <w:p>
@@ -4571,14 +4465,27 @@
       <w:r>
         <w:t xml:space="preserve">Figure </w:t>
       </w:r>
-      <w:fldSimple w:instr=" SEQ Figure \* ARABIC ">
-        <w:r>
-          <w:rPr>
-            <w:noProof/>
-          </w:rPr>
-          <w:t>6</w:t>
-        </w:r>
-      </w:fldSimple>
+      <w:r>
+        <w:fldChar w:fldCharType="begin"/>
+      </w:r>
+      <w:r>
+        <w:instrText xml:space="preserve"> SEQ Figure \* ARABIC </w:instrText>
+      </w:r>
+      <w:r>
+        <w:fldChar w:fldCharType="separate"/>
+      </w:r>
+      <w:r>
+        <w:rPr>
+          <w:noProof/>
+        </w:rPr>
+        <w:t>6</w:t>
+      </w:r>
+      <w:r>
+        <w:rPr>
+          <w:noProof/>
+        </w:rPr>
+        <w:fldChar w:fldCharType="end"/>
+      </w:r>
       <w:r>
         <w:t>: Feature Importance</w:t>
       </w:r>
@@ -4710,14 +4617,27 @@
       <w:r>
         <w:t xml:space="preserve">Figure </w:t>
       </w:r>
-      <w:fldSimple w:instr=" SEQ Figure \* ARABIC ">
-        <w:r>
-          <w:rPr>
-            <w:noProof/>
-          </w:rPr>
-          <w:t>7</w:t>
-        </w:r>
-      </w:fldSimple>
+      <w:r>
+        <w:fldChar w:fldCharType="begin"/>
+      </w:r>
+      <w:r>
+        <w:instrText xml:space="preserve"> SEQ Figure \* ARABIC </w:instrText>
+      </w:r>
+      <w:r>
+        <w:fldChar w:fldCharType="separate"/>
+      </w:r>
+      <w:r>
+        <w:rPr>
+          <w:noProof/>
+        </w:rPr>
+        <w:t>7</w:t>
+      </w:r>
+      <w:r>
+        <w:rPr>
+          <w:noProof/>
+        </w:rPr>
+        <w:fldChar w:fldCharType="end"/>
+      </w:r>
       <w:r>
         <w:t>: Feature Importance %</w:t>
       </w:r>
@@ -4827,14 +4747,27 @@
       <w:r>
         <w:t xml:space="preserve">Figure </w:t>
       </w:r>
-      <w:fldSimple w:instr=" SEQ Figure \* ARABIC ">
-        <w:r>
-          <w:rPr>
-            <w:noProof/>
-          </w:rPr>
-          <w:t>8</w:t>
-        </w:r>
-      </w:fldSimple>
+      <w:r>
+        <w:fldChar w:fldCharType="begin"/>
+      </w:r>
+      <w:r>
+        <w:instrText xml:space="preserve"> SEQ Figure \* ARABIC </w:instrText>
+      </w:r>
+      <w:r>
+        <w:fldChar w:fldCharType="separate"/>
+      </w:r>
+      <w:r>
+        <w:rPr>
+          <w:noProof/>
+        </w:rPr>
+        <w:t>8</w:t>
+      </w:r>
+      <w:r>
+        <w:rPr>
+          <w:noProof/>
+        </w:rPr>
+        <w:fldChar w:fldCharType="end"/>
+      </w:r>
       <w:r>
         <w:t>: Box plot for important variables</w:t>
       </w:r>
@@ -5140,7 +5073,15 @@
           <w:sz w:val="24"/>
           <w:szCs w:val="24"/>
         </w:rPr>
-        <w:t>ace is Caucasian or African-American</w:t>
+        <w:t xml:space="preserve">ace is Caucasian or </w:t>
+      </w:r>
+      <w:r>
+        <w:rPr>
+          <w:rFonts w:ascii="Times New Roman" w:hAnsi="Times New Roman" w:cs="Times New Roman"/>
+          <w:sz w:val="24"/>
+          <w:szCs w:val="24"/>
+        </w:rPr>
+        <w:t>African American</w:t>
       </w:r>
       <w:r>
         <w:rPr>
@@ -5366,27 +5307,14 @@
       <w:r>
         <w:t xml:space="preserve">Figure </w:t>
       </w:r>
-      <w:r>
-        <w:fldChar w:fldCharType="begin"/>
-      </w:r>
-      <w:r>
-        <w:instrText xml:space="preserve"> SEQ Figure \* ARABIC </w:instrText>
-      </w:r>
-      <w:r>
-        <w:fldChar w:fldCharType="separate"/>
-      </w:r>
-      <w:r>
-        <w:rPr>
-          <w:noProof/>
-        </w:rPr>
-        <w:t>9</w:t>
-      </w:r>
-      <w:r>
-        <w:rPr>
-          <w:noProof/>
-        </w:rPr>
-        <w:fldChar w:fldCharType="end"/>
-      </w:r>
+      <w:fldSimple w:instr=" SEQ Figure \* ARABIC ">
+        <w:r>
+          <w:rPr>
+            <w:noProof/>
+          </w:rPr>
+          <w:t>9</w:t>
+        </w:r>
+      </w:fldSimple>
       <w:r>
         <w:t>: ROC Curve for random forest</w:t>
       </w:r>
@@ -5516,27 +5444,14 @@
       <w:r>
         <w:t xml:space="preserve">Figure </w:t>
       </w:r>
-      <w:r>
-        <w:fldChar w:fldCharType="begin"/>
-      </w:r>
-      <w:r>
-        <w:instrText xml:space="preserve"> SEQ Figure \* ARABIC </w:instrText>
-      </w:r>
-      <w:r>
-        <w:fldChar w:fldCharType="separate"/>
-      </w:r>
-      <w:r>
-        <w:rPr>
-          <w:noProof/>
-        </w:rPr>
-        <w:t>10</w:t>
-      </w:r>
-      <w:r>
-        <w:rPr>
-          <w:noProof/>
-        </w:rPr>
-        <w:fldChar w:fldCharType="end"/>
-      </w:r>
+      <w:fldSimple w:instr=" SEQ Figure \* ARABIC ">
+        <w:r>
+          <w:rPr>
+            <w:noProof/>
+          </w:rPr>
+          <w:t>10</w:t>
+        </w:r>
+      </w:fldSimple>
       <w:r>
         <w:t>: Calibration curve</w:t>
       </w:r>
@@ -5732,27 +5647,14 @@
       <w:r>
         <w:t xml:space="preserve">Figure </w:t>
       </w:r>
-      <w:r>
-        <w:fldChar w:fldCharType="begin"/>
-      </w:r>
-      <w:r>
-        <w:instrText xml:space="preserve"> SEQ Figure \* ARABIC </w:instrText>
-      </w:r>
-      <w:r>
-        <w:fldChar w:fldCharType="separate"/>
-      </w:r>
-      <w:r>
-        <w:rPr>
-          <w:noProof/>
-        </w:rPr>
-        <w:t>11</w:t>
-      </w:r>
-      <w:r>
-        <w:rPr>
-          <w:noProof/>
-        </w:rPr>
-        <w:fldChar w:fldCharType="end"/>
-      </w:r>
+      <w:fldSimple w:instr=" SEQ Figure \* ARABIC ">
+        <w:r>
+          <w:rPr>
+            <w:noProof/>
+          </w:rPr>
+          <w:t>11</w:t>
+        </w:r>
+      </w:fldSimple>
       <w:r>
         <w:t>: Roc curve for neural network</w:t>
       </w:r>
@@ -5873,27 +5775,14 @@
       <w:r>
         <w:t xml:space="preserve">Figure </w:t>
       </w:r>
-      <w:r>
-        <w:fldChar w:fldCharType="begin"/>
-      </w:r>
-      <w:r>
-        <w:instrText xml:space="preserve"> SEQ Figure \* ARABIC </w:instrText>
-      </w:r>
-      <w:r>
-        <w:fldChar w:fldCharType="separate"/>
-      </w:r>
-      <w:r>
-        <w:rPr>
-          <w:noProof/>
-        </w:rPr>
-        <w:t>12</w:t>
-      </w:r>
-      <w:r>
-        <w:rPr>
-          <w:noProof/>
-        </w:rPr>
-        <w:fldChar w:fldCharType="end"/>
-      </w:r>
+      <w:fldSimple w:instr=" SEQ Figure \* ARABIC ">
+        <w:r>
+          <w:rPr>
+            <w:noProof/>
+          </w:rPr>
+          <w:t>12</w:t>
+        </w:r>
+      </w:fldSimple>
       <w:r>
         <w:t>: Calibration curve</w:t>
       </w:r>
@@ -6317,395 +6206,755 @@
       <w:r>
         <w:t xml:space="preserve">Figure </w:t>
       </w:r>
+      <w:r>
+        <w:fldChar w:fldCharType="begin"/>
+      </w:r>
+      <w:r>
+        <w:instrText xml:space="preserve"> SEQ Figure \* ARABIC </w:instrText>
+      </w:r>
+      <w:r>
+        <w:fldChar w:fldCharType="separate"/>
+      </w:r>
+      <w:r>
+        <w:rPr>
+          <w:noProof/>
+        </w:rPr>
+        <w:t>13</w:t>
+      </w:r>
+      <w:r>
+        <w:rPr>
+          <w:noProof/>
+        </w:rPr>
+        <w:fldChar w:fldCharType="end"/>
+      </w:r>
+      <w:r>
+        <w:t>: Confusion matrix</w:t>
+      </w:r>
+    </w:p>
+    <w:p>
+      <w:pPr>
+        <w:rPr>
+          <w:rFonts w:ascii="Times New Roman" w:hAnsi="Times New Roman" w:cs="Times New Roman"/>
+          <w:sz w:val="24"/>
+          <w:szCs w:val="24"/>
+        </w:rPr>
+      </w:pPr>
+      <w:r>
+        <w:rPr>
+          <w:rFonts w:ascii="Times New Roman" w:hAnsi="Times New Roman" w:cs="Times New Roman"/>
+          <w:sz w:val="24"/>
+          <w:szCs w:val="24"/>
+        </w:rPr>
+        <w:t>To improve the model performance for both neural network and random forest, methods of under, oversampling</w:t>
+      </w:r>
+      <w:r>
+        <w:rPr>
+          <w:rFonts w:ascii="Times New Roman" w:hAnsi="Times New Roman" w:cs="Times New Roman"/>
+          <w:sz w:val="24"/>
+          <w:szCs w:val="24"/>
+        </w:rPr>
+        <w:t>,</w:t>
+      </w:r>
+      <w:r>
+        <w:rPr>
+          <w:rFonts w:ascii="Times New Roman" w:hAnsi="Times New Roman" w:cs="Times New Roman"/>
+          <w:sz w:val="24"/>
+          <w:szCs w:val="24"/>
+        </w:rPr>
+        <w:t xml:space="preserve"> and SMOTE were used. These methods were used with 2 different packages, </w:t>
+      </w:r>
+      <w:r>
+        <w:rPr>
+          <w:rFonts w:ascii="Times New Roman" w:hAnsi="Times New Roman" w:cs="Times New Roman"/>
+          <w:sz w:val="24"/>
+          <w:szCs w:val="24"/>
+        </w:rPr>
+        <w:t xml:space="preserve">the </w:t>
+      </w:r>
+      <w:r>
+        <w:rPr>
+          <w:rFonts w:ascii="Times New Roman" w:hAnsi="Times New Roman" w:cs="Times New Roman"/>
+          <w:sz w:val="24"/>
+          <w:szCs w:val="24"/>
+        </w:rPr>
+        <w:t xml:space="preserve">first one was ROSE and </w:t>
+      </w:r>
+      <w:r>
+        <w:rPr>
+          <w:rFonts w:ascii="Times New Roman" w:hAnsi="Times New Roman" w:cs="Times New Roman"/>
+          <w:sz w:val="24"/>
+          <w:szCs w:val="24"/>
+        </w:rPr>
+        <w:t>another</w:t>
+      </w:r>
+      <w:r>
+        <w:rPr>
+          <w:rFonts w:ascii="Times New Roman" w:hAnsi="Times New Roman" w:cs="Times New Roman"/>
+          <w:sz w:val="24"/>
+          <w:szCs w:val="24"/>
+        </w:rPr>
+        <w:t xml:space="preserve"> one was caret. So, in general</w:t>
+      </w:r>
+      <w:r>
+        <w:rPr>
+          <w:rFonts w:ascii="Times New Roman" w:hAnsi="Times New Roman" w:cs="Times New Roman"/>
+          <w:sz w:val="24"/>
+          <w:szCs w:val="24"/>
+        </w:rPr>
+        <w:t>,</w:t>
+      </w:r>
+      <w:r>
+        <w:rPr>
+          <w:rFonts w:ascii="Times New Roman" w:hAnsi="Times New Roman" w:cs="Times New Roman"/>
+          <w:sz w:val="24"/>
+          <w:szCs w:val="24"/>
+        </w:rPr>
+        <w:t xml:space="preserve"> six combinations that were tried</w:t>
+      </w:r>
+    </w:p>
+    <w:p>
+      <w:pPr>
+        <w:pStyle w:val="ListParagraph"/>
+        <w:numPr>
+          <w:ilvl w:val="0"/>
+          <w:numId w:val="29"/>
+        </w:numPr>
+        <w:rPr>
+          <w:rFonts w:ascii="Times New Roman" w:hAnsi="Times New Roman" w:cs="Times New Roman"/>
+          <w:sz w:val="24"/>
+          <w:szCs w:val="24"/>
+        </w:rPr>
+      </w:pPr>
+      <w:r>
+        <w:rPr>
+          <w:rFonts w:ascii="Times New Roman" w:hAnsi="Times New Roman" w:cs="Times New Roman"/>
+          <w:sz w:val="24"/>
+          <w:szCs w:val="24"/>
+        </w:rPr>
+        <w:t>ROSE Package</w:t>
+      </w:r>
+    </w:p>
+    <w:p>
+      <w:pPr>
+        <w:pStyle w:val="ListParagraph"/>
+        <w:numPr>
+          <w:ilvl w:val="1"/>
+          <w:numId w:val="29"/>
+        </w:numPr>
+        <w:rPr>
+          <w:rFonts w:ascii="Times New Roman" w:hAnsi="Times New Roman" w:cs="Times New Roman"/>
+          <w:sz w:val="24"/>
+          <w:szCs w:val="24"/>
+        </w:rPr>
+      </w:pPr>
+      <w:r>
+        <w:rPr>
+          <w:rFonts w:ascii="Times New Roman" w:hAnsi="Times New Roman" w:cs="Times New Roman"/>
+          <w:sz w:val="24"/>
+          <w:szCs w:val="24"/>
+        </w:rPr>
+        <w:t>Up Sampling</w:t>
+      </w:r>
+    </w:p>
+    <w:p>
+      <w:pPr>
+        <w:pStyle w:val="ListParagraph"/>
+        <w:numPr>
+          <w:ilvl w:val="1"/>
+          <w:numId w:val="29"/>
+        </w:numPr>
+        <w:rPr>
+          <w:rFonts w:ascii="Times New Roman" w:hAnsi="Times New Roman" w:cs="Times New Roman"/>
+          <w:sz w:val="24"/>
+          <w:szCs w:val="24"/>
+        </w:rPr>
+      </w:pPr>
+      <w:r>
+        <w:rPr>
+          <w:rFonts w:ascii="Times New Roman" w:hAnsi="Times New Roman" w:cs="Times New Roman"/>
+          <w:sz w:val="24"/>
+          <w:szCs w:val="24"/>
+        </w:rPr>
+        <w:t>Down Sampling</w:t>
+      </w:r>
+    </w:p>
+    <w:p>
+      <w:pPr>
+        <w:pStyle w:val="ListParagraph"/>
+        <w:numPr>
+          <w:ilvl w:val="1"/>
+          <w:numId w:val="29"/>
+        </w:numPr>
+        <w:rPr>
+          <w:rFonts w:ascii="Times New Roman" w:hAnsi="Times New Roman" w:cs="Times New Roman"/>
+          <w:sz w:val="24"/>
+          <w:szCs w:val="24"/>
+        </w:rPr>
+      </w:pPr>
+      <w:r>
+        <w:rPr>
+          <w:rFonts w:ascii="Times New Roman" w:hAnsi="Times New Roman" w:cs="Times New Roman"/>
+          <w:sz w:val="24"/>
+          <w:szCs w:val="24"/>
+        </w:rPr>
+        <w:t>Both</w:t>
+      </w:r>
+    </w:p>
+    <w:p>
+      <w:pPr>
+        <w:pStyle w:val="ListParagraph"/>
+        <w:numPr>
+          <w:ilvl w:val="1"/>
+          <w:numId w:val="29"/>
+        </w:numPr>
+        <w:rPr>
+          <w:rFonts w:ascii="Times New Roman" w:hAnsi="Times New Roman" w:cs="Times New Roman"/>
+          <w:sz w:val="24"/>
+          <w:szCs w:val="24"/>
+        </w:rPr>
+      </w:pPr>
+      <w:r>
+        <w:rPr>
+          <w:rFonts w:ascii="Times New Roman" w:hAnsi="Times New Roman" w:cs="Times New Roman"/>
+          <w:sz w:val="24"/>
+          <w:szCs w:val="24"/>
+        </w:rPr>
+        <w:t xml:space="preserve"> </w:t>
+      </w:r>
+    </w:p>
+    <w:p>
+      <w:pPr>
+        <w:pStyle w:val="ListParagraph"/>
+        <w:numPr>
+          <w:ilvl w:val="0"/>
+          <w:numId w:val="29"/>
+        </w:numPr>
+        <w:rPr>
+          <w:rFonts w:ascii="Times New Roman" w:hAnsi="Times New Roman" w:cs="Times New Roman"/>
+          <w:sz w:val="24"/>
+          <w:szCs w:val="24"/>
+        </w:rPr>
+      </w:pPr>
+      <w:r>
+        <w:rPr>
+          <w:rFonts w:ascii="Times New Roman" w:hAnsi="Times New Roman" w:cs="Times New Roman"/>
+          <w:sz w:val="24"/>
+          <w:szCs w:val="24"/>
+        </w:rPr>
+        <w:t>Caret</w:t>
+      </w:r>
+    </w:p>
+    <w:p>
+      <w:pPr>
+        <w:pStyle w:val="ListParagraph"/>
+        <w:numPr>
+          <w:ilvl w:val="1"/>
+          <w:numId w:val="29"/>
+        </w:numPr>
+        <w:rPr>
+          <w:rFonts w:ascii="Times New Roman" w:hAnsi="Times New Roman" w:cs="Times New Roman"/>
+          <w:sz w:val="24"/>
+          <w:szCs w:val="24"/>
+        </w:rPr>
+      </w:pPr>
+      <w:r>
+        <w:rPr>
+          <w:rFonts w:ascii="Times New Roman" w:hAnsi="Times New Roman" w:cs="Times New Roman"/>
+          <w:sz w:val="24"/>
+          <w:szCs w:val="24"/>
+        </w:rPr>
+        <w:t>Up Sampling</w:t>
+      </w:r>
+    </w:p>
+    <w:p>
+      <w:pPr>
+        <w:pStyle w:val="ListParagraph"/>
+        <w:numPr>
+          <w:ilvl w:val="1"/>
+          <w:numId w:val="29"/>
+        </w:numPr>
+        <w:rPr>
+          <w:rFonts w:ascii="Times New Roman" w:hAnsi="Times New Roman" w:cs="Times New Roman"/>
+          <w:sz w:val="24"/>
+          <w:szCs w:val="24"/>
+        </w:rPr>
+      </w:pPr>
+      <w:r>
+        <w:rPr>
+          <w:rFonts w:ascii="Times New Roman" w:hAnsi="Times New Roman" w:cs="Times New Roman"/>
+          <w:sz w:val="24"/>
+          <w:szCs w:val="24"/>
+        </w:rPr>
+        <w:t>Down Sampling</w:t>
+      </w:r>
+    </w:p>
+    <w:p>
+      <w:pPr>
+        <w:pStyle w:val="ListParagraph"/>
+        <w:numPr>
+          <w:ilvl w:val="1"/>
+          <w:numId w:val="29"/>
+        </w:numPr>
+        <w:rPr>
+          <w:rFonts w:ascii="Times New Roman" w:hAnsi="Times New Roman" w:cs="Times New Roman"/>
+          <w:sz w:val="24"/>
+          <w:szCs w:val="24"/>
+        </w:rPr>
+      </w:pPr>
+      <w:r>
+        <w:rPr>
+          <w:rFonts w:ascii="Times New Roman" w:hAnsi="Times New Roman" w:cs="Times New Roman"/>
+          <w:sz w:val="24"/>
+          <w:szCs w:val="24"/>
+        </w:rPr>
+        <w:t>SMOTE</w:t>
+      </w:r>
+    </w:p>
+    <w:p>
+      <w:pPr>
+        <w:rPr>
+          <w:rFonts w:ascii="Times New Roman" w:hAnsi="Times New Roman" w:cs="Times New Roman"/>
+          <w:sz w:val="24"/>
+          <w:szCs w:val="24"/>
+        </w:rPr>
+      </w:pPr>
+      <w:r>
+        <w:rPr>
+          <w:rFonts w:ascii="Times New Roman" w:hAnsi="Times New Roman" w:cs="Times New Roman"/>
+          <w:sz w:val="24"/>
+          <w:szCs w:val="24"/>
+        </w:rPr>
+        <w:t xml:space="preserve">Below is </w:t>
+      </w:r>
+      <w:r>
+        <w:rPr>
+          <w:rFonts w:ascii="Times New Roman" w:hAnsi="Times New Roman" w:cs="Times New Roman"/>
+          <w:sz w:val="24"/>
+          <w:szCs w:val="24"/>
+        </w:rPr>
+        <w:t xml:space="preserve">the </w:t>
+      </w:r>
+      <w:r>
+        <w:rPr>
+          <w:rFonts w:ascii="Times New Roman" w:hAnsi="Times New Roman" w:cs="Times New Roman"/>
+          <w:sz w:val="24"/>
+          <w:szCs w:val="24"/>
+        </w:rPr>
+        <w:t xml:space="preserve">bar plot and comparison across various above six options along with </w:t>
+      </w:r>
+      <w:r>
+        <w:rPr>
+          <w:rFonts w:ascii="Times New Roman" w:hAnsi="Times New Roman" w:cs="Times New Roman"/>
+          <w:sz w:val="24"/>
+          <w:szCs w:val="24"/>
+        </w:rPr>
+        <w:t xml:space="preserve">the </w:t>
+      </w:r>
+      <w:r>
+        <w:rPr>
+          <w:rFonts w:ascii="Times New Roman" w:hAnsi="Times New Roman" w:cs="Times New Roman"/>
+          <w:sz w:val="24"/>
+          <w:szCs w:val="24"/>
+        </w:rPr>
+        <w:t xml:space="preserve">original run. </w:t>
+      </w:r>
+      <w:r>
+        <w:rPr>
+          <w:rFonts w:ascii="Times New Roman" w:hAnsi="Times New Roman" w:cs="Times New Roman"/>
+          <w:sz w:val="24"/>
+          <w:szCs w:val="24"/>
+        </w:rPr>
+        <w:t>The b</w:t>
+      </w:r>
+      <w:r>
+        <w:rPr>
+          <w:rFonts w:ascii="Times New Roman" w:hAnsi="Times New Roman" w:cs="Times New Roman"/>
+          <w:sz w:val="24"/>
+          <w:szCs w:val="24"/>
+        </w:rPr>
+        <w:t>ar plot shows the AUC values across various options.</w:t>
+      </w:r>
+      <w:r>
+        <w:rPr>
+          <w:rFonts w:ascii="Times New Roman" w:hAnsi="Times New Roman" w:cs="Times New Roman"/>
+          <w:sz w:val="24"/>
+          <w:szCs w:val="24"/>
+        </w:rPr>
+        <w:t xml:space="preserve"> All the above six options were run with targeted encoding for diagnos</w:t>
+      </w:r>
+      <w:r>
+        <w:rPr>
+          <w:rFonts w:ascii="Times New Roman" w:hAnsi="Times New Roman" w:cs="Times New Roman"/>
+          <w:sz w:val="24"/>
+          <w:szCs w:val="24"/>
+        </w:rPr>
+        <w:t>es</w:t>
+      </w:r>
+      <w:r>
+        <w:rPr>
+          <w:rFonts w:ascii="Times New Roman" w:hAnsi="Times New Roman" w:cs="Times New Roman"/>
+          <w:sz w:val="24"/>
+          <w:szCs w:val="24"/>
+        </w:rPr>
+        <w:t xml:space="preserve"> 1,2 and 3. </w:t>
+      </w:r>
+    </w:p>
+    <w:p>
+      <w:pPr>
+        <w:keepNext/>
+        <w:jc w:val="center"/>
+      </w:pPr>
+      <w:r>
+        <w:rPr>
+          <w:noProof/>
+        </w:rPr>
+        <w:lastRenderedPageBreak/>
+        <w:drawing>
+          <wp:inline distT="0" distB="0" distL="0" distR="0" wp14:anchorId="7DEB07A4" wp14:editId="1A5FEC5E">
+            <wp:extent cx="5943600" cy="3716020"/>
+            <wp:effectExtent l="19050" t="19050" r="19050" b="17780"/>
+            <wp:docPr id="7" name="Picture 7"/>
+            <wp:cNvGraphicFramePr>
+              <a:graphicFrameLocks xmlns:a="http://schemas.openxmlformats.org/drawingml/2006/main" noChangeAspect="1"/>
+            </wp:cNvGraphicFramePr>
+            <a:graphic xmlns:a="http://schemas.openxmlformats.org/drawingml/2006/main">
+              <a:graphicData uri="http://schemas.openxmlformats.org/drawingml/2006/picture">
+                <pic:pic xmlns:pic="http://schemas.openxmlformats.org/drawingml/2006/picture">
+                  <pic:nvPicPr>
+                    <pic:cNvPr id="0" name="Picture 1"/>
+                    <pic:cNvPicPr>
+                      <a:picLocks noChangeAspect="1" noChangeArrowheads="1"/>
+                    </pic:cNvPicPr>
+                  </pic:nvPicPr>
+                  <pic:blipFill>
+                    <a:blip r:embed="rId30" r:link="rId31">
+                      <a:extLst>
+                        <a:ext uri="{28A0092B-C50C-407E-A947-70E740481C1C}">
+                          <a14:useLocalDpi xmlns:a14="http://schemas.microsoft.com/office/drawing/2010/main" val="0"/>
+                        </a:ext>
+                      </a:extLst>
+                    </a:blip>
+                    <a:srcRect/>
+                    <a:stretch>
+                      <a:fillRect/>
+                    </a:stretch>
+                  </pic:blipFill>
+                  <pic:spPr bwMode="auto">
+                    <a:xfrm>
+                      <a:off x="0" y="0"/>
+                      <a:ext cx="5943600" cy="3716020"/>
+                    </a:xfrm>
+                    <a:prstGeom prst="rect">
+                      <a:avLst/>
+                    </a:prstGeom>
+                    <a:noFill/>
+                    <a:ln>
+                      <a:solidFill>
+                        <a:schemeClr val="accent1"/>
+                      </a:solidFill>
+                    </a:ln>
+                  </pic:spPr>
+                </pic:pic>
+              </a:graphicData>
+            </a:graphic>
+          </wp:inline>
+        </w:drawing>
+      </w:r>
+    </w:p>
+    <w:p>
+      <w:pPr>
+        <w:pStyle w:val="Caption"/>
+        <w:jc w:val="center"/>
+      </w:pPr>
+      <w:r>
+        <w:t xml:space="preserve">Figure </w:t>
+      </w:r>
       <w:fldSimple w:instr=" SEQ Figure \* ARABIC ">
         <w:r>
           <w:rPr>
             <w:noProof/>
           </w:rPr>
-          <w:t>13</w:t>
+          <w:t>14</w:t>
         </w:r>
       </w:fldSimple>
       <w:r>
-        <w:t>: Confusion matrix</w:t>
-      </w:r>
-    </w:p>
-    <w:p>
-      <w:pPr>
-        <w:rPr>
-          <w:rFonts w:ascii="Times New Roman" w:hAnsi="Times New Roman" w:cs="Times New Roman"/>
-          <w:sz w:val="24"/>
-          <w:szCs w:val="24"/>
-        </w:rPr>
-      </w:pPr>
-      <w:r>
-        <w:rPr>
-          <w:rFonts w:ascii="Times New Roman" w:hAnsi="Times New Roman" w:cs="Times New Roman"/>
-          <w:sz w:val="24"/>
-          <w:szCs w:val="24"/>
-        </w:rPr>
-        <w:t>To improve the model performance for both neural network and random forest, methods of under, oversampling</w:t>
-      </w:r>
-      <w:r>
-        <w:rPr>
-          <w:rFonts w:ascii="Times New Roman" w:hAnsi="Times New Roman" w:cs="Times New Roman"/>
-          <w:sz w:val="24"/>
-          <w:szCs w:val="24"/>
-        </w:rPr>
-        <w:t>,</w:t>
-      </w:r>
-      <w:r>
-        <w:rPr>
-          <w:rFonts w:ascii="Times New Roman" w:hAnsi="Times New Roman" w:cs="Times New Roman"/>
-          <w:sz w:val="24"/>
-          <w:szCs w:val="24"/>
-        </w:rPr>
-        <w:t xml:space="preserve"> and SMOTE were used. These methods were used with 2 different packages, </w:t>
-      </w:r>
-      <w:r>
-        <w:rPr>
-          <w:rFonts w:ascii="Times New Roman" w:hAnsi="Times New Roman" w:cs="Times New Roman"/>
-          <w:sz w:val="24"/>
-          <w:szCs w:val="24"/>
-        </w:rPr>
-        <w:t xml:space="preserve">the </w:t>
-      </w:r>
-      <w:r>
-        <w:rPr>
-          <w:rFonts w:ascii="Times New Roman" w:hAnsi="Times New Roman" w:cs="Times New Roman"/>
-          <w:sz w:val="24"/>
-          <w:szCs w:val="24"/>
-        </w:rPr>
-        <w:t xml:space="preserve">first one was ROSE and </w:t>
-      </w:r>
-      <w:r>
-        <w:rPr>
-          <w:rFonts w:ascii="Times New Roman" w:hAnsi="Times New Roman" w:cs="Times New Roman"/>
-          <w:sz w:val="24"/>
-          <w:szCs w:val="24"/>
-        </w:rPr>
-        <w:t>another</w:t>
-      </w:r>
-      <w:r>
-        <w:rPr>
-          <w:rFonts w:ascii="Times New Roman" w:hAnsi="Times New Roman" w:cs="Times New Roman"/>
-          <w:sz w:val="24"/>
-          <w:szCs w:val="24"/>
-        </w:rPr>
-        <w:t xml:space="preserve"> one was caret. So, in general</w:t>
-      </w:r>
-      <w:r>
-        <w:rPr>
-          <w:rFonts w:ascii="Times New Roman" w:hAnsi="Times New Roman" w:cs="Times New Roman"/>
-          <w:sz w:val="24"/>
-          <w:szCs w:val="24"/>
-        </w:rPr>
-        <w:t>,</w:t>
-      </w:r>
-      <w:r>
-        <w:rPr>
-          <w:rFonts w:ascii="Times New Roman" w:hAnsi="Times New Roman" w:cs="Times New Roman"/>
-          <w:sz w:val="24"/>
-          <w:szCs w:val="24"/>
-        </w:rPr>
-        <w:t xml:space="preserve"> six combinations that were tried</w:t>
-      </w:r>
-    </w:p>
-    <w:p>
-      <w:pPr>
-        <w:pStyle w:val="ListParagraph"/>
-        <w:numPr>
-          <w:ilvl w:val="0"/>
-          <w:numId w:val="29"/>
-        </w:numPr>
-        <w:rPr>
-          <w:rFonts w:ascii="Times New Roman" w:hAnsi="Times New Roman" w:cs="Times New Roman"/>
-          <w:sz w:val="24"/>
-          <w:szCs w:val="24"/>
-        </w:rPr>
-      </w:pPr>
-      <w:r>
-        <w:rPr>
-          <w:rFonts w:ascii="Times New Roman" w:hAnsi="Times New Roman" w:cs="Times New Roman"/>
-          <w:sz w:val="24"/>
-          <w:szCs w:val="24"/>
-        </w:rPr>
-        <w:t>ROSE Package</w:t>
-      </w:r>
-    </w:p>
-    <w:p>
-      <w:pPr>
-        <w:pStyle w:val="ListParagraph"/>
-        <w:numPr>
-          <w:ilvl w:val="1"/>
-          <w:numId w:val="29"/>
-        </w:numPr>
-        <w:rPr>
-          <w:rFonts w:ascii="Times New Roman" w:hAnsi="Times New Roman" w:cs="Times New Roman"/>
-          <w:sz w:val="24"/>
-          <w:szCs w:val="24"/>
-        </w:rPr>
-      </w:pPr>
-      <w:r>
-        <w:rPr>
-          <w:rFonts w:ascii="Times New Roman" w:hAnsi="Times New Roman" w:cs="Times New Roman"/>
-          <w:sz w:val="24"/>
-          <w:szCs w:val="24"/>
-        </w:rPr>
-        <w:t>Up Sampling</w:t>
-      </w:r>
-    </w:p>
-    <w:p>
-      <w:pPr>
-        <w:pStyle w:val="ListParagraph"/>
-        <w:numPr>
-          <w:ilvl w:val="1"/>
-          <w:numId w:val="29"/>
-        </w:numPr>
-        <w:rPr>
-          <w:rFonts w:ascii="Times New Roman" w:hAnsi="Times New Roman" w:cs="Times New Roman"/>
-          <w:sz w:val="24"/>
-          <w:szCs w:val="24"/>
-        </w:rPr>
-      </w:pPr>
-      <w:r>
-        <w:rPr>
-          <w:rFonts w:ascii="Times New Roman" w:hAnsi="Times New Roman" w:cs="Times New Roman"/>
-          <w:sz w:val="24"/>
-          <w:szCs w:val="24"/>
-        </w:rPr>
-        <w:t>Down Sampling</w:t>
-      </w:r>
-    </w:p>
-    <w:p>
-      <w:pPr>
-        <w:pStyle w:val="ListParagraph"/>
-        <w:numPr>
-          <w:ilvl w:val="1"/>
-          <w:numId w:val="29"/>
-        </w:numPr>
-        <w:rPr>
-          <w:rFonts w:ascii="Times New Roman" w:hAnsi="Times New Roman" w:cs="Times New Roman"/>
-          <w:sz w:val="24"/>
-          <w:szCs w:val="24"/>
-        </w:rPr>
-      </w:pPr>
-      <w:r>
-        <w:rPr>
-          <w:rFonts w:ascii="Times New Roman" w:hAnsi="Times New Roman" w:cs="Times New Roman"/>
-          <w:sz w:val="24"/>
-          <w:szCs w:val="24"/>
-        </w:rPr>
-        <w:t>Both</w:t>
-      </w:r>
-    </w:p>
-    <w:p>
-      <w:pPr>
-        <w:pStyle w:val="ListParagraph"/>
-        <w:numPr>
-          <w:ilvl w:val="1"/>
-          <w:numId w:val="29"/>
-        </w:numPr>
-        <w:rPr>
-          <w:rFonts w:ascii="Times New Roman" w:hAnsi="Times New Roman" w:cs="Times New Roman"/>
-          <w:sz w:val="24"/>
-          <w:szCs w:val="24"/>
-        </w:rPr>
-      </w:pPr>
-      <w:r>
-        <w:rPr>
-          <w:rFonts w:ascii="Times New Roman" w:hAnsi="Times New Roman" w:cs="Times New Roman"/>
-          <w:sz w:val="24"/>
-          <w:szCs w:val="24"/>
-        </w:rPr>
+        <w:t>: Model perf comparison based on class imbalance remediation</w:t>
+      </w:r>
+    </w:p>
+    <w:p>
+      <w:r>
+        <w:t>Below are various AUC value</w:t>
+      </w:r>
+      <w:r>
+        <w:t>s</w:t>
+      </w:r>
+      <w:r>
+        <w:t xml:space="preserve"> for model performance </w:t>
+      </w:r>
+      <w:r>
+        <w:t>for remediating class imbalance.</w:t>
+      </w:r>
+    </w:p>
+    <w:p>
+      <w:r>
         <w:t xml:space="preserve"> </w:t>
       </w:r>
-    </w:p>
-    <w:p>
-      <w:pPr>
-        <w:pStyle w:val="ListParagraph"/>
-        <w:numPr>
-          <w:ilvl w:val="0"/>
-          <w:numId w:val="29"/>
-        </w:numPr>
-        <w:rPr>
-          <w:rFonts w:ascii="Times New Roman" w:hAnsi="Times New Roman" w:cs="Times New Roman"/>
-          <w:sz w:val="24"/>
-          <w:szCs w:val="24"/>
-        </w:rPr>
-      </w:pPr>
-      <w:r>
-        <w:rPr>
-          <w:rFonts w:ascii="Times New Roman" w:hAnsi="Times New Roman" w:cs="Times New Roman"/>
-          <w:sz w:val="24"/>
-          <w:szCs w:val="24"/>
-        </w:rPr>
-        <w:t>Caret</w:t>
-      </w:r>
-    </w:p>
-    <w:p>
-      <w:pPr>
-        <w:pStyle w:val="ListParagraph"/>
-        <w:numPr>
-          <w:ilvl w:val="1"/>
-          <w:numId w:val="29"/>
-        </w:numPr>
-        <w:rPr>
-          <w:rFonts w:ascii="Times New Roman" w:hAnsi="Times New Roman" w:cs="Times New Roman"/>
-          <w:sz w:val="24"/>
-          <w:szCs w:val="24"/>
-        </w:rPr>
-      </w:pPr>
-      <w:r>
-        <w:rPr>
-          <w:rFonts w:ascii="Times New Roman" w:hAnsi="Times New Roman" w:cs="Times New Roman"/>
-          <w:sz w:val="24"/>
-          <w:szCs w:val="24"/>
-        </w:rPr>
-        <w:t>Up Sampling</w:t>
-      </w:r>
-    </w:p>
-    <w:p>
-      <w:pPr>
-        <w:pStyle w:val="ListParagraph"/>
-        <w:numPr>
-          <w:ilvl w:val="1"/>
-          <w:numId w:val="29"/>
-        </w:numPr>
-        <w:rPr>
-          <w:rFonts w:ascii="Times New Roman" w:hAnsi="Times New Roman" w:cs="Times New Roman"/>
-          <w:sz w:val="24"/>
-          <w:szCs w:val="24"/>
-        </w:rPr>
-      </w:pPr>
-      <w:r>
-        <w:rPr>
-          <w:rFonts w:ascii="Times New Roman" w:hAnsi="Times New Roman" w:cs="Times New Roman"/>
-          <w:sz w:val="24"/>
-          <w:szCs w:val="24"/>
-        </w:rPr>
-        <w:t>Down Sampling</w:t>
-      </w:r>
-    </w:p>
-    <w:p>
-      <w:pPr>
-        <w:pStyle w:val="ListParagraph"/>
-        <w:numPr>
-          <w:ilvl w:val="1"/>
-          <w:numId w:val="29"/>
-        </w:numPr>
-        <w:rPr>
-          <w:rFonts w:ascii="Times New Roman" w:hAnsi="Times New Roman" w:cs="Times New Roman"/>
-          <w:sz w:val="24"/>
-          <w:szCs w:val="24"/>
-        </w:rPr>
-      </w:pPr>
-      <w:r>
-        <w:rPr>
-          <w:rFonts w:ascii="Times New Roman" w:hAnsi="Times New Roman" w:cs="Times New Roman"/>
-          <w:sz w:val="24"/>
-          <w:szCs w:val="24"/>
-        </w:rPr>
-        <w:t>SMOTE</w:t>
-      </w:r>
-    </w:p>
-    <w:p>
-      <w:pPr>
-        <w:rPr>
-          <w:rFonts w:ascii="Times New Roman" w:hAnsi="Times New Roman" w:cs="Times New Roman"/>
-          <w:sz w:val="24"/>
-          <w:szCs w:val="24"/>
-        </w:rPr>
-      </w:pPr>
-      <w:r>
-        <w:rPr>
-          <w:rFonts w:ascii="Times New Roman" w:hAnsi="Times New Roman" w:cs="Times New Roman"/>
-          <w:sz w:val="24"/>
-          <w:szCs w:val="24"/>
-        </w:rPr>
-        <w:t xml:space="preserve">Below is </w:t>
-      </w:r>
-      <w:r>
-        <w:rPr>
-          <w:rFonts w:ascii="Times New Roman" w:hAnsi="Times New Roman" w:cs="Times New Roman"/>
-          <w:sz w:val="24"/>
-          <w:szCs w:val="24"/>
-        </w:rPr>
-        <w:t xml:space="preserve">the </w:t>
-      </w:r>
-      <w:r>
-        <w:rPr>
-          <w:rFonts w:ascii="Times New Roman" w:hAnsi="Times New Roman" w:cs="Times New Roman"/>
-          <w:sz w:val="24"/>
-          <w:szCs w:val="24"/>
-        </w:rPr>
-        <w:t xml:space="preserve">bar plot and comparison across various above six options along with </w:t>
-      </w:r>
-      <w:r>
-        <w:rPr>
-          <w:rFonts w:ascii="Times New Roman" w:hAnsi="Times New Roman" w:cs="Times New Roman"/>
-          <w:sz w:val="24"/>
-          <w:szCs w:val="24"/>
-        </w:rPr>
-        <w:t xml:space="preserve">the </w:t>
-      </w:r>
-      <w:r>
-        <w:rPr>
-          <w:rFonts w:ascii="Times New Roman" w:hAnsi="Times New Roman" w:cs="Times New Roman"/>
-          <w:sz w:val="24"/>
-          <w:szCs w:val="24"/>
-        </w:rPr>
-        <w:t xml:space="preserve">original run. </w:t>
-      </w:r>
-      <w:r>
-        <w:rPr>
-          <w:rFonts w:ascii="Times New Roman" w:hAnsi="Times New Roman" w:cs="Times New Roman"/>
-          <w:sz w:val="24"/>
-          <w:szCs w:val="24"/>
-        </w:rPr>
-        <w:t>The b</w:t>
-      </w:r>
-      <w:r>
-        <w:rPr>
-          <w:rFonts w:ascii="Times New Roman" w:hAnsi="Times New Roman" w:cs="Times New Roman"/>
-          <w:sz w:val="24"/>
-          <w:szCs w:val="24"/>
-        </w:rPr>
-        <w:t>ar plot shows the AUC values across various options.</w:t>
-      </w:r>
-      <w:r>
-        <w:rPr>
-          <w:rFonts w:ascii="Times New Roman" w:hAnsi="Times New Roman" w:cs="Times New Roman"/>
-          <w:sz w:val="24"/>
-          <w:szCs w:val="24"/>
-        </w:rPr>
-        <w:t xml:space="preserve"> All the above six options were run with targeted encoding for diagnos</w:t>
-      </w:r>
-      <w:r>
-        <w:rPr>
-          <w:rFonts w:ascii="Times New Roman" w:hAnsi="Times New Roman" w:cs="Times New Roman"/>
-          <w:sz w:val="24"/>
-          <w:szCs w:val="24"/>
-        </w:rPr>
-        <w:t>es</w:t>
-      </w:r>
-      <w:r>
-        <w:rPr>
-          <w:rFonts w:ascii="Times New Roman" w:hAnsi="Times New Roman" w:cs="Times New Roman"/>
-          <w:sz w:val="24"/>
-          <w:szCs w:val="24"/>
-        </w:rPr>
-        <w:t xml:space="preserve"> 1,2 and 3. </w:t>
-      </w:r>
-    </w:p>
-    <w:p>
-      <w:pPr>
-        <w:rPr>
-          <w:rFonts w:ascii="Times New Roman" w:hAnsi="Times New Roman" w:cs="Times New Roman"/>
-          <w:sz w:val="24"/>
-          <w:szCs w:val="24"/>
-        </w:rPr>
-      </w:pPr>
-    </w:p>
+      <w:r>
+        <w:rPr>
+          <w:noProof/>
+        </w:rPr>
+        <w:drawing>
+          <wp:inline distT="0" distB="0" distL="0" distR="0" wp14:anchorId="40EFFD1C" wp14:editId="069ECB1F">
+            <wp:extent cx="5305850" cy="2200567"/>
+            <wp:effectExtent l="19050" t="19050" r="9525" b="28575"/>
+            <wp:docPr id="21" name="Picture 21"/>
+            <wp:cNvGraphicFramePr>
+              <a:graphicFrameLocks xmlns:a="http://schemas.openxmlformats.org/drawingml/2006/main" noChangeAspect="1"/>
+            </wp:cNvGraphicFramePr>
+            <a:graphic xmlns:a="http://schemas.openxmlformats.org/drawingml/2006/main">
+              <a:graphicData uri="http://schemas.openxmlformats.org/drawingml/2006/picture">
+                <pic:pic xmlns:pic="http://schemas.openxmlformats.org/drawingml/2006/picture">
+                  <pic:nvPicPr>
+                    <pic:cNvPr id="0" name="Picture 2"/>
+                    <pic:cNvPicPr>
+                      <a:picLocks noChangeAspect="1" noChangeArrowheads="1"/>
+                    </pic:cNvPicPr>
+                  </pic:nvPicPr>
+                  <pic:blipFill>
+                    <a:blip r:embed="rId32" r:link="rId33">
+                      <a:extLst>
+                        <a:ext uri="{28A0092B-C50C-407E-A947-70E740481C1C}">
+                          <a14:useLocalDpi xmlns:a14="http://schemas.microsoft.com/office/drawing/2010/main" val="0"/>
+                        </a:ext>
+                      </a:extLst>
+                    </a:blip>
+                    <a:srcRect/>
+                    <a:stretch>
+                      <a:fillRect/>
+                    </a:stretch>
+                  </pic:blipFill>
+                  <pic:spPr bwMode="auto">
+                    <a:xfrm>
+                      <a:off x="0" y="0"/>
+                      <a:ext cx="5366867" cy="2225873"/>
+                    </a:xfrm>
+                    <a:prstGeom prst="rect">
+                      <a:avLst/>
+                    </a:prstGeom>
+                    <a:noFill/>
+                    <a:ln>
+                      <a:solidFill>
+                        <a:schemeClr val="accent1"/>
+                      </a:solidFill>
+                    </a:ln>
+                  </pic:spPr>
+                </pic:pic>
+              </a:graphicData>
+            </a:graphic>
+          </wp:inline>
+        </w:drawing>
+      </w:r>
+    </w:p>
+    <w:p>
+      <w:r>
+        <w:rPr>
+          <w:noProof/>
+        </w:rPr>
+        <w:drawing>
+          <wp:inline distT="0" distB="0" distL="0" distR="0" wp14:anchorId="205A174C" wp14:editId="319BE443">
+            <wp:extent cx="5334546" cy="1268095"/>
+            <wp:effectExtent l="19050" t="19050" r="19050" b="27305"/>
+            <wp:docPr id="22" name="Picture 22"/>
+            <wp:cNvGraphicFramePr>
+              <a:graphicFrameLocks xmlns:a="http://schemas.openxmlformats.org/drawingml/2006/main" noChangeAspect="1"/>
+            </wp:cNvGraphicFramePr>
+            <a:graphic xmlns:a="http://schemas.openxmlformats.org/drawingml/2006/main">
+              <a:graphicData uri="http://schemas.openxmlformats.org/drawingml/2006/picture">
+                <pic:pic xmlns:pic="http://schemas.openxmlformats.org/drawingml/2006/picture">
+                  <pic:nvPicPr>
+                    <pic:cNvPr id="0" name="Picture 3"/>
+                    <pic:cNvPicPr>
+                      <a:picLocks noChangeAspect="1" noChangeArrowheads="1"/>
+                    </pic:cNvPicPr>
+                  </pic:nvPicPr>
+                  <pic:blipFill>
+                    <a:blip r:embed="rId34" r:link="rId35">
+                      <a:extLst>
+                        <a:ext uri="{28A0092B-C50C-407E-A947-70E740481C1C}">
+                          <a14:useLocalDpi xmlns:a14="http://schemas.microsoft.com/office/drawing/2010/main" val="0"/>
+                        </a:ext>
+                      </a:extLst>
+                    </a:blip>
+                    <a:srcRect/>
+                    <a:stretch>
+                      <a:fillRect/>
+                    </a:stretch>
+                  </pic:blipFill>
+                  <pic:spPr bwMode="auto">
+                    <a:xfrm>
+                      <a:off x="0" y="0"/>
+                      <a:ext cx="5371363" cy="1276847"/>
+                    </a:xfrm>
+                    <a:prstGeom prst="rect">
+                      <a:avLst/>
+                    </a:prstGeom>
+                    <a:noFill/>
+                    <a:ln>
+                      <a:solidFill>
+                        <a:schemeClr val="accent1"/>
+                      </a:solidFill>
+                    </a:ln>
+                  </pic:spPr>
+                </pic:pic>
+              </a:graphicData>
+            </a:graphic>
+          </wp:inline>
+        </w:drawing>
+      </w:r>
+    </w:p>
+    <w:p>
+      <w:r>
+        <w:lastRenderedPageBreak/>
+        <w:t>Original AUC values for random forest and neural network were 0.62152 and 0.63211, respectively. Clearly, random forest AUC values have not improved by under-sampling, down</w:t>
+      </w:r>
+      <w:r>
+        <w:t>-</w:t>
+      </w:r>
+      <w:r>
+        <w:t>sampling, or both with both ROSE and caret package approaches. There is a slight marginal improvement with a neural network with up</w:t>
+      </w:r>
+      <w:r>
+        <w:t>-</w:t>
+      </w:r>
+      <w:r>
+        <w:t xml:space="preserve">sampling in both approaches ROSE and caret.  </w:t>
+      </w:r>
+      <w:r>
+        <w:t xml:space="preserve">In general remediating class imbalance did not improve </w:t>
+      </w:r>
+      <w:r>
+        <w:t>the model performance dramatically, so even if the model without class imbalance approach should work as well.</w:t>
+      </w:r>
+    </w:p>
+    <w:p>
+      <w:r>
+        <w:t>Recommended final model is neural network with the accuracy of 63.21%</w:t>
+      </w:r>
+    </w:p>
+    <w:p>
+      <w:pPr>
+        <w:pStyle w:val="Heading2"/>
+      </w:pPr>
+      <w:r>
+        <w:t>Future evaluation</w:t>
+      </w:r>
+    </w:p>
+    <w:p>
+      <w:r>
+        <w:t>As an when new data arrives, model needs to be periodically trained and deployed to the production system. Data tend to vary with time so its recommended to train the model periodically, this is some time referred as continual learning, where model gets trained and deployed continuously.</w:t>
+      </w:r>
+    </w:p>
+    <w:p>
+      <w:pPr>
+        <w:rPr>
+          <w:rFonts w:asciiTheme="majorHAnsi" w:eastAsiaTheme="majorEastAsia" w:hAnsiTheme="majorHAnsi" w:cstheme="majorBidi"/>
+          <w:color w:val="2E74B5" w:themeColor="accent1" w:themeShade="BF"/>
+          <w:sz w:val="32"/>
+          <w:szCs w:val="32"/>
+        </w:rPr>
+      </w:pPr>
+      <w:r>
+        <w:br w:type="page"/>
+      </w:r>
+    </w:p>
+    <w:p>
+      <w:pPr>
+        <w:pStyle w:val="Heading1"/>
+      </w:pPr>
+      <w:r>
+        <w:lastRenderedPageBreak/>
+        <w:t>Appendix</w:t>
+      </w:r>
+    </w:p>
+    <w:p>
+      <w:pPr>
+        <w:rPr>
+          <w:rFonts w:ascii="Times New Roman" w:hAnsi="Times New Roman" w:cs="Times New Roman"/>
+          <w:sz w:val="24"/>
+          <w:szCs w:val="24"/>
+        </w:rPr>
+      </w:pPr>
+      <w:r>
+        <w:rPr>
+          <w:rFonts w:ascii="Times New Roman" w:hAnsi="Times New Roman" w:cs="Times New Roman"/>
+          <w:sz w:val="24"/>
+          <w:szCs w:val="24"/>
+        </w:rPr>
+        <w:t>Attached is the R Markdown</w:t>
+      </w:r>
+      <w:r>
+        <w:rPr>
+          <w:rFonts w:ascii="Times New Roman" w:hAnsi="Times New Roman" w:cs="Times New Roman"/>
+          <w:sz w:val="24"/>
+          <w:szCs w:val="24"/>
+        </w:rPr>
+        <w:t>, this has been attached separately in blackboard along with this document.</w:t>
+      </w:r>
+      <w:r>
+        <w:rPr>
+          <w:rFonts w:ascii="Times New Roman" w:hAnsi="Times New Roman" w:cs="Times New Roman"/>
+          <w:sz w:val="24"/>
+          <w:szCs w:val="24"/>
+        </w:rPr>
+        <w:t xml:space="preserve"> </w:t>
+      </w:r>
+    </w:p>
+    <w:bookmarkStart w:id="0" w:name="_MON_1664996488"/>
+    <w:bookmarkEnd w:id="0"/>
+    <w:p>
+      <w:pPr>
+        <w:rPr>
+          <w:rFonts w:ascii="Times New Roman" w:hAnsi="Times New Roman" w:cs="Times New Roman"/>
+          <w:sz w:val="24"/>
+          <w:szCs w:val="24"/>
+        </w:rPr>
+      </w:pPr>
+      <w:r>
+        <w:rPr>
+          <w:rFonts w:ascii="Times New Roman" w:hAnsi="Times New Roman" w:cs="Times New Roman"/>
+          <w:sz w:val="24"/>
+          <w:szCs w:val="24"/>
+        </w:rPr>
+        <w:object w:dxaOrig="1520" w:dyaOrig="985" w14:anchorId="6174A45B">
+          <v:shapetype id="_x0000_t75" coordsize="21600,21600" o:spt="75" o:preferrelative="t" path="m@4@5l@4@11@9@11@9@5xe" filled="f" stroked="f">
+            <v:stroke joinstyle="miter"/>
+            <v:formulas>
+              <v:f eqn="if lineDrawn pixelLineWidth 0"/>
+              <v:f eqn="sum @0 1 0"/>
+              <v:f eqn="sum 0 0 @1"/>
+              <v:f eqn="prod @2 1 2"/>
+              <v:f eqn="prod @3 21600 pixelWidth"/>
+              <v:f eqn="prod @3 21600 pixelHeight"/>
+              <v:f eqn="sum @0 0 1"/>
+              <v:f eqn="prod @6 1 2"/>
+              <v:f eqn="prod @7 21600 pixelWidth"/>
+              <v:f eqn="sum @8 21600 0"/>
+              <v:f eqn="prod @7 21600 pixelHeight"/>
+              <v:f eqn="sum @10 21600 0"/>
+            </v:formulas>
+            <v:path o:extrusionok="f" gradientshapeok="t" o:connecttype="rect"/>
+            <o:lock v:ext="edit" aspectratio="t"/>
+          </v:shapetype>
+          <v:shape id="_x0000_i1038" type="#_x0000_t75" style="width:76.15pt;height:49.05pt" o:ole="">
+            <v:imagedata r:id="rId36" o:title=""/>
+          </v:shape>
+          <o:OLEObject Type="Embed" ProgID="Word.Document.12" ShapeID="_x0000_i1038" DrawAspect="Icon" ObjectID="_1664996507" r:id="rId37">
+            <o:FieldCodes>\s</o:FieldCodes>
+          </o:OLEObject>
+        </w:object>
+      </w:r>
+    </w:p>
+    <w:p/>
     <w:sectPr>
       <w:pgSz w:w="12240" w:h="15840"/>
       <w:pgMar w:top="1440" w:right="1440" w:bottom="1440" w:left="1440" w:header="720" w:footer="720" w:gutter="0"/>

</xml_diff>